<commit_message>
Added support for FEZ Lemur
Changed the namespaces to make them simpler.
Add .vs to the gitignore file.
Add shared AssemblyInfo file.
Create project files for each type of board with shared files.
Updated the instructions to reflect new projects.
</commit_message>
<xml_diff>
--- a/Trimble Monitor Instructions v1.1.docx
+++ b/Trimble Monitor Instructions v1.1.docx
@@ -1,6 +1,6 @@
 
 <file path=word/document.xml><?xml version="1.0" encoding="utf-8"?>
-<w:document xmlns:wpc="http://schemas.microsoft.com/office/word/2010/wordprocessingCanvas" xmlns:mo="http://schemas.microsoft.com/office/mac/office/2008/main" xmlns:mc="http://schemas.openxmlformats.org/markup-compatibility/2006" xmlns:mv="urn:schemas-microsoft-com:mac:vml" xmlns:o="urn:schemas-microsoft-com:office:office" xmlns:r="http://schemas.openxmlformats.org/officeDocument/2006/relationships" xmlns:m="http://schemas.openxmlformats.org/officeDocument/2006/math" xmlns:v="urn:schemas-microsoft-com:vml" xmlns:wp14="http://schemas.microsoft.com/office/word/2010/wordprocessingDrawing" xmlns:wp="http://schemas.openxmlformats.org/drawingml/2006/wordprocessingDrawing" xmlns:w10="urn:schemas-microsoft-com:office:word" xmlns:w="http://schemas.openxmlformats.org/wordprocessingml/2006/main" xmlns:w14="http://schemas.microsoft.com/office/word/2010/wordml" xmlns:wpg="http://schemas.microsoft.com/office/word/2010/wordprocessingGroup" xmlns:wpi="http://schemas.microsoft.com/office/word/2010/wordprocessingInk" xmlns:wne="http://schemas.microsoft.com/office/word/2006/wordml" xmlns:wps="http://schemas.microsoft.com/office/word/2010/wordprocessingShape" mc:Ignorable="w14 wp14">
+<w:document xmlns:wpc="http://schemas.microsoft.com/office/word/2010/wordprocessingCanvas" xmlns:cx="http://schemas.microsoft.com/office/drawing/2014/chartex" xmlns:cx1="http://schemas.microsoft.com/office/drawing/2015/9/8/chartex" xmlns:cx2="http://schemas.microsoft.com/office/drawing/2015/10/21/chartex" xmlns:cx3="http://schemas.microsoft.com/office/drawing/2016/5/9/chartex" xmlns:cx4="http://schemas.microsoft.com/office/drawing/2016/5/10/chartex" xmlns:cx5="http://schemas.microsoft.com/office/drawing/2016/5/11/chartex" xmlns:cx6="http://schemas.microsoft.com/office/drawing/2016/5/12/chartex" xmlns:cx7="http://schemas.microsoft.com/office/drawing/2016/5/13/chartex" xmlns:cx8="http://schemas.microsoft.com/office/drawing/2016/5/14/chartex" xmlns:mc="http://schemas.openxmlformats.org/markup-compatibility/2006" xmlns:aink="http://schemas.microsoft.com/office/drawing/2016/ink" xmlns:am3d="http://schemas.microsoft.com/office/drawing/2017/model3d" xmlns:o="urn:schemas-microsoft-com:office:office" xmlns:r="http://schemas.openxmlformats.org/officeDocument/2006/relationships" xmlns:m="http://schemas.openxmlformats.org/officeDocument/2006/math" xmlns:v="urn:schemas-microsoft-com:vml" xmlns:wp14="http://schemas.microsoft.com/office/word/2010/wordprocessingDrawing" xmlns:wp="http://schemas.openxmlformats.org/drawingml/2006/wordprocessingDrawing" xmlns:w10="urn:schemas-microsoft-com:office:word" xmlns:w="http://schemas.openxmlformats.org/wordprocessingml/2006/main" xmlns:w14="http://schemas.microsoft.com/office/word/2010/wordml" xmlns:w15="http://schemas.microsoft.com/office/word/2012/wordml" xmlns:w16cid="http://schemas.microsoft.com/office/word/2016/wordml/cid" xmlns:w16se="http://schemas.microsoft.com/office/word/2015/wordml/symex" xmlns:wpg="http://schemas.microsoft.com/office/word/2010/wordprocessingGroup" xmlns:wpi="http://schemas.microsoft.com/office/word/2010/wordprocessingInk" xmlns:wne="http://schemas.microsoft.com/office/word/2006/wordml" xmlns:wps="http://schemas.microsoft.com/office/word/2010/wordprocessingShape" mc:Ignorable="w14 w15 w16se w16cid wp14">
   <w:body>
     <w:p>
       <w:pPr>
@@ -157,7 +157,7 @@
                     </pic:cNvPicPr>
                   </pic:nvPicPr>
                   <pic:blipFill>
-                    <a:blip r:embed="rId9" cstate="print">
+                    <a:blip r:embed="rId8" cstate="print">
                       <a:extLst>
                         <a:ext uri="{28A0092B-C50C-407E-A947-70E740481C1C}">
                           <a14:useLocalDpi xmlns:a14="http://schemas.microsoft.com/office/drawing/2010/main"/>
@@ -190,7 +190,7 @@
                     </a:effectLst>
                     <a:extLst>
                       <a:ext uri="{FAA26D3D-D897-4be2-8F04-BA451C77F1D7}">
-                        <ma14:placeholderFlag xmlns:ma14="http://schemas.microsoft.com/office/mac/drawingml/2011/main"/>
+                        <ma14:placeholderFlag xmlns="" xmlns:mo="http://schemas.microsoft.com/office/mac/office/2008/main" xmlns:mv="urn:schemas-microsoft-com:mac:vml" xmlns:o="urn:schemas-microsoft-com:office:office" xmlns:v="urn:schemas-microsoft-com:vml" xmlns:w10="urn:schemas-microsoft-com:office:word" xmlns:w="http://schemas.openxmlformats.org/wordprocessingml/2006/main" xmlns:ma14="http://schemas.microsoft.com/office/mac/drawingml/2011/main"/>
                       </a:ext>
                     </a:extLst>
                   </pic:spPr>
@@ -323,13 +323,8 @@
       </w:r>
       <w:proofErr w:type="spellEnd"/>
       <w:r>
-        <w:t xml:space="preserve"> or </w:t>
-      </w:r>
-      <w:proofErr w:type="spellStart"/>
-      <w:r>
-        <w:t>Arduino</w:t>
-      </w:r>
-      <w:proofErr w:type="spellEnd"/>
+        <w:t xml:space="preserve"> or Arduino</w:t>
+      </w:r>
     </w:p>
     <w:p>
       <w:pPr>
@@ -506,7 +501,7 @@
                     </pic:cNvPicPr>
                   </pic:nvPicPr>
                   <pic:blipFill>
-                    <a:blip r:embed="rId10" cstate="print">
+                    <a:blip r:embed="rId9" cstate="print">
                       <a:extLst>
                         <a:ext uri="{28A0092B-C50C-407E-A947-70E740481C1C}">
                           <a14:useLocalDpi xmlns:a14="http://schemas.microsoft.com/office/drawing/2010/main"/>
@@ -3658,7 +3653,7 @@
                     </pic:cNvPicPr>
                   </pic:nvPicPr>
                   <pic:blipFill>
-                    <a:blip r:embed="rId11">
+                    <a:blip r:embed="rId10">
                       <a:extLst>
                         <a:ext uri="{28A0092B-C50C-407E-A947-70E740481C1C}">
                           <a14:useLocalDpi xmlns:a14="http://schemas.microsoft.com/office/drawing/2010/main" val="0"/>
@@ -3684,7 +3679,7 @@
                     </a:ln>
                     <a:extLst>
                       <a:ext uri="{FAA26D3D-D897-4be2-8F04-BA451C77F1D7}">
-                        <ma14:placeholderFlag xmlns:ma14="http://schemas.microsoft.com/office/mac/drawingml/2011/main"/>
+                        <ma14:placeholderFlag xmlns="" xmlns:mo="http://schemas.microsoft.com/office/mac/office/2008/main" xmlns:mv="urn:schemas-microsoft-com:mac:vml" xmlns:o="urn:schemas-microsoft-com:office:office" xmlns:v="urn:schemas-microsoft-com:vml" xmlns:w10="urn:schemas-microsoft-com:office:word" xmlns:w="http://schemas.openxmlformats.org/wordprocessingml/2006/main" xmlns:ma14="http://schemas.microsoft.com/office/mac/drawingml/2011/main"/>
                       </a:ext>
                     </a:extLst>
                   </pic:spPr>
@@ -3991,8 +3986,6 @@
           <w:b/>
         </w:rPr>
       </w:pPr>
-      <w:bookmarkStart w:id="0" w:name="_GoBack"/>
-      <w:bookmarkEnd w:id="0"/>
     </w:p>
     <w:p>
       <w:r>
@@ -4047,18 +4040,30 @@
         <w:lastRenderedPageBreak/>
         <w:t xml:space="preserve">Deploying to the </w:t>
       </w:r>
-      <w:proofErr w:type="spellStart"/>
-      <w:r>
-        <w:t>Netduino</w:t>
-      </w:r>
-      <w:proofErr w:type="spellEnd"/>
+      <w:r>
+        <w:t xml:space="preserve">NETMF board. </w:t>
+      </w:r>
     </w:p>
     <w:p>
       <w:r>
-        <w:t xml:space="preserve">This project has been designed to </w:t>
-      </w:r>
-      <w:r>
-        <w:t xml:space="preserve">use a </w:t>
+        <w:t xml:space="preserve">This project has </w:t>
+      </w:r>
+      <w:proofErr w:type="gramStart"/>
+      <w:r>
+        <w:t>was</w:t>
+      </w:r>
+      <w:proofErr w:type="gramEnd"/>
+      <w:r>
+        <w:t xml:space="preserve"> originally</w:t>
+      </w:r>
+      <w:r>
+        <w:t xml:space="preserve"> designed </w:t>
+      </w:r>
+      <w:r>
+        <w:t>for the</w:t>
+      </w:r>
+      <w:r>
+        <w:t xml:space="preserve"> </w:t>
       </w:r>
       <w:proofErr w:type="spellStart"/>
       <w:r>
@@ -4084,6 +4089,33 @@
       </w:r>
       <w:r>
         <w:t>source electronics platform using the .NET Micro Framework.</w:t>
+      </w:r>
+      <w:r>
+        <w:t xml:space="preserve">  Since then I have created a version without the NTP functionality for the original </w:t>
+      </w:r>
+      <w:proofErr w:type="spellStart"/>
+      <w:r>
+        <w:t>Netduino</w:t>
+      </w:r>
+      <w:proofErr w:type="spellEnd"/>
+      <w:r>
+        <w:t xml:space="preserve">, </w:t>
+      </w:r>
+      <w:proofErr w:type="spellStart"/>
+      <w:r>
+        <w:t>Netduino</w:t>
+      </w:r>
+      <w:proofErr w:type="spellEnd"/>
+      <w:r>
+        <w:t xml:space="preserve"> 2, and GHI FEZ Lemur.  If you have a </w:t>
+      </w:r>
+      <w:proofErr w:type="spellStart"/>
+      <w:r>
+        <w:t>Netduino</w:t>
+      </w:r>
+      <w:proofErr w:type="spellEnd"/>
+      <w:r>
+        <w:t xml:space="preserve"> 3 then you should also be fine.</w:t>
       </w:r>
     </w:p>
     <w:p/>
@@ -4091,13 +4123,17 @@
       <w:r>
         <w:t xml:space="preserve">The project requires your </w:t>
       </w:r>
-      <w:proofErr w:type="spellStart"/>
-      <w:r>
-        <w:t>Netduino</w:t>
-      </w:r>
-      <w:proofErr w:type="spellEnd"/>
-      <w:r>
-        <w:t xml:space="preserve"> to be at version 4.2 of the firmware.</w:t>
+      <w:r>
+        <w:t>board</w:t>
+      </w:r>
+      <w:r>
+        <w:t xml:space="preserve"> to be at version 4.</w:t>
+      </w:r>
+      <w:r>
+        <w:t>3</w:t>
+      </w:r>
+      <w:r>
+        <w:t xml:space="preserve"> of the firmware.</w:t>
       </w:r>
     </w:p>
     <w:p/>
@@ -4105,209 +4141,201 @@
       <w:r>
         <w:t xml:space="preserve">To deploy or modify </w:t>
       </w:r>
-      <w:proofErr w:type="spellStart"/>
-      <w:r>
-        <w:t>Netduino</w:t>
-      </w:r>
-      <w:proofErr w:type="spellEnd"/>
-      <w:r>
-        <w:t xml:space="preserve"> applications you’ll need some free tools. Download the following three installers and then install them in the specified order. </w:t>
+      <w:r>
+        <w:t>the Monitor you’ll need some free tools.</w:t>
       </w:r>
     </w:p>
     <w:p/>
     <w:p>
       <w:r>
-        <w:t xml:space="preserve">You can download the </w:t>
-      </w:r>
-      <w:r>
-        <w:t xml:space="preserve">Visual Studio 2010 Express and </w:t>
-      </w:r>
-      <w:r>
-        <w:t>SDKs from</w:t>
-      </w:r>
-      <w:r>
-        <w:t xml:space="preserve"> </w:t>
+        <w:t xml:space="preserve">If you are installing on a </w:t>
+      </w:r>
+      <w:proofErr w:type="spellStart"/>
+      <w:r>
+        <w:t>Netduino</w:t>
+      </w:r>
+      <w:proofErr w:type="spellEnd"/>
+      <w:r>
+        <w:t xml:space="preserve">, follow the instructions at </w:t>
+      </w:r>
+      <w:hyperlink r:id="rId11" w:history="1">
+        <w:r>
+          <w:rPr>
+            <w:rStyle w:val="Hyperlink"/>
+          </w:rPr>
+          <w:t>http://developer.wildernesslaps.co/Netduino/About/Downloads</w:t>
+        </w:r>
+      </w:hyperlink>
+      <w:r>
+        <w:t xml:space="preserve"> to ensure you have all the prerequisites.</w:t>
+      </w:r>
+    </w:p>
+    <w:p/>
+    <w:p>
+      <w:r>
+        <w:t xml:space="preserve">If you are installing on a GHI </w:t>
+      </w:r>
+      <w:proofErr w:type="spellStart"/>
+      <w:r>
+        <w:t>FEZLemur</w:t>
+      </w:r>
+      <w:proofErr w:type="spellEnd"/>
+      <w:r>
+        <w:t xml:space="preserve">, follow the instructions at </w:t>
       </w:r>
       <w:hyperlink r:id="rId12" w:history="1">
         <w:r>
           <w:rPr>
             <w:rStyle w:val="Hyperlink"/>
           </w:rPr>
-          <w:t>http://netduino.com/downloads/</w:t>
+          <w:t>https://www.ghielectronics.com/support/netmf</w:t>
         </w:r>
       </w:hyperlink>
+      <w:r>
+        <w:t xml:space="preserve"> to ensure you have all the prerequisites.</w:t>
+      </w:r>
     </w:p>
     <w:p/>
     <w:p>
+      <w:r>
+        <w:t xml:space="preserve">Open </w:t>
+      </w:r>
+      <w:r>
+        <w:t>TrimbleMonitor.sln</w:t>
+      </w:r>
+      <w:r>
+        <w:t xml:space="preserve"> using Visual Studio.</w:t>
+      </w:r>
+    </w:p>
+    <w:p/>
+    <w:p>
+      <w:r>
+        <w:t>There are currently three projects in the solution.</w:t>
+      </w:r>
+    </w:p>
+    <w:p/>
+    <w:p>
       <w:pPr>
         <w:pStyle w:val="ListParagraph"/>
         <w:numPr>
           <w:ilvl w:val="0"/>
-          <w:numId w:val="10"/>
+          <w:numId w:val="11"/>
         </w:numPr>
       </w:pPr>
-      <w:r>
-        <w:t>Microsoft Visual C# Express 2010</w:t>
-      </w:r>
-    </w:p>
-    <w:p>
-      <w:pPr>
-        <w:pStyle w:val="ListParagraph"/>
-        <w:numPr>
-          <w:ilvl w:val="1"/>
-          <w:numId w:val="10"/>
-        </w:numPr>
-      </w:pPr>
-      <w:hyperlink r:id="rId13" w:history="1">
-        <w:r>
-          <w:rPr>
-            <w:rStyle w:val="Hyperlink"/>
-          </w:rPr>
-          <w:t>http://www.microsoft.com/express/downloads/</w:t>
-        </w:r>
-      </w:hyperlink>
+      <w:proofErr w:type="spellStart"/>
+      <w:r>
+        <w:t>TrimbleMonitor</w:t>
+      </w:r>
+      <w:proofErr w:type="spellEnd"/>
+      <w:r>
+        <w:t xml:space="preserve"> (Fez Lemur)</w:t>
+      </w:r>
+      <w:r>
+        <w:t xml:space="preserve"> – Basic monitor for the GHI FEZ Lemur (No NTP)</w:t>
+      </w:r>
     </w:p>
     <w:p>
       <w:pPr>
         <w:pStyle w:val="ListParagraph"/>
         <w:numPr>
           <w:ilvl w:val="0"/>
-          <w:numId w:val="10"/>
+          <w:numId w:val="11"/>
         </w:numPr>
       </w:pPr>
-      <w:r>
-        <w:t>Microsoft .NET Micro Framework v4.2 SDK</w:t>
-      </w:r>
-    </w:p>
-    <w:p>
-      <w:pPr>
-        <w:pStyle w:val="ListParagraph"/>
-        <w:numPr>
-          <w:ilvl w:val="1"/>
-          <w:numId w:val="10"/>
-        </w:numPr>
-      </w:pPr>
-      <w:hyperlink r:id="rId14" w:history="1">
-        <w:r>
-          <w:rPr>
-            <w:rStyle w:val="Hyperlink"/>
-          </w:rPr>
-          <w:t>http://www.netduino.com/downloads/MicroFrameworkSDK.msi</w:t>
-        </w:r>
-      </w:hyperlink>
+      <w:proofErr w:type="spellStart"/>
+      <w:r>
+        <w:t>TrimbleMonitor</w:t>
+      </w:r>
+      <w:proofErr w:type="spellEnd"/>
+      <w:r>
+        <w:t xml:space="preserve"> (</w:t>
+      </w:r>
+      <w:proofErr w:type="spellStart"/>
+      <w:r>
+        <w:t>Netduino</w:t>
+      </w:r>
+      <w:proofErr w:type="spellEnd"/>
+      <w:r>
+        <w:t>)</w:t>
+      </w:r>
+      <w:r>
+        <w:t xml:space="preserve"> – Basic monitor for any </w:t>
+      </w:r>
+      <w:proofErr w:type="spellStart"/>
+      <w:r>
+        <w:t>Netduino</w:t>
+      </w:r>
+      <w:proofErr w:type="spellEnd"/>
+      <w:r>
+        <w:t xml:space="preserve"> 1,2,3 (No NTP)</w:t>
+      </w:r>
     </w:p>
     <w:p>
       <w:pPr>
         <w:pStyle w:val="ListParagraph"/>
         <w:numPr>
           <w:ilvl w:val="0"/>
-          <w:numId w:val="10"/>
+          <w:numId w:val="11"/>
         </w:numPr>
       </w:pPr>
       <w:proofErr w:type="spellStart"/>
       <w:r>
+        <w:t>TrimbleMonitor</w:t>
+      </w:r>
+      <w:proofErr w:type="spellEnd"/>
+      <w:r>
+        <w:t xml:space="preserve"> (</w:t>
+      </w:r>
+      <w:proofErr w:type="spellStart"/>
+      <w:r>
+        <w:t>Netduno</w:t>
+      </w:r>
+      <w:proofErr w:type="spellEnd"/>
+      <w:r>
+        <w:t xml:space="preserve"> Plus)</w:t>
+      </w:r>
+      <w:r>
+        <w:t xml:space="preserve"> – Monitor with NTP support for a </w:t>
+      </w:r>
+      <w:proofErr w:type="spellStart"/>
+      <w:r>
         <w:t>Netduino</w:t>
       </w:r>
       <w:proofErr w:type="spellEnd"/>
       <w:r>
-        <w:t xml:space="preserve"> SDK v4.2.2</w:t>
-      </w:r>
-    </w:p>
-    <w:p>
-      <w:pPr>
-        <w:pStyle w:val="ListParagraph"/>
-        <w:numPr>
-          <w:ilvl w:val="1"/>
-          <w:numId w:val="10"/>
-        </w:numPr>
-      </w:pPr>
-      <w:hyperlink r:id="rId15" w:history="1">
-        <w:r>
-          <w:rPr>
-            <w:rStyle w:val="Hyperlink"/>
-          </w:rPr>
-          <w:t>http://www.netduino.com/downloads/netduinosdk_32bit_NETMF42.exe</w:t>
-        </w:r>
-      </w:hyperlink>
-      <w:r>
-        <w:t xml:space="preserve"> (32-bit)</w:t>
-      </w:r>
-    </w:p>
-    <w:p>
-      <w:pPr>
-        <w:pStyle w:val="ListParagraph"/>
-        <w:numPr>
-          <w:ilvl w:val="1"/>
-          <w:numId w:val="10"/>
-        </w:numPr>
-      </w:pPr>
-      <w:hyperlink r:id="rId16" w:history="1">
-        <w:r>
-          <w:rPr>
-            <w:rStyle w:val="Hyperlink"/>
-          </w:rPr>
-          <w:t>http://www.netduino.com/downloads/netduinosdk_64bit_NETMF42.exe</w:t>
-        </w:r>
-      </w:hyperlink>
-      <w:r>
-        <w:t xml:space="preserve"> </w:t>
-      </w:r>
-      <w:r>
-        <w:t>(64-bit)</w:t>
+        <w:t xml:space="preserve"> 2+/3+</w:t>
       </w:r>
     </w:p>
     <w:p/>
     <w:p>
       <w:r>
-        <w:t xml:space="preserve">By default, Visual Studio runs projects in an emulator. This allows software developers to create and test programming logic for a new hardware product before the actual hardware is built. We won’t use the emulator for our purposes, so we’ll let Visual Studio know that we have physical hardware it should use instead. </w:t>
+        <w:t xml:space="preserve">You should right click the project which fits your hardware and click “Set as </w:t>
+      </w:r>
+      <w:proofErr w:type="spellStart"/>
+      <w:r>
+        <w:t>StartUp</w:t>
+      </w:r>
+      <w:proofErr w:type="spellEnd"/>
+      <w:r>
+        <w:t xml:space="preserve"> project” within the solution explorer.</w:t>
       </w:r>
     </w:p>
     <w:p/>
     <w:p>
       <w:r>
-        <w:t xml:space="preserve">Click on the Project menu and select your project’s properties (generally, the last item in the Projects menu). When the project properties appear, click on the “.NET Micro Framework” category on the left side. </w:t>
+        <w:t xml:space="preserve">By default, Visual Studio runs projects in an emulator. This allows software developers to create and test programming logic for a new hardware product before the actual hardware is built. We won’t use the emulator for our purposes, so we’ll let Visual Studio know that we have physical hardware it should use instead. </w:t>
       </w:r>
     </w:p>
     <w:p/>
     <w:p>
       <w:r>
-        <w:t xml:space="preserve">Now we will change our deployment target from the Emulator to the </w:t>
-      </w:r>
-      <w:proofErr w:type="spellStart"/>
-      <w:r>
-        <w:t>Netduino</w:t>
-      </w:r>
-      <w:proofErr w:type="spellEnd"/>
-      <w:r>
-        <w:t xml:space="preserve">. Change the Transport from “Emulator” to “USB” and then make sure that the Device selection box shows your </w:t>
-      </w:r>
-      <w:proofErr w:type="spellStart"/>
-      <w:r>
-        <w:t>Netduino</w:t>
-      </w:r>
-      <w:proofErr w:type="spellEnd"/>
-      <w:r>
-        <w:t xml:space="preserve">. If it doesn’t, unplug and re-attach your </w:t>
-      </w:r>
-      <w:proofErr w:type="spellStart"/>
-      <w:r>
-        <w:t>Netduino</w:t>
-      </w:r>
-      <w:proofErr w:type="spellEnd"/>
-      <w:r>
-        <w:t xml:space="preserve">. </w:t>
+        <w:t xml:space="preserve">Click on the Project menu and select your project’s properties (generally, the last item in the Projects menu). When the project properties appear, click on the “.NET Micro Framework” category on the left side. </w:t>
       </w:r>
     </w:p>
     <w:p/>
     <w:p>
       <w:r>
-        <w:t xml:space="preserve">Now, we’ll run the project. When we run the project, </w:t>
-      </w:r>
-      <w:r>
-        <w:t>the</w:t>
-      </w:r>
-      <w:r>
-        <w:t xml:space="preserve"> code is deployed to the </w:t>
+        <w:t xml:space="preserve">Now we will change our deployment target from the Emulator to the </w:t>
       </w:r>
       <w:proofErr w:type="spellStart"/>
       <w:r>
@@ -4315,67 +4343,106 @@
       </w:r>
       <w:proofErr w:type="spellEnd"/>
       <w:r>
-        <w:t xml:space="preserve"> and then automatically started. </w:t>
+        <w:t>/Lemur</w:t>
+      </w:r>
+      <w:r>
+        <w:t xml:space="preserve">. Change the Transport from “Emulator” to “USB” and then make sure that the Device selection box shows your </w:t>
+      </w:r>
+      <w:r>
+        <w:t>device</w:t>
+      </w:r>
+      <w:r>
+        <w:t>. If it do</w:t>
+      </w:r>
+      <w:r>
+        <w:t>esn’t, unplug and re-attach it</w:t>
+      </w:r>
+      <w:r>
+        <w:t xml:space="preserve">. </w:t>
       </w:r>
     </w:p>
     <w:p/>
     <w:p>
       <w:r>
-        <w:t xml:space="preserve">To run your project, press the “Start Debugging” button in the toolbar at the top of the screen. It looks like the Play button on a music player. You can also press F5 instead. </w:t>
+        <w:t xml:space="preserve">Now, we’ll run the project. When we run the project, </w:t>
+      </w:r>
+      <w:r>
+        <w:t>the</w:t>
+      </w:r>
+      <w:r>
+        <w:t xml:space="preserve"> code is deployed to the </w:t>
+      </w:r>
+      <w:r>
+        <w:t>board</w:t>
+      </w:r>
+      <w:r>
+        <w:t xml:space="preserve"> and then automatically started. </w:t>
       </w:r>
     </w:p>
     <w:p/>
     <w:p>
       <w:r>
-        <w:t>Vis</w:t>
-      </w:r>
-      <w:r>
-        <w:t xml:space="preserve">ual Studio will now deploy the Trimble Monitor </w:t>
-      </w:r>
-      <w:r>
-        <w:t xml:space="preserve">to the </w:t>
-      </w:r>
-      <w:proofErr w:type="spellStart"/>
-      <w:r>
-        <w:t>Netduino</w:t>
-      </w:r>
-      <w:proofErr w:type="spellEnd"/>
-      <w:r>
-        <w:t xml:space="preserve"> hardware. In a few seconds, you’ll see </w:t>
-      </w:r>
-      <w:r>
-        <w:t xml:space="preserve">the LCD fire into life and </w:t>
-      </w:r>
-      <w:r>
-        <w:t>the blue LED blinking on and off every</w:t>
-      </w:r>
-      <w:r>
-        <w:t xml:space="preserve"> time it receives data from the Thunderbolt</w:t>
-      </w:r>
-      <w:r>
-        <w:t>.</w:t>
+        <w:t xml:space="preserve">To run your project, press the “Start Debugging” button in the toolbar at the top of the screen. It looks like the Play button on a music player. You can also press F5 instead. </w:t>
       </w:r>
     </w:p>
     <w:p/>
     <w:p>
       <w:r>
-        <w:t xml:space="preserve">When you ran the program, it was written into the </w:t>
-      </w:r>
-      <w:proofErr w:type="spellStart"/>
-      <w:r>
-        <w:t>Netduino’s</w:t>
-      </w:r>
-      <w:proofErr w:type="spellEnd"/>
-      <w:r>
-        <w:t xml:space="preserve"> microcontroller chip…so all you have to do to run the program again is plug it in via a </w:t>
-      </w:r>
-      <w:proofErr w:type="spellStart"/>
-      <w:r>
-        <w:t>MicroUSB</w:t>
-      </w:r>
-      <w:proofErr w:type="spellEnd"/>
-      <w:r>
-        <w:t xml:space="preserve"> cable or with a power adapter (using the power barrel jack).</w:t>
+        <w:t>Vis</w:t>
+      </w:r>
+      <w:r>
+        <w:t xml:space="preserve">ual Studio will now deploy the Trimble Monitor </w:t>
+      </w:r>
+      <w:r>
+        <w:t xml:space="preserve">to the hardware. In a few seconds, you’ll see </w:t>
+      </w:r>
+      <w:r>
+        <w:t xml:space="preserve">the LCD fire into life and </w:t>
+      </w:r>
+      <w:r>
+        <w:t>the blue LED blinking on and off every</w:t>
+      </w:r>
+      <w:r>
+        <w:t xml:space="preserve"> time it receives data from the Thunderbolt</w:t>
+      </w:r>
+      <w:r>
+        <w:t>.</w:t>
+      </w:r>
+    </w:p>
+    <w:p>
+      <w:pPr>
+        <w:jc w:val="center"/>
+      </w:pPr>
+    </w:p>
+    <w:p>
+      <w:r>
+        <w:t xml:space="preserve">When you ran the program, it was written </w:t>
+      </w:r>
+      <w:r>
+        <w:t>to</w:t>
+      </w:r>
+      <w:r>
+        <w:t xml:space="preserve"> the </w:t>
+      </w:r>
+      <w:r>
+        <w:t xml:space="preserve">microcontroller </w:t>
+      </w:r>
+      <w:bookmarkStart w:id="0" w:name="_GoBack"/>
+      <w:bookmarkEnd w:id="0"/>
+      <w:r>
+        <w:t>so all you have to do to run the pro</w:t>
+      </w:r>
+      <w:r>
+        <w:t>gram again is plug it in via a m</w:t>
+      </w:r>
+      <w:r>
+        <w:t>icro</w:t>
+      </w:r>
+      <w:r>
+        <w:t xml:space="preserve"> </w:t>
+      </w:r>
+      <w:r>
+        <w:t>USB cable or with a power adapter (using the power barrel jack).</w:t>
       </w:r>
     </w:p>
     <w:p/>
@@ -4407,7 +4474,7 @@
       <w:r>
         <w:t xml:space="preserve"> and I will display them at </w:t>
       </w:r>
-      <w:hyperlink r:id="rId17" w:history="1">
+      <w:hyperlink r:id="rId13" w:history="1">
         <w:r>
           <w:rPr>
             <w:rStyle w:val="Hyperlink"/>
@@ -4418,7 +4485,7 @@
       <w:r>
         <w:t xml:space="preserve">.  My email address is </w:t>
       </w:r>
-      <w:hyperlink r:id="rId18" w:history="1">
+      <w:hyperlink r:id="rId14" w:history="1">
         <w:r>
           <w:rPr>
             <w:rStyle w:val="Hyperlink"/>
@@ -4443,8 +4510,8 @@
       </w:r>
     </w:p>
     <w:sectPr>
-      <w:footerReference w:type="even" r:id="rId19"/>
-      <w:footerReference w:type="default" r:id="rId20"/>
+      <w:footerReference w:type="even" r:id="rId15"/>
+      <w:footerReference w:type="default" r:id="rId16"/>
       <w:pgSz w:w="11900" w:h="16840"/>
       <w:pgMar w:top="1440" w:right="1800" w:bottom="1440" w:left="1800" w:header="708" w:footer="708" w:gutter="0"/>
       <w:cols w:space="708"/>
@@ -4455,7 +4522,7 @@
 </file>
 
 <file path=word/endnotes.xml><?xml version="1.0" encoding="utf-8"?>
-<w:endnotes xmlns:wpc="http://schemas.microsoft.com/office/word/2010/wordprocessingCanvas" xmlns:mo="http://schemas.microsoft.com/office/mac/office/2008/main" xmlns:mc="http://schemas.openxmlformats.org/markup-compatibility/2006" xmlns:mv="urn:schemas-microsoft-com:mac:vml" xmlns:o="urn:schemas-microsoft-com:office:office" xmlns:r="http://schemas.openxmlformats.org/officeDocument/2006/relationships" xmlns:m="http://schemas.openxmlformats.org/officeDocument/2006/math" xmlns:v="urn:schemas-microsoft-com:vml" xmlns:wp14="http://schemas.microsoft.com/office/word/2010/wordprocessingDrawing" xmlns:wp="http://schemas.openxmlformats.org/drawingml/2006/wordprocessingDrawing" xmlns:w10="urn:schemas-microsoft-com:office:word" xmlns:w="http://schemas.openxmlformats.org/wordprocessingml/2006/main" xmlns:w14="http://schemas.microsoft.com/office/word/2010/wordml" xmlns:wpg="http://schemas.microsoft.com/office/word/2010/wordprocessingGroup" xmlns:wpi="http://schemas.microsoft.com/office/word/2010/wordprocessingInk" xmlns:wne="http://schemas.microsoft.com/office/word/2006/wordml" xmlns:wps="http://schemas.microsoft.com/office/word/2010/wordprocessingShape" mc:Ignorable="w14 wp14">
+<w:endnotes xmlns:wpc="http://schemas.microsoft.com/office/word/2010/wordprocessingCanvas" xmlns:cx="http://schemas.microsoft.com/office/drawing/2014/chartex" xmlns:cx1="http://schemas.microsoft.com/office/drawing/2015/9/8/chartex" xmlns:cx2="http://schemas.microsoft.com/office/drawing/2015/10/21/chartex" xmlns:cx3="http://schemas.microsoft.com/office/drawing/2016/5/9/chartex" xmlns:cx4="http://schemas.microsoft.com/office/drawing/2016/5/10/chartex" xmlns:cx5="http://schemas.microsoft.com/office/drawing/2016/5/11/chartex" xmlns:cx6="http://schemas.microsoft.com/office/drawing/2016/5/12/chartex" xmlns:cx7="http://schemas.microsoft.com/office/drawing/2016/5/13/chartex" xmlns:cx8="http://schemas.microsoft.com/office/drawing/2016/5/14/chartex" xmlns:mc="http://schemas.openxmlformats.org/markup-compatibility/2006" xmlns:aink="http://schemas.microsoft.com/office/drawing/2016/ink" xmlns:am3d="http://schemas.microsoft.com/office/drawing/2017/model3d" xmlns:o="urn:schemas-microsoft-com:office:office" xmlns:r="http://schemas.openxmlformats.org/officeDocument/2006/relationships" xmlns:m="http://schemas.openxmlformats.org/officeDocument/2006/math" xmlns:v="urn:schemas-microsoft-com:vml" xmlns:wp14="http://schemas.microsoft.com/office/word/2010/wordprocessingDrawing" xmlns:wp="http://schemas.openxmlformats.org/drawingml/2006/wordprocessingDrawing" xmlns:w10="urn:schemas-microsoft-com:office:word" xmlns:w="http://schemas.openxmlformats.org/wordprocessingml/2006/main" xmlns:w14="http://schemas.microsoft.com/office/word/2010/wordml" xmlns:w15="http://schemas.microsoft.com/office/word/2012/wordml" xmlns:w16cid="http://schemas.microsoft.com/office/word/2016/wordml/cid" xmlns:w16se="http://schemas.microsoft.com/office/word/2015/wordml/symex" xmlns:wpg="http://schemas.microsoft.com/office/word/2010/wordprocessingGroup" xmlns:wpi="http://schemas.microsoft.com/office/word/2010/wordprocessingInk" xmlns:wne="http://schemas.microsoft.com/office/word/2006/wordml" xmlns:wps="http://schemas.microsoft.com/office/word/2010/wordprocessingShape" mc:Ignorable="w14 w15 w16se w16cid wp14">
   <w:endnote w:type="separator" w:id="-1">
     <w:p>
       <w:r>
@@ -4474,7 +4541,7 @@
 </file>
 
 <file path=word/footer1.xml><?xml version="1.0" encoding="utf-8"?>
-<w:ftr xmlns:wpc="http://schemas.microsoft.com/office/word/2010/wordprocessingCanvas" xmlns:mo="http://schemas.microsoft.com/office/mac/office/2008/main" xmlns:mc="http://schemas.openxmlformats.org/markup-compatibility/2006" xmlns:mv="urn:schemas-microsoft-com:mac:vml" xmlns:o="urn:schemas-microsoft-com:office:office" xmlns:r="http://schemas.openxmlformats.org/officeDocument/2006/relationships" xmlns:m="http://schemas.openxmlformats.org/officeDocument/2006/math" xmlns:v="urn:schemas-microsoft-com:vml" xmlns:wp14="http://schemas.microsoft.com/office/word/2010/wordprocessingDrawing" xmlns:wp="http://schemas.openxmlformats.org/drawingml/2006/wordprocessingDrawing" xmlns:w10="urn:schemas-microsoft-com:office:word" xmlns:w="http://schemas.openxmlformats.org/wordprocessingml/2006/main" xmlns:w14="http://schemas.microsoft.com/office/word/2010/wordml" xmlns:wpg="http://schemas.microsoft.com/office/word/2010/wordprocessingGroup" xmlns:wpi="http://schemas.microsoft.com/office/word/2010/wordprocessingInk" xmlns:wne="http://schemas.microsoft.com/office/word/2006/wordml" xmlns:wps="http://schemas.microsoft.com/office/word/2010/wordprocessingShape" mc:Ignorable="w14 wp14">
+<w:ftr xmlns:wpc="http://schemas.microsoft.com/office/word/2010/wordprocessingCanvas" xmlns:cx="http://schemas.microsoft.com/office/drawing/2014/chartex" xmlns:cx1="http://schemas.microsoft.com/office/drawing/2015/9/8/chartex" xmlns:cx2="http://schemas.microsoft.com/office/drawing/2015/10/21/chartex" xmlns:cx3="http://schemas.microsoft.com/office/drawing/2016/5/9/chartex" xmlns:cx4="http://schemas.microsoft.com/office/drawing/2016/5/10/chartex" xmlns:cx5="http://schemas.microsoft.com/office/drawing/2016/5/11/chartex" xmlns:cx6="http://schemas.microsoft.com/office/drawing/2016/5/12/chartex" xmlns:cx7="http://schemas.microsoft.com/office/drawing/2016/5/13/chartex" xmlns:cx8="http://schemas.microsoft.com/office/drawing/2016/5/14/chartex" xmlns:mc="http://schemas.openxmlformats.org/markup-compatibility/2006" xmlns:aink="http://schemas.microsoft.com/office/drawing/2016/ink" xmlns:am3d="http://schemas.microsoft.com/office/drawing/2017/model3d" xmlns:o="urn:schemas-microsoft-com:office:office" xmlns:r="http://schemas.openxmlformats.org/officeDocument/2006/relationships" xmlns:m="http://schemas.openxmlformats.org/officeDocument/2006/math" xmlns:v="urn:schemas-microsoft-com:vml" xmlns:wp14="http://schemas.microsoft.com/office/word/2010/wordprocessingDrawing" xmlns:wp="http://schemas.openxmlformats.org/drawingml/2006/wordprocessingDrawing" xmlns:w10="urn:schemas-microsoft-com:office:word" xmlns:w="http://schemas.openxmlformats.org/wordprocessingml/2006/main" xmlns:w14="http://schemas.microsoft.com/office/word/2010/wordml" xmlns:w15="http://schemas.microsoft.com/office/word/2012/wordml" xmlns:w16cid="http://schemas.microsoft.com/office/word/2016/wordml/cid" xmlns:w16se="http://schemas.microsoft.com/office/word/2015/wordml/symex" xmlns:wpg="http://schemas.microsoft.com/office/word/2010/wordprocessingGroup" xmlns:wpi="http://schemas.microsoft.com/office/word/2010/wordprocessingInk" xmlns:wne="http://schemas.microsoft.com/office/word/2006/wordml" xmlns:wps="http://schemas.microsoft.com/office/word/2010/wordprocessingShape" mc:Ignorable="w14 w15 w16se w16cid wp14">
   <w:p>
     <w:pPr>
       <w:pStyle w:val="Footer"/>
@@ -4538,7 +4605,7 @@
 </file>
 
 <file path=word/footer2.xml><?xml version="1.0" encoding="utf-8"?>
-<w:ftr xmlns:wpc="http://schemas.microsoft.com/office/word/2010/wordprocessingCanvas" xmlns:mo="http://schemas.microsoft.com/office/mac/office/2008/main" xmlns:mc="http://schemas.openxmlformats.org/markup-compatibility/2006" xmlns:mv="urn:schemas-microsoft-com:mac:vml" xmlns:o="urn:schemas-microsoft-com:office:office" xmlns:r="http://schemas.openxmlformats.org/officeDocument/2006/relationships" xmlns:m="http://schemas.openxmlformats.org/officeDocument/2006/math" xmlns:v="urn:schemas-microsoft-com:vml" xmlns:wp14="http://schemas.microsoft.com/office/word/2010/wordprocessingDrawing" xmlns:wp="http://schemas.openxmlformats.org/drawingml/2006/wordprocessingDrawing" xmlns:w10="urn:schemas-microsoft-com:office:word" xmlns:w="http://schemas.openxmlformats.org/wordprocessingml/2006/main" xmlns:w14="http://schemas.microsoft.com/office/word/2010/wordml" xmlns:wpg="http://schemas.microsoft.com/office/word/2010/wordprocessingGroup" xmlns:wpi="http://schemas.microsoft.com/office/word/2010/wordprocessingInk" xmlns:wne="http://schemas.microsoft.com/office/word/2006/wordml" xmlns:wps="http://schemas.microsoft.com/office/word/2010/wordprocessingShape" mc:Ignorable="w14 wp14">
+<w:ftr xmlns:wpc="http://schemas.microsoft.com/office/word/2010/wordprocessingCanvas" xmlns:cx="http://schemas.microsoft.com/office/drawing/2014/chartex" xmlns:cx1="http://schemas.microsoft.com/office/drawing/2015/9/8/chartex" xmlns:cx2="http://schemas.microsoft.com/office/drawing/2015/10/21/chartex" xmlns:cx3="http://schemas.microsoft.com/office/drawing/2016/5/9/chartex" xmlns:cx4="http://schemas.microsoft.com/office/drawing/2016/5/10/chartex" xmlns:cx5="http://schemas.microsoft.com/office/drawing/2016/5/11/chartex" xmlns:cx6="http://schemas.microsoft.com/office/drawing/2016/5/12/chartex" xmlns:cx7="http://schemas.microsoft.com/office/drawing/2016/5/13/chartex" xmlns:cx8="http://schemas.microsoft.com/office/drawing/2016/5/14/chartex" xmlns:mc="http://schemas.openxmlformats.org/markup-compatibility/2006" xmlns:aink="http://schemas.microsoft.com/office/drawing/2016/ink" xmlns:am3d="http://schemas.microsoft.com/office/drawing/2017/model3d" xmlns:o="urn:schemas-microsoft-com:office:office" xmlns:r="http://schemas.openxmlformats.org/officeDocument/2006/relationships" xmlns:m="http://schemas.openxmlformats.org/officeDocument/2006/math" xmlns:v="urn:schemas-microsoft-com:vml" xmlns:wp14="http://schemas.microsoft.com/office/word/2010/wordprocessingDrawing" xmlns:wp="http://schemas.openxmlformats.org/drawingml/2006/wordprocessingDrawing" xmlns:w10="urn:schemas-microsoft-com:office:word" xmlns:w="http://schemas.openxmlformats.org/wordprocessingml/2006/main" xmlns:w14="http://schemas.microsoft.com/office/word/2010/wordml" xmlns:w15="http://schemas.microsoft.com/office/word/2012/wordml" xmlns:w16cid="http://schemas.microsoft.com/office/word/2016/wordml/cid" xmlns:w16se="http://schemas.microsoft.com/office/word/2015/wordml/symex" xmlns:wpg="http://schemas.microsoft.com/office/word/2010/wordprocessingGroup" xmlns:wpi="http://schemas.microsoft.com/office/word/2010/wordprocessingInk" xmlns:wne="http://schemas.microsoft.com/office/word/2006/wordml" xmlns:wps="http://schemas.microsoft.com/office/word/2010/wordprocessingShape" mc:Ignorable="w14 w15 w16se w16cid wp14">
   <w:p>
     <w:pPr>
       <w:pStyle w:val="Footer"/>
@@ -4563,7 +4630,7 @@
 </file>
 
 <file path=word/footnotes.xml><?xml version="1.0" encoding="utf-8"?>
-<w:footnotes xmlns:wpc="http://schemas.microsoft.com/office/word/2010/wordprocessingCanvas" xmlns:mo="http://schemas.microsoft.com/office/mac/office/2008/main" xmlns:mc="http://schemas.openxmlformats.org/markup-compatibility/2006" xmlns:mv="urn:schemas-microsoft-com:mac:vml" xmlns:o="urn:schemas-microsoft-com:office:office" xmlns:r="http://schemas.openxmlformats.org/officeDocument/2006/relationships" xmlns:m="http://schemas.openxmlformats.org/officeDocument/2006/math" xmlns:v="urn:schemas-microsoft-com:vml" xmlns:wp14="http://schemas.microsoft.com/office/word/2010/wordprocessingDrawing" xmlns:wp="http://schemas.openxmlformats.org/drawingml/2006/wordprocessingDrawing" xmlns:w10="urn:schemas-microsoft-com:office:word" xmlns:w="http://schemas.openxmlformats.org/wordprocessingml/2006/main" xmlns:w14="http://schemas.microsoft.com/office/word/2010/wordml" xmlns:wpg="http://schemas.microsoft.com/office/word/2010/wordprocessingGroup" xmlns:wpi="http://schemas.microsoft.com/office/word/2010/wordprocessingInk" xmlns:wne="http://schemas.microsoft.com/office/word/2006/wordml" xmlns:wps="http://schemas.microsoft.com/office/word/2010/wordprocessingShape" mc:Ignorable="w14 wp14">
+<w:footnotes xmlns:wpc="http://schemas.microsoft.com/office/word/2010/wordprocessingCanvas" xmlns:cx="http://schemas.microsoft.com/office/drawing/2014/chartex" xmlns:cx1="http://schemas.microsoft.com/office/drawing/2015/9/8/chartex" xmlns:cx2="http://schemas.microsoft.com/office/drawing/2015/10/21/chartex" xmlns:cx3="http://schemas.microsoft.com/office/drawing/2016/5/9/chartex" xmlns:cx4="http://schemas.microsoft.com/office/drawing/2016/5/10/chartex" xmlns:cx5="http://schemas.microsoft.com/office/drawing/2016/5/11/chartex" xmlns:cx6="http://schemas.microsoft.com/office/drawing/2016/5/12/chartex" xmlns:cx7="http://schemas.microsoft.com/office/drawing/2016/5/13/chartex" xmlns:cx8="http://schemas.microsoft.com/office/drawing/2016/5/14/chartex" xmlns:mc="http://schemas.openxmlformats.org/markup-compatibility/2006" xmlns:aink="http://schemas.microsoft.com/office/drawing/2016/ink" xmlns:am3d="http://schemas.microsoft.com/office/drawing/2017/model3d" xmlns:o="urn:schemas-microsoft-com:office:office" xmlns:r="http://schemas.openxmlformats.org/officeDocument/2006/relationships" xmlns:m="http://schemas.openxmlformats.org/officeDocument/2006/math" xmlns:v="urn:schemas-microsoft-com:vml" xmlns:wp14="http://schemas.microsoft.com/office/word/2010/wordprocessingDrawing" xmlns:wp="http://schemas.openxmlformats.org/drawingml/2006/wordprocessingDrawing" xmlns:w10="urn:schemas-microsoft-com:office:word" xmlns:w="http://schemas.openxmlformats.org/wordprocessingml/2006/main" xmlns:w14="http://schemas.microsoft.com/office/word/2010/wordml" xmlns:w15="http://schemas.microsoft.com/office/word/2012/wordml" xmlns:w16cid="http://schemas.microsoft.com/office/word/2016/wordml/cid" xmlns:w16se="http://schemas.microsoft.com/office/word/2015/wordml/symex" xmlns:wpg="http://schemas.microsoft.com/office/word/2010/wordprocessingGroup" xmlns:wpi="http://schemas.microsoft.com/office/word/2010/wordprocessingInk" xmlns:wne="http://schemas.microsoft.com/office/word/2006/wordml" xmlns:wps="http://schemas.microsoft.com/office/word/2010/wordprocessingShape" mc:Ignorable="w14 w15 w16se w16cid wp14">
   <w:footnote w:type="separator" w:id="-1">
     <w:p>
       <w:r>
@@ -4582,8 +4649,8 @@
 </file>
 
 <file path=word/numbering.xml><?xml version="1.0" encoding="utf-8"?>
-<w:numbering xmlns:wpc="http://schemas.microsoft.com/office/word/2010/wordprocessingCanvas" xmlns:mo="http://schemas.microsoft.com/office/mac/office/2008/main" xmlns:mc="http://schemas.openxmlformats.org/markup-compatibility/2006" xmlns:mv="urn:schemas-microsoft-com:mac:vml" xmlns:o="urn:schemas-microsoft-com:office:office" xmlns:r="http://schemas.openxmlformats.org/officeDocument/2006/relationships" xmlns:m="http://schemas.openxmlformats.org/officeDocument/2006/math" xmlns:v="urn:schemas-microsoft-com:vml" xmlns:wp14="http://schemas.microsoft.com/office/word/2010/wordprocessingDrawing" xmlns:wp="http://schemas.openxmlformats.org/drawingml/2006/wordprocessingDrawing" xmlns:w10="urn:schemas-microsoft-com:office:word" xmlns:w="http://schemas.openxmlformats.org/wordprocessingml/2006/main" xmlns:w14="http://schemas.microsoft.com/office/word/2010/wordml" xmlns:wpg="http://schemas.microsoft.com/office/word/2010/wordprocessingGroup" xmlns:wpi="http://schemas.microsoft.com/office/word/2010/wordprocessingInk" xmlns:wne="http://schemas.microsoft.com/office/word/2006/wordml" xmlns:wps="http://schemas.microsoft.com/office/word/2010/wordprocessingShape" mc:Ignorable="w14 wp14">
-  <w:abstractNum w:abstractNumId="0">
+<w:numbering xmlns:wpc="http://schemas.microsoft.com/office/word/2010/wordprocessingCanvas" xmlns:cx="http://schemas.microsoft.com/office/drawing/2014/chartex" xmlns:cx1="http://schemas.microsoft.com/office/drawing/2015/9/8/chartex" xmlns:cx2="http://schemas.microsoft.com/office/drawing/2015/10/21/chartex" xmlns:cx3="http://schemas.microsoft.com/office/drawing/2016/5/9/chartex" xmlns:cx4="http://schemas.microsoft.com/office/drawing/2016/5/10/chartex" xmlns:cx5="http://schemas.microsoft.com/office/drawing/2016/5/11/chartex" xmlns:cx6="http://schemas.microsoft.com/office/drawing/2016/5/12/chartex" xmlns:cx7="http://schemas.microsoft.com/office/drawing/2016/5/13/chartex" xmlns:cx8="http://schemas.microsoft.com/office/drawing/2016/5/14/chartex" xmlns:mc="http://schemas.openxmlformats.org/markup-compatibility/2006" xmlns:aink="http://schemas.microsoft.com/office/drawing/2016/ink" xmlns:am3d="http://schemas.microsoft.com/office/drawing/2017/model3d" xmlns:o="urn:schemas-microsoft-com:office:office" xmlns:r="http://schemas.openxmlformats.org/officeDocument/2006/relationships" xmlns:m="http://schemas.openxmlformats.org/officeDocument/2006/math" xmlns:v="urn:schemas-microsoft-com:vml" xmlns:wp14="http://schemas.microsoft.com/office/word/2010/wordprocessingDrawing" xmlns:wp="http://schemas.openxmlformats.org/drawingml/2006/wordprocessingDrawing" xmlns:w10="urn:schemas-microsoft-com:office:word" xmlns:w="http://schemas.openxmlformats.org/wordprocessingml/2006/main" xmlns:w14="http://schemas.microsoft.com/office/word/2010/wordml" xmlns:w15="http://schemas.microsoft.com/office/word/2012/wordml" xmlns:w16cid="http://schemas.microsoft.com/office/word/2016/wordml/cid" xmlns:w16se="http://schemas.microsoft.com/office/word/2015/wordml/symex" xmlns:wpg="http://schemas.microsoft.com/office/word/2010/wordprocessingGroup" xmlns:wpi="http://schemas.microsoft.com/office/word/2010/wordprocessingInk" xmlns:wne="http://schemas.microsoft.com/office/word/2006/wordml" xmlns:wps="http://schemas.microsoft.com/office/word/2010/wordprocessingShape" mc:Ignorable="w14 w15 w16se w16cid wp14">
+  <w:abstractNum w:abstractNumId="0" w15:restartNumberingAfterBreak="0">
     <w:nsid w:val="03823863"/>
     <w:multiLevelType w:val="hybridMultilevel"/>
     <w:tmpl w:val="FB4E6D42"/>
@@ -4672,7 +4739,7 @@
       </w:pPr>
     </w:lvl>
   </w:abstractNum>
-  <w:abstractNum w:abstractNumId="1">
+  <w:abstractNum w:abstractNumId="1" w15:restartNumberingAfterBreak="0">
     <w:nsid w:val="0AB73DF1"/>
     <w:multiLevelType w:val="hybridMultilevel"/>
     <w:tmpl w:val="2C621532"/>
@@ -4785,7 +4852,7 @@
       </w:rPr>
     </w:lvl>
   </w:abstractNum>
-  <w:abstractNum w:abstractNumId="2">
+  <w:abstractNum w:abstractNumId="2" w15:restartNumberingAfterBreak="0">
     <w:nsid w:val="0B0D1DB0"/>
     <w:multiLevelType w:val="hybridMultilevel"/>
     <w:tmpl w:val="579C4F70"/>
@@ -4874,7 +4941,7 @@
       </w:pPr>
     </w:lvl>
   </w:abstractNum>
-  <w:abstractNum w:abstractNumId="3">
+  <w:abstractNum w:abstractNumId="3" w15:restartNumberingAfterBreak="0">
     <w:nsid w:val="2968422D"/>
     <w:multiLevelType w:val="hybridMultilevel"/>
     <w:tmpl w:val="D188034A"/>
@@ -4987,7 +5054,7 @@
       </w:rPr>
     </w:lvl>
   </w:abstractNum>
-  <w:abstractNum w:abstractNumId="4">
+  <w:abstractNum w:abstractNumId="4" w15:restartNumberingAfterBreak="0">
     <w:nsid w:val="2AD60975"/>
     <w:multiLevelType w:val="hybridMultilevel"/>
     <w:tmpl w:val="F4EE149E"/>
@@ -5100,7 +5167,7 @@
       </w:rPr>
     </w:lvl>
   </w:abstractNum>
-  <w:abstractNum w:abstractNumId="5">
+  <w:abstractNum w:abstractNumId="5" w15:restartNumberingAfterBreak="0">
     <w:nsid w:val="2D6D651F"/>
     <w:multiLevelType w:val="hybridMultilevel"/>
     <w:tmpl w:val="3B327EF6"/>
@@ -5186,7 +5253,120 @@
       </w:pPr>
     </w:lvl>
   </w:abstractNum>
-  <w:abstractNum w:abstractNumId="6">
+  <w:abstractNum w:abstractNumId="6" w15:restartNumberingAfterBreak="0">
+    <w:nsid w:val="2D7C2A47"/>
+    <w:multiLevelType w:val="hybridMultilevel"/>
+    <w:tmpl w:val="3DF0AEC2"/>
+    <w:lvl w:ilvl="0" w:tplc="08090001">
+      <w:start w:val="1"/>
+      <w:numFmt w:val="bullet"/>
+      <w:lvlText w:val=""/>
+      <w:lvlJc w:val="left"/>
+      <w:pPr>
+        <w:ind w:left="720" w:hanging="360"/>
+      </w:pPr>
+      <w:rPr>
+        <w:rFonts w:ascii="Symbol" w:hAnsi="Symbol" w:hint="default"/>
+      </w:rPr>
+    </w:lvl>
+    <w:lvl w:ilvl="1" w:tplc="08090003" w:tentative="1">
+      <w:start w:val="1"/>
+      <w:numFmt w:val="bullet"/>
+      <w:lvlText w:val="o"/>
+      <w:lvlJc w:val="left"/>
+      <w:pPr>
+        <w:ind w:left="1440" w:hanging="360"/>
+      </w:pPr>
+      <w:rPr>
+        <w:rFonts w:ascii="Courier New" w:hAnsi="Courier New" w:cs="Courier New" w:hint="default"/>
+      </w:rPr>
+    </w:lvl>
+    <w:lvl w:ilvl="2" w:tplc="08090005" w:tentative="1">
+      <w:start w:val="1"/>
+      <w:numFmt w:val="bullet"/>
+      <w:lvlText w:val=""/>
+      <w:lvlJc w:val="left"/>
+      <w:pPr>
+        <w:ind w:left="2160" w:hanging="360"/>
+      </w:pPr>
+      <w:rPr>
+        <w:rFonts w:ascii="Wingdings" w:hAnsi="Wingdings" w:hint="default"/>
+      </w:rPr>
+    </w:lvl>
+    <w:lvl w:ilvl="3" w:tplc="08090001" w:tentative="1">
+      <w:start w:val="1"/>
+      <w:numFmt w:val="bullet"/>
+      <w:lvlText w:val=""/>
+      <w:lvlJc w:val="left"/>
+      <w:pPr>
+        <w:ind w:left="2880" w:hanging="360"/>
+      </w:pPr>
+      <w:rPr>
+        <w:rFonts w:ascii="Symbol" w:hAnsi="Symbol" w:hint="default"/>
+      </w:rPr>
+    </w:lvl>
+    <w:lvl w:ilvl="4" w:tplc="08090003" w:tentative="1">
+      <w:start w:val="1"/>
+      <w:numFmt w:val="bullet"/>
+      <w:lvlText w:val="o"/>
+      <w:lvlJc w:val="left"/>
+      <w:pPr>
+        <w:ind w:left="3600" w:hanging="360"/>
+      </w:pPr>
+      <w:rPr>
+        <w:rFonts w:ascii="Courier New" w:hAnsi="Courier New" w:cs="Courier New" w:hint="default"/>
+      </w:rPr>
+    </w:lvl>
+    <w:lvl w:ilvl="5" w:tplc="08090005" w:tentative="1">
+      <w:start w:val="1"/>
+      <w:numFmt w:val="bullet"/>
+      <w:lvlText w:val=""/>
+      <w:lvlJc w:val="left"/>
+      <w:pPr>
+        <w:ind w:left="4320" w:hanging="360"/>
+      </w:pPr>
+      <w:rPr>
+        <w:rFonts w:ascii="Wingdings" w:hAnsi="Wingdings" w:hint="default"/>
+      </w:rPr>
+    </w:lvl>
+    <w:lvl w:ilvl="6" w:tplc="08090001" w:tentative="1">
+      <w:start w:val="1"/>
+      <w:numFmt w:val="bullet"/>
+      <w:lvlText w:val=""/>
+      <w:lvlJc w:val="left"/>
+      <w:pPr>
+        <w:ind w:left="5040" w:hanging="360"/>
+      </w:pPr>
+      <w:rPr>
+        <w:rFonts w:ascii="Symbol" w:hAnsi="Symbol" w:hint="default"/>
+      </w:rPr>
+    </w:lvl>
+    <w:lvl w:ilvl="7" w:tplc="08090003" w:tentative="1">
+      <w:start w:val="1"/>
+      <w:numFmt w:val="bullet"/>
+      <w:lvlText w:val="o"/>
+      <w:lvlJc w:val="left"/>
+      <w:pPr>
+        <w:ind w:left="5760" w:hanging="360"/>
+      </w:pPr>
+      <w:rPr>
+        <w:rFonts w:ascii="Courier New" w:hAnsi="Courier New" w:cs="Courier New" w:hint="default"/>
+      </w:rPr>
+    </w:lvl>
+    <w:lvl w:ilvl="8" w:tplc="08090005" w:tentative="1">
+      <w:start w:val="1"/>
+      <w:numFmt w:val="bullet"/>
+      <w:lvlText w:val=""/>
+      <w:lvlJc w:val="left"/>
+      <w:pPr>
+        <w:ind w:left="6480" w:hanging="360"/>
+      </w:pPr>
+      <w:rPr>
+        <w:rFonts w:ascii="Wingdings" w:hAnsi="Wingdings" w:hint="default"/>
+      </w:rPr>
+    </w:lvl>
+  </w:abstractNum>
+  <w:abstractNum w:abstractNumId="7" w15:restartNumberingAfterBreak="0">
     <w:nsid w:val="3AEE6AC6"/>
     <w:multiLevelType w:val="hybridMultilevel"/>
     <w:tmpl w:val="0622B556"/>
@@ -5299,7 +5479,7 @@
       </w:rPr>
     </w:lvl>
   </w:abstractNum>
-  <w:abstractNum w:abstractNumId="7">
+  <w:abstractNum w:abstractNumId="8" w15:restartNumberingAfterBreak="0">
     <w:nsid w:val="3EEC30B8"/>
     <w:multiLevelType w:val="hybridMultilevel"/>
     <w:tmpl w:val="6CA21826"/>
@@ -5412,7 +5592,7 @@
       </w:rPr>
     </w:lvl>
   </w:abstractNum>
-  <w:abstractNum w:abstractNumId="8">
+  <w:abstractNum w:abstractNumId="9" w15:restartNumberingAfterBreak="0">
     <w:nsid w:val="62FF24B8"/>
     <w:multiLevelType w:val="hybridMultilevel"/>
     <w:tmpl w:val="A38CC738"/>
@@ -5501,7 +5681,7 @@
       </w:pPr>
     </w:lvl>
   </w:abstractNum>
-  <w:abstractNum w:abstractNumId="9">
+  <w:abstractNum w:abstractNumId="10" w15:restartNumberingAfterBreak="0">
     <w:nsid w:val="720E5F27"/>
     <w:multiLevelType w:val="hybridMultilevel"/>
     <w:tmpl w:val="56F45B18"/>
@@ -5615,10 +5795,10 @@
     </w:lvl>
   </w:abstractNum>
   <w:num w:numId="1">
-    <w:abstractNumId w:val="9"/>
+    <w:abstractNumId w:val="10"/>
   </w:num>
   <w:num w:numId="2">
-    <w:abstractNumId w:val="7"/>
+    <w:abstractNumId w:val="8"/>
   </w:num>
   <w:num w:numId="3">
     <w:abstractNumId w:val="1"/>
@@ -5633,22 +5813,25 @@
     <w:abstractNumId w:val="0"/>
   </w:num>
   <w:num w:numId="7">
-    <w:abstractNumId w:val="8"/>
+    <w:abstractNumId w:val="9"/>
   </w:num>
   <w:num w:numId="8">
     <w:abstractNumId w:val="2"/>
   </w:num>
   <w:num w:numId="9">
-    <w:abstractNumId w:val="6"/>
+    <w:abstractNumId w:val="7"/>
   </w:num>
   <w:num w:numId="10">
     <w:abstractNumId w:val="4"/>
+  </w:num>
+  <w:num w:numId="11">
+    <w:abstractNumId w:val="6"/>
   </w:num>
 </w:numbering>
 </file>
 
 <file path=word/styles.xml><?xml version="1.0" encoding="utf-8"?>
-<w:styles xmlns:mc="http://schemas.openxmlformats.org/markup-compatibility/2006" xmlns:r="http://schemas.openxmlformats.org/officeDocument/2006/relationships" xmlns:w="http://schemas.openxmlformats.org/wordprocessingml/2006/main" xmlns:w14="http://schemas.microsoft.com/office/word/2010/wordml" mc:Ignorable="w14">
+<w:styles xmlns:mc="http://schemas.openxmlformats.org/markup-compatibility/2006" xmlns:r="http://schemas.openxmlformats.org/officeDocument/2006/relationships" xmlns:w="http://schemas.openxmlformats.org/wordprocessingml/2006/main" xmlns:w14="http://schemas.microsoft.com/office/word/2010/wordml" xmlns:w15="http://schemas.microsoft.com/office/word/2012/wordml" xmlns:w16cid="http://schemas.microsoft.com/office/word/2016/wordml/cid" xmlns:w16se="http://schemas.microsoft.com/office/word/2015/wordml/symex" mc:Ignorable="w14 w15 w16se w16cid">
   <w:docDefaults>
     <w:rPrDefault>
       <w:rPr>
@@ -5660,144 +5843,373 @@
     </w:rPrDefault>
     <w:pPrDefault/>
   </w:docDefaults>
-  <w:latentStyles w:defLockedState="0" w:defUIPriority="99" w:defSemiHidden="1" w:defUnhideWhenUsed="1" w:defQFormat="0" w:count="276">
-    <w:lsdException w:name="Normal" w:semiHidden="0" w:uiPriority="0" w:unhideWhenUsed="0" w:qFormat="1"/>
-    <w:lsdException w:name="heading 1" w:semiHidden="0" w:uiPriority="9" w:unhideWhenUsed="0" w:qFormat="1"/>
-    <w:lsdException w:name="heading 2" w:uiPriority="9" w:qFormat="1"/>
-    <w:lsdException w:name="heading 3" w:uiPriority="9" w:qFormat="1"/>
-    <w:lsdException w:name="heading 4" w:uiPriority="9" w:qFormat="1"/>
-    <w:lsdException w:name="heading 5" w:uiPriority="9" w:qFormat="1"/>
-    <w:lsdException w:name="heading 6" w:uiPriority="9" w:qFormat="1"/>
-    <w:lsdException w:name="heading 7" w:uiPriority="9" w:qFormat="1"/>
-    <w:lsdException w:name="heading 8" w:uiPriority="9" w:qFormat="1"/>
-    <w:lsdException w:name="heading 9" w:uiPriority="9" w:qFormat="1"/>
-    <w:lsdException w:name="toc 1" w:uiPriority="39"/>
-    <w:lsdException w:name="toc 2" w:uiPriority="39"/>
-    <w:lsdException w:name="toc 3" w:uiPriority="39"/>
-    <w:lsdException w:name="toc 4" w:uiPriority="39"/>
-    <w:lsdException w:name="toc 5" w:uiPriority="39"/>
-    <w:lsdException w:name="toc 6" w:uiPriority="39"/>
-    <w:lsdException w:name="toc 7" w:uiPriority="39"/>
-    <w:lsdException w:name="toc 8" w:uiPriority="39"/>
-    <w:lsdException w:name="toc 9" w:uiPriority="39"/>
-    <w:lsdException w:name="caption" w:uiPriority="35" w:qFormat="1"/>
-    <w:lsdException w:name="Title" w:semiHidden="0" w:uiPriority="10" w:unhideWhenUsed="0" w:qFormat="1"/>
-    <w:lsdException w:name="Default Paragraph Font" w:uiPriority="1"/>
-    <w:lsdException w:name="Subtitle" w:semiHidden="0" w:uiPriority="11" w:unhideWhenUsed="0" w:qFormat="1"/>
-    <w:lsdException w:name="Strong" w:semiHidden="0" w:uiPriority="22" w:unhideWhenUsed="0" w:qFormat="1"/>
-    <w:lsdException w:name="Emphasis" w:semiHidden="0" w:uiPriority="20" w:unhideWhenUsed="0" w:qFormat="1"/>
-    <w:lsdException w:name="Table Grid" w:semiHidden="0" w:uiPriority="59" w:unhideWhenUsed="0"/>
-    <w:lsdException w:name="Placeholder Text" w:unhideWhenUsed="0"/>
-    <w:lsdException w:name="No Spacing" w:semiHidden="0" w:uiPriority="1" w:unhideWhenUsed="0" w:qFormat="1"/>
-    <w:lsdException w:name="Light Shading" w:semiHidden="0" w:uiPriority="60" w:unhideWhenUsed="0"/>
-    <w:lsdException w:name="Light List" w:semiHidden="0" w:uiPriority="61" w:unhideWhenUsed="0"/>
-    <w:lsdException w:name="Light Grid" w:semiHidden="0" w:uiPriority="62" w:unhideWhenUsed="0"/>
-    <w:lsdException w:name="Medium Shading 1" w:semiHidden="0" w:uiPriority="63" w:unhideWhenUsed="0"/>
-    <w:lsdException w:name="Medium Shading 2" w:semiHidden="0" w:uiPriority="64" w:unhideWhenUsed="0"/>
-    <w:lsdException w:name="Medium List 1" w:semiHidden="0" w:uiPriority="65" w:unhideWhenUsed="0"/>
-    <w:lsdException w:name="Medium List 2" w:semiHidden="0" w:uiPriority="66" w:unhideWhenUsed="0"/>
-    <w:lsdException w:name="Medium Grid 1" w:semiHidden="0" w:uiPriority="67" w:unhideWhenUsed="0"/>
-    <w:lsdException w:name="Medium Grid 2" w:semiHidden="0" w:uiPriority="68" w:unhideWhenUsed="0"/>
-    <w:lsdException w:name="Medium Grid 3" w:semiHidden="0" w:uiPriority="69" w:unhideWhenUsed="0"/>
-    <w:lsdException w:name="Dark List" w:semiHidden="0" w:uiPriority="70" w:unhideWhenUsed="0"/>
-    <w:lsdException w:name="Colorful Shading" w:semiHidden="0" w:uiPriority="71" w:unhideWhenUsed="0"/>
-    <w:lsdException w:name="Colorful List" w:semiHidden="0" w:uiPriority="72" w:unhideWhenUsed="0"/>
-    <w:lsdException w:name="Colorful Grid" w:semiHidden="0" w:uiPriority="73" w:unhideWhenUsed="0"/>
-    <w:lsdException w:name="Light Shading Accent 1" w:semiHidden="0" w:uiPriority="60" w:unhideWhenUsed="0"/>
-    <w:lsdException w:name="Light List Accent 1" w:semiHidden="0" w:uiPriority="61" w:unhideWhenUsed="0"/>
-    <w:lsdException w:name="Light Grid Accent 1" w:semiHidden="0" w:uiPriority="62" w:unhideWhenUsed="0"/>
-    <w:lsdException w:name="Medium Shading 1 Accent 1" w:semiHidden="0" w:uiPriority="63" w:unhideWhenUsed="0"/>
-    <w:lsdException w:name="Medium Shading 2 Accent 1" w:semiHidden="0" w:uiPriority="64" w:unhideWhenUsed="0"/>
-    <w:lsdException w:name="Medium List 1 Accent 1" w:semiHidden="0" w:uiPriority="65" w:unhideWhenUsed="0"/>
-    <w:lsdException w:name="Revision" w:unhideWhenUsed="0"/>
-    <w:lsdException w:name="List Paragraph" w:semiHidden="0" w:uiPriority="34" w:unhideWhenUsed="0" w:qFormat="1"/>
-    <w:lsdException w:name="Quote" w:semiHidden="0" w:uiPriority="29" w:unhideWhenUsed="0" w:qFormat="1"/>
-    <w:lsdException w:name="Intense Quote" w:semiHidden="0" w:uiPriority="30" w:unhideWhenUsed="0" w:qFormat="1"/>
-    <w:lsdException w:name="Medium List 2 Accent 1" w:semiHidden="0" w:uiPriority="66" w:unhideWhenUsed="0"/>
-    <w:lsdException w:name="Medium Grid 1 Accent 1" w:semiHidden="0" w:uiPriority="67" w:unhideWhenUsed="0"/>
-    <w:lsdException w:name="Medium Grid 2 Accent 1" w:semiHidden="0" w:uiPriority="68" w:unhideWhenUsed="0"/>
-    <w:lsdException w:name="Medium Grid 3 Accent 1" w:semiHidden="0" w:uiPriority="69" w:unhideWhenUsed="0"/>
-    <w:lsdException w:name="Dark List Accent 1" w:semiHidden="0" w:uiPriority="70" w:unhideWhenUsed="0"/>
-    <w:lsdException w:name="Colorful Shading Accent 1" w:semiHidden="0" w:uiPriority="71" w:unhideWhenUsed="0"/>
-    <w:lsdException w:name="Colorful List Accent 1" w:semiHidden="0" w:uiPriority="72" w:unhideWhenUsed="0"/>
-    <w:lsdException w:name="Colorful Grid Accent 1" w:semiHidden="0" w:uiPriority="73" w:unhideWhenUsed="0"/>
-    <w:lsdException w:name="Light Shading Accent 2" w:semiHidden="0" w:uiPriority="60" w:unhideWhenUsed="0"/>
-    <w:lsdException w:name="Light List Accent 2" w:semiHidden="0" w:uiPriority="61" w:unhideWhenUsed="0"/>
-    <w:lsdException w:name="Light Grid Accent 2" w:semiHidden="0" w:uiPriority="62" w:unhideWhenUsed="0"/>
-    <w:lsdException w:name="Medium Shading 1 Accent 2" w:semiHidden="0" w:uiPriority="63" w:unhideWhenUsed="0"/>
-    <w:lsdException w:name="Medium Shading 2 Accent 2" w:semiHidden="0" w:uiPriority="64" w:unhideWhenUsed="0"/>
-    <w:lsdException w:name="Medium List 1 Accent 2" w:semiHidden="0" w:uiPriority="65" w:unhideWhenUsed="0"/>
-    <w:lsdException w:name="Medium List 2 Accent 2" w:semiHidden="0" w:uiPriority="66" w:unhideWhenUsed="0"/>
-    <w:lsdException w:name="Medium Grid 1 Accent 2" w:semiHidden="0" w:uiPriority="67" w:unhideWhenUsed="0"/>
-    <w:lsdException w:name="Medium Grid 2 Accent 2" w:semiHidden="0" w:uiPriority="68" w:unhideWhenUsed="0"/>
-    <w:lsdException w:name="Medium Grid 3 Accent 2" w:semiHidden="0" w:uiPriority="69" w:unhideWhenUsed="0"/>
-    <w:lsdException w:name="Dark List Accent 2" w:semiHidden="0" w:uiPriority="70" w:unhideWhenUsed="0"/>
-    <w:lsdException w:name="Colorful Shading Accent 2" w:semiHidden="0" w:uiPriority="71" w:unhideWhenUsed="0"/>
-    <w:lsdException w:name="Colorful List Accent 2" w:semiHidden="0" w:uiPriority="72" w:unhideWhenUsed="0"/>
-    <w:lsdException w:name="Colorful Grid Accent 2" w:semiHidden="0" w:uiPriority="73" w:unhideWhenUsed="0"/>
-    <w:lsdException w:name="Light Shading Accent 3" w:semiHidden="0" w:uiPriority="60" w:unhideWhenUsed="0"/>
-    <w:lsdException w:name="Light List Accent 3" w:semiHidden="0" w:uiPriority="61" w:unhideWhenUsed="0"/>
-    <w:lsdException w:name="Light Grid Accent 3" w:semiHidden="0" w:uiPriority="62" w:unhideWhenUsed="0"/>
-    <w:lsdException w:name="Medium Shading 1 Accent 3" w:semiHidden="0" w:uiPriority="63" w:unhideWhenUsed="0"/>
-    <w:lsdException w:name="Medium Shading 2 Accent 3" w:semiHidden="0" w:uiPriority="64" w:unhideWhenUsed="0"/>
-    <w:lsdException w:name="Medium List 1 Accent 3" w:semiHidden="0" w:uiPriority="65" w:unhideWhenUsed="0"/>
-    <w:lsdException w:name="Medium List 2 Accent 3" w:semiHidden="0" w:uiPriority="66" w:unhideWhenUsed="0"/>
-    <w:lsdException w:name="Medium Grid 1 Accent 3" w:semiHidden="0" w:uiPriority="67" w:unhideWhenUsed="0"/>
-    <w:lsdException w:name="Medium Grid 2 Accent 3" w:semiHidden="0" w:uiPriority="68" w:unhideWhenUsed="0"/>
-    <w:lsdException w:name="Medium Grid 3 Accent 3" w:semiHidden="0" w:uiPriority="69" w:unhideWhenUsed="0"/>
-    <w:lsdException w:name="Dark List Accent 3" w:semiHidden="0" w:uiPriority="70" w:unhideWhenUsed="0"/>
-    <w:lsdException w:name="Colorful Shading Accent 3" w:semiHidden="0" w:uiPriority="71" w:unhideWhenUsed="0"/>
-    <w:lsdException w:name="Colorful List Accent 3" w:semiHidden="0" w:uiPriority="72" w:unhideWhenUsed="0"/>
-    <w:lsdException w:name="Colorful Grid Accent 3" w:semiHidden="0" w:uiPriority="73" w:unhideWhenUsed="0"/>
-    <w:lsdException w:name="Light Shading Accent 4" w:semiHidden="0" w:uiPriority="60" w:unhideWhenUsed="0"/>
-    <w:lsdException w:name="Light List Accent 4" w:semiHidden="0" w:uiPriority="61" w:unhideWhenUsed="0"/>
-    <w:lsdException w:name="Light Grid Accent 4" w:semiHidden="0" w:uiPriority="62" w:unhideWhenUsed="0"/>
-    <w:lsdException w:name="Medium Shading 1 Accent 4" w:semiHidden="0" w:uiPriority="63" w:unhideWhenUsed="0"/>
-    <w:lsdException w:name="Medium Shading 2 Accent 4" w:semiHidden="0" w:uiPriority="64" w:unhideWhenUsed="0"/>
-    <w:lsdException w:name="Medium List 1 Accent 4" w:semiHidden="0" w:uiPriority="65" w:unhideWhenUsed="0"/>
-    <w:lsdException w:name="Medium List 2 Accent 4" w:semiHidden="0" w:uiPriority="66" w:unhideWhenUsed="0"/>
-    <w:lsdException w:name="Medium Grid 1 Accent 4" w:semiHidden="0" w:uiPriority="67" w:unhideWhenUsed="0"/>
-    <w:lsdException w:name="Medium Grid 2 Accent 4" w:semiHidden="0" w:uiPriority="68" w:unhideWhenUsed="0"/>
-    <w:lsdException w:name="Medium Grid 3 Accent 4" w:semiHidden="0" w:uiPriority="69" w:unhideWhenUsed="0"/>
-    <w:lsdException w:name="Dark List Accent 4" w:semiHidden="0" w:uiPriority="70" w:unhideWhenUsed="0"/>
-    <w:lsdException w:name="Colorful Shading Accent 4" w:semiHidden="0" w:uiPriority="71" w:unhideWhenUsed="0"/>
-    <w:lsdException w:name="Colorful List Accent 4" w:semiHidden="0" w:uiPriority="72" w:unhideWhenUsed="0"/>
-    <w:lsdException w:name="Colorful Grid Accent 4" w:semiHidden="0" w:uiPriority="73" w:unhideWhenUsed="0"/>
-    <w:lsdException w:name="Light Shading Accent 5" w:semiHidden="0" w:uiPriority="60" w:unhideWhenUsed="0"/>
-    <w:lsdException w:name="Light List Accent 5" w:semiHidden="0" w:uiPriority="61" w:unhideWhenUsed="0"/>
-    <w:lsdException w:name="Light Grid Accent 5" w:semiHidden="0" w:uiPriority="62" w:unhideWhenUsed="0"/>
-    <w:lsdException w:name="Medium Shading 1 Accent 5" w:semiHidden="0" w:uiPriority="63" w:unhideWhenUsed="0"/>
-    <w:lsdException w:name="Medium Shading 2 Accent 5" w:semiHidden="0" w:uiPriority="64" w:unhideWhenUsed="0"/>
-    <w:lsdException w:name="Medium List 1 Accent 5" w:semiHidden="0" w:uiPriority="65" w:unhideWhenUsed="0"/>
-    <w:lsdException w:name="Medium List 2 Accent 5" w:semiHidden="0" w:uiPriority="66" w:unhideWhenUsed="0"/>
-    <w:lsdException w:name="Medium Grid 1 Accent 5" w:semiHidden="0" w:uiPriority="67" w:unhideWhenUsed="0"/>
-    <w:lsdException w:name="Medium Grid 2 Accent 5" w:semiHidden="0" w:uiPriority="68" w:unhideWhenUsed="0"/>
-    <w:lsdException w:name="Medium Grid 3 Accent 5" w:semiHidden="0" w:uiPriority="69" w:unhideWhenUsed="0"/>
-    <w:lsdException w:name="Dark List Accent 5" w:semiHidden="0" w:uiPriority="70" w:unhideWhenUsed="0"/>
-    <w:lsdException w:name="Colorful Shading Accent 5" w:semiHidden="0" w:uiPriority="71" w:unhideWhenUsed="0"/>
-    <w:lsdException w:name="Colorful List Accent 5" w:semiHidden="0" w:uiPriority="72" w:unhideWhenUsed="0"/>
-    <w:lsdException w:name="Colorful Grid Accent 5" w:semiHidden="0" w:uiPriority="73" w:unhideWhenUsed="0"/>
-    <w:lsdException w:name="Light Shading Accent 6" w:semiHidden="0" w:uiPriority="60" w:unhideWhenUsed="0"/>
-    <w:lsdException w:name="Light List Accent 6" w:semiHidden="0" w:uiPriority="61" w:unhideWhenUsed="0"/>
-    <w:lsdException w:name="Light Grid Accent 6" w:semiHidden="0" w:uiPriority="62" w:unhideWhenUsed="0"/>
-    <w:lsdException w:name="Medium Shading 1 Accent 6" w:semiHidden="0" w:uiPriority="63" w:unhideWhenUsed="0"/>
-    <w:lsdException w:name="Medium Shading 2 Accent 6" w:semiHidden="0" w:uiPriority="64" w:unhideWhenUsed="0"/>
-    <w:lsdException w:name="Medium List 1 Accent 6" w:semiHidden="0" w:uiPriority="65" w:unhideWhenUsed="0"/>
-    <w:lsdException w:name="Medium List 2 Accent 6" w:semiHidden="0" w:uiPriority="66" w:unhideWhenUsed="0"/>
-    <w:lsdException w:name="Medium Grid 1 Accent 6" w:semiHidden="0" w:uiPriority="67" w:unhideWhenUsed="0"/>
-    <w:lsdException w:name="Medium Grid 2 Accent 6" w:semiHidden="0" w:uiPriority="68" w:unhideWhenUsed="0"/>
-    <w:lsdException w:name="Medium Grid 3 Accent 6" w:semiHidden="0" w:uiPriority="69" w:unhideWhenUsed="0"/>
-    <w:lsdException w:name="Dark List Accent 6" w:semiHidden="0" w:uiPriority="70" w:unhideWhenUsed="0"/>
-    <w:lsdException w:name="Colorful Shading Accent 6" w:semiHidden="0" w:uiPriority="71" w:unhideWhenUsed="0"/>
-    <w:lsdException w:name="Colorful List Accent 6" w:semiHidden="0" w:uiPriority="72" w:unhideWhenUsed="0"/>
-    <w:lsdException w:name="Colorful Grid Accent 6" w:semiHidden="0" w:uiPriority="73" w:unhideWhenUsed="0"/>
-    <w:lsdException w:name="Subtle Emphasis" w:semiHidden="0" w:uiPriority="19" w:unhideWhenUsed="0" w:qFormat="1"/>
-    <w:lsdException w:name="Intense Emphasis" w:semiHidden="0" w:uiPriority="21" w:unhideWhenUsed="0" w:qFormat="1"/>
-    <w:lsdException w:name="Subtle Reference" w:semiHidden="0" w:uiPriority="31" w:unhideWhenUsed="0" w:qFormat="1"/>
-    <w:lsdException w:name="Intense Reference" w:semiHidden="0" w:uiPriority="32" w:unhideWhenUsed="0" w:qFormat="1"/>
-    <w:lsdException w:name="Book Title" w:semiHidden="0" w:uiPriority="33" w:unhideWhenUsed="0" w:qFormat="1"/>
-    <w:lsdException w:name="Bibliography" w:uiPriority="37"/>
-    <w:lsdException w:name="TOC Heading" w:uiPriority="39" w:qFormat="1"/>
+  <w:latentStyles w:defLockedState="0" w:defUIPriority="99" w:defSemiHidden="0" w:defUnhideWhenUsed="0" w:defQFormat="0" w:count="375">
+    <w:lsdException w:name="Normal" w:uiPriority="0" w:qFormat="1"/>
+    <w:lsdException w:name="heading 1" w:uiPriority="9" w:qFormat="1"/>
+    <w:lsdException w:name="heading 2" w:semiHidden="1" w:uiPriority="9" w:unhideWhenUsed="1" w:qFormat="1"/>
+    <w:lsdException w:name="heading 3" w:semiHidden="1" w:uiPriority="9" w:unhideWhenUsed="1" w:qFormat="1"/>
+    <w:lsdException w:name="heading 4" w:semiHidden="1" w:uiPriority="9" w:unhideWhenUsed="1" w:qFormat="1"/>
+    <w:lsdException w:name="heading 5" w:semiHidden="1" w:uiPriority="9" w:unhideWhenUsed="1" w:qFormat="1"/>
+    <w:lsdException w:name="heading 6" w:semiHidden="1" w:uiPriority="9" w:unhideWhenUsed="1" w:qFormat="1"/>
+    <w:lsdException w:name="heading 7" w:semiHidden="1" w:uiPriority="9" w:unhideWhenUsed="1" w:qFormat="1"/>
+    <w:lsdException w:name="heading 8" w:semiHidden="1" w:uiPriority="9" w:unhideWhenUsed="1" w:qFormat="1"/>
+    <w:lsdException w:name="heading 9" w:semiHidden="1" w:uiPriority="9" w:unhideWhenUsed="1" w:qFormat="1"/>
+    <w:lsdException w:name="index 1" w:semiHidden="1" w:unhideWhenUsed="1"/>
+    <w:lsdException w:name="index 2" w:semiHidden="1" w:unhideWhenUsed="1"/>
+    <w:lsdException w:name="index 3" w:semiHidden="1" w:unhideWhenUsed="1"/>
+    <w:lsdException w:name="index 4" w:semiHidden="1" w:unhideWhenUsed="1"/>
+    <w:lsdException w:name="index 5" w:semiHidden="1" w:unhideWhenUsed="1"/>
+    <w:lsdException w:name="index 6" w:semiHidden="1" w:unhideWhenUsed="1"/>
+    <w:lsdException w:name="index 7" w:semiHidden="1" w:unhideWhenUsed="1"/>
+    <w:lsdException w:name="index 8" w:semiHidden="1" w:unhideWhenUsed="1"/>
+    <w:lsdException w:name="index 9" w:semiHidden="1" w:unhideWhenUsed="1"/>
+    <w:lsdException w:name="toc 1" w:semiHidden="1" w:uiPriority="39" w:unhideWhenUsed="1"/>
+    <w:lsdException w:name="toc 2" w:semiHidden="1" w:uiPriority="39" w:unhideWhenUsed="1"/>
+    <w:lsdException w:name="toc 3" w:semiHidden="1" w:uiPriority="39" w:unhideWhenUsed="1"/>
+    <w:lsdException w:name="toc 4" w:semiHidden="1" w:uiPriority="39" w:unhideWhenUsed="1"/>
+    <w:lsdException w:name="toc 5" w:semiHidden="1" w:uiPriority="39" w:unhideWhenUsed="1"/>
+    <w:lsdException w:name="toc 6" w:semiHidden="1" w:uiPriority="39" w:unhideWhenUsed="1"/>
+    <w:lsdException w:name="toc 7" w:semiHidden="1" w:uiPriority="39" w:unhideWhenUsed="1"/>
+    <w:lsdException w:name="toc 8" w:semiHidden="1" w:uiPriority="39" w:unhideWhenUsed="1"/>
+    <w:lsdException w:name="toc 9" w:semiHidden="1" w:uiPriority="39" w:unhideWhenUsed="1"/>
+    <w:lsdException w:name="Normal Indent" w:semiHidden="1" w:unhideWhenUsed="1"/>
+    <w:lsdException w:name="footnote text" w:semiHidden="1" w:unhideWhenUsed="1"/>
+    <w:lsdException w:name="annotation text" w:semiHidden="1" w:unhideWhenUsed="1"/>
+    <w:lsdException w:name="header" w:semiHidden="1" w:unhideWhenUsed="1"/>
+    <w:lsdException w:name="footer" w:semiHidden="1" w:unhideWhenUsed="1"/>
+    <w:lsdException w:name="index heading" w:semiHidden="1" w:unhideWhenUsed="1"/>
+    <w:lsdException w:name="caption" w:semiHidden="1" w:uiPriority="35" w:unhideWhenUsed="1" w:qFormat="1"/>
+    <w:lsdException w:name="table of figures" w:semiHidden="1" w:unhideWhenUsed="1"/>
+    <w:lsdException w:name="envelope address" w:semiHidden="1" w:unhideWhenUsed="1"/>
+    <w:lsdException w:name="envelope return" w:semiHidden="1" w:unhideWhenUsed="1"/>
+    <w:lsdException w:name="footnote reference" w:semiHidden="1" w:unhideWhenUsed="1"/>
+    <w:lsdException w:name="annotation reference" w:semiHidden="1" w:unhideWhenUsed="1"/>
+    <w:lsdException w:name="line number" w:semiHidden="1" w:unhideWhenUsed="1"/>
+    <w:lsdException w:name="page number" w:semiHidden="1" w:unhideWhenUsed="1"/>
+    <w:lsdException w:name="endnote reference" w:semiHidden="1" w:unhideWhenUsed="1"/>
+    <w:lsdException w:name="endnote text" w:semiHidden="1" w:unhideWhenUsed="1"/>
+    <w:lsdException w:name="table of authorities" w:semiHidden="1" w:unhideWhenUsed="1"/>
+    <w:lsdException w:name="macro" w:semiHidden="1" w:unhideWhenUsed="1"/>
+    <w:lsdException w:name="toa heading" w:semiHidden="1" w:unhideWhenUsed="1"/>
+    <w:lsdException w:name="List" w:semiHidden="1" w:unhideWhenUsed="1"/>
+    <w:lsdException w:name="List Bullet" w:semiHidden="1" w:unhideWhenUsed="1"/>
+    <w:lsdException w:name="List Number" w:semiHidden="1" w:unhideWhenUsed="1"/>
+    <w:lsdException w:name="List 2" w:semiHidden="1" w:unhideWhenUsed="1"/>
+    <w:lsdException w:name="List 3" w:semiHidden="1" w:unhideWhenUsed="1"/>
+    <w:lsdException w:name="List 4" w:semiHidden="1" w:unhideWhenUsed="1"/>
+    <w:lsdException w:name="List 5" w:semiHidden="1" w:unhideWhenUsed="1"/>
+    <w:lsdException w:name="List Bullet 2" w:semiHidden="1" w:unhideWhenUsed="1"/>
+    <w:lsdException w:name="List Bullet 3" w:semiHidden="1" w:unhideWhenUsed="1"/>
+    <w:lsdException w:name="List Bullet 4" w:semiHidden="1" w:unhideWhenUsed="1"/>
+    <w:lsdException w:name="List Bullet 5" w:semiHidden="1" w:unhideWhenUsed="1"/>
+    <w:lsdException w:name="List Number 2" w:semiHidden="1" w:unhideWhenUsed="1"/>
+    <w:lsdException w:name="List Number 3" w:semiHidden="1" w:unhideWhenUsed="1"/>
+    <w:lsdException w:name="List Number 4" w:semiHidden="1" w:unhideWhenUsed="1"/>
+    <w:lsdException w:name="List Number 5" w:semiHidden="1" w:unhideWhenUsed="1"/>
+    <w:lsdException w:name="Title" w:uiPriority="10" w:qFormat="1"/>
+    <w:lsdException w:name="Closing" w:semiHidden="1" w:unhideWhenUsed="1"/>
+    <w:lsdException w:name="Signature" w:semiHidden="1" w:unhideWhenUsed="1"/>
+    <w:lsdException w:name="Default Paragraph Font" w:semiHidden="1" w:uiPriority="1" w:unhideWhenUsed="1"/>
+    <w:lsdException w:name="Body Text" w:semiHidden="1" w:unhideWhenUsed="1"/>
+    <w:lsdException w:name="Body Text Indent" w:semiHidden="1" w:unhideWhenUsed="1"/>
+    <w:lsdException w:name="List Continue" w:semiHidden="1" w:unhideWhenUsed="1"/>
+    <w:lsdException w:name="List Continue 2" w:semiHidden="1" w:unhideWhenUsed="1"/>
+    <w:lsdException w:name="List Continue 3" w:semiHidden="1" w:unhideWhenUsed="1"/>
+    <w:lsdException w:name="List Continue 4" w:semiHidden="1" w:unhideWhenUsed="1"/>
+    <w:lsdException w:name="List Continue 5" w:semiHidden="1" w:unhideWhenUsed="1"/>
+    <w:lsdException w:name="Message Header" w:semiHidden="1" w:unhideWhenUsed="1"/>
+    <w:lsdException w:name="Subtitle" w:uiPriority="11" w:qFormat="1"/>
+    <w:lsdException w:name="Salutation" w:semiHidden="1" w:unhideWhenUsed="1"/>
+    <w:lsdException w:name="Date" w:semiHidden="1" w:unhideWhenUsed="1"/>
+    <w:lsdException w:name="Body Text First Indent" w:semiHidden="1" w:unhideWhenUsed="1"/>
+    <w:lsdException w:name="Body Text First Indent 2" w:semiHidden="1" w:unhideWhenUsed="1"/>
+    <w:lsdException w:name="Note Heading" w:semiHidden="1" w:unhideWhenUsed="1"/>
+    <w:lsdException w:name="Body Text 2" w:semiHidden="1" w:unhideWhenUsed="1"/>
+    <w:lsdException w:name="Body Text 3" w:semiHidden="1" w:unhideWhenUsed="1"/>
+    <w:lsdException w:name="Body Text Indent 2" w:semiHidden="1" w:unhideWhenUsed="1"/>
+    <w:lsdException w:name="Body Text Indent 3" w:semiHidden="1" w:unhideWhenUsed="1"/>
+    <w:lsdException w:name="Block Text" w:semiHidden="1" w:unhideWhenUsed="1"/>
+    <w:lsdException w:name="Hyperlink" w:semiHidden="1" w:unhideWhenUsed="1"/>
+    <w:lsdException w:name="FollowedHyperlink" w:semiHidden="1" w:unhideWhenUsed="1"/>
+    <w:lsdException w:name="Strong" w:uiPriority="22" w:qFormat="1"/>
+    <w:lsdException w:name="Emphasis" w:uiPriority="20" w:qFormat="1"/>
+    <w:lsdException w:name="Document Map" w:semiHidden="1" w:unhideWhenUsed="1"/>
+    <w:lsdException w:name="Plain Text" w:semiHidden="1" w:unhideWhenUsed="1"/>
+    <w:lsdException w:name="E-mail Signature" w:semiHidden="1" w:unhideWhenUsed="1"/>
+    <w:lsdException w:name="HTML Top of Form" w:semiHidden="1" w:unhideWhenUsed="1"/>
+    <w:lsdException w:name="HTML Bottom of Form" w:semiHidden="1" w:unhideWhenUsed="1"/>
+    <w:lsdException w:name="Normal (Web)" w:semiHidden="1" w:unhideWhenUsed="1"/>
+    <w:lsdException w:name="HTML Acronym" w:semiHidden="1" w:unhideWhenUsed="1"/>
+    <w:lsdException w:name="HTML Address" w:semiHidden="1" w:unhideWhenUsed="1"/>
+    <w:lsdException w:name="HTML Cite" w:semiHidden="1" w:unhideWhenUsed="1"/>
+    <w:lsdException w:name="HTML Code" w:semiHidden="1" w:unhideWhenUsed="1"/>
+    <w:lsdException w:name="HTML Definition" w:semiHidden="1" w:unhideWhenUsed="1"/>
+    <w:lsdException w:name="HTML Keyboard" w:semiHidden="1" w:unhideWhenUsed="1"/>
+    <w:lsdException w:name="HTML Preformatted" w:semiHidden="1" w:unhideWhenUsed="1"/>
+    <w:lsdException w:name="HTML Sample" w:semiHidden="1" w:unhideWhenUsed="1"/>
+    <w:lsdException w:name="HTML Typewriter" w:semiHidden="1" w:unhideWhenUsed="1"/>
+    <w:lsdException w:name="HTML Variable" w:semiHidden="1" w:unhideWhenUsed="1"/>
+    <w:lsdException w:name="Normal Table" w:semiHidden="1" w:unhideWhenUsed="1"/>
+    <w:lsdException w:name="annotation subject" w:semiHidden="1" w:unhideWhenUsed="1"/>
+    <w:lsdException w:name="No List" w:semiHidden="1" w:unhideWhenUsed="1"/>
+    <w:lsdException w:name="Outline List 1" w:semiHidden="1" w:unhideWhenUsed="1"/>
+    <w:lsdException w:name="Outline List 2" w:semiHidden="1" w:unhideWhenUsed="1"/>
+    <w:lsdException w:name="Outline List 3" w:semiHidden="1" w:unhideWhenUsed="1"/>
+    <w:lsdException w:name="Table Simple 1" w:semiHidden="1" w:unhideWhenUsed="1"/>
+    <w:lsdException w:name="Table Simple 2" w:semiHidden="1" w:unhideWhenUsed="1"/>
+    <w:lsdException w:name="Table Simple 3" w:semiHidden="1" w:unhideWhenUsed="1"/>
+    <w:lsdException w:name="Table Classic 1" w:semiHidden="1" w:unhideWhenUsed="1"/>
+    <w:lsdException w:name="Table Classic 2" w:semiHidden="1" w:unhideWhenUsed="1"/>
+    <w:lsdException w:name="Table Classic 3" w:semiHidden="1" w:unhideWhenUsed="1"/>
+    <w:lsdException w:name="Table Classic 4" w:semiHidden="1" w:unhideWhenUsed="1"/>
+    <w:lsdException w:name="Table Colorful 1" w:semiHidden="1" w:unhideWhenUsed="1"/>
+    <w:lsdException w:name="Table Colorful 2" w:semiHidden="1" w:unhideWhenUsed="1"/>
+    <w:lsdException w:name="Table Colorful 3" w:semiHidden="1" w:unhideWhenUsed="1"/>
+    <w:lsdException w:name="Table Columns 1" w:semiHidden="1" w:unhideWhenUsed="1"/>
+    <w:lsdException w:name="Table Columns 2" w:semiHidden="1" w:unhideWhenUsed="1"/>
+    <w:lsdException w:name="Table Columns 3" w:semiHidden="1" w:unhideWhenUsed="1"/>
+    <w:lsdException w:name="Table Columns 4" w:semiHidden="1" w:unhideWhenUsed="1"/>
+    <w:lsdException w:name="Table Columns 5" w:semiHidden="1" w:unhideWhenUsed="1"/>
+    <w:lsdException w:name="Table Grid 1" w:semiHidden="1" w:unhideWhenUsed="1"/>
+    <w:lsdException w:name="Table Grid 2" w:semiHidden="1" w:unhideWhenUsed="1"/>
+    <w:lsdException w:name="Table Grid 3" w:semiHidden="1" w:unhideWhenUsed="1"/>
+    <w:lsdException w:name="Table Grid 4" w:semiHidden="1" w:unhideWhenUsed="1"/>
+    <w:lsdException w:name="Table Grid 5" w:semiHidden="1" w:unhideWhenUsed="1"/>
+    <w:lsdException w:name="Table Grid 6" w:semiHidden="1" w:unhideWhenUsed="1"/>
+    <w:lsdException w:name="Table Grid 7" w:semiHidden="1" w:unhideWhenUsed="1"/>
+    <w:lsdException w:name="Table Grid 8" w:semiHidden="1" w:unhideWhenUsed="1"/>
+    <w:lsdException w:name="Table List 1" w:semiHidden="1" w:unhideWhenUsed="1"/>
+    <w:lsdException w:name="Table List 2" w:semiHidden="1" w:unhideWhenUsed="1"/>
+    <w:lsdException w:name="Table List 3" w:semiHidden="1" w:unhideWhenUsed="1"/>
+    <w:lsdException w:name="Table List 4" w:semiHidden="1" w:unhideWhenUsed="1"/>
+    <w:lsdException w:name="Table List 5" w:semiHidden="1" w:unhideWhenUsed="1"/>
+    <w:lsdException w:name="Table List 6" w:semiHidden="1" w:unhideWhenUsed="1"/>
+    <w:lsdException w:name="Table List 7" w:semiHidden="1" w:unhideWhenUsed="1"/>
+    <w:lsdException w:name="Table List 8" w:semiHidden="1" w:unhideWhenUsed="1"/>
+    <w:lsdException w:name="Table 3D effects 1" w:semiHidden="1" w:unhideWhenUsed="1"/>
+    <w:lsdException w:name="Table 3D effects 2" w:semiHidden="1" w:unhideWhenUsed="1"/>
+    <w:lsdException w:name="Table 3D effects 3" w:semiHidden="1" w:unhideWhenUsed="1"/>
+    <w:lsdException w:name="Table Contemporary" w:semiHidden="1" w:unhideWhenUsed="1"/>
+    <w:lsdException w:name="Table Elegant" w:semiHidden="1" w:unhideWhenUsed="1"/>
+    <w:lsdException w:name="Table Professional" w:semiHidden="1" w:unhideWhenUsed="1"/>
+    <w:lsdException w:name="Table Subtle 1" w:semiHidden="1" w:unhideWhenUsed="1"/>
+    <w:lsdException w:name="Table Subtle 2" w:semiHidden="1" w:unhideWhenUsed="1"/>
+    <w:lsdException w:name="Table Web 1" w:semiHidden="1" w:unhideWhenUsed="1"/>
+    <w:lsdException w:name="Table Web 2" w:semiHidden="1" w:unhideWhenUsed="1"/>
+    <w:lsdException w:name="Table Web 3" w:semiHidden="1" w:unhideWhenUsed="1"/>
+    <w:lsdException w:name="Balloon Text" w:semiHidden="1" w:unhideWhenUsed="1"/>
+    <w:lsdException w:name="Table Grid" w:uiPriority="59"/>
+    <w:lsdException w:name="Table Theme" w:semiHidden="1" w:unhideWhenUsed="1"/>
+    <w:lsdException w:name="Placeholder Text" w:semiHidden="1"/>
+    <w:lsdException w:name="No Spacing" w:uiPriority="1" w:qFormat="1"/>
+    <w:lsdException w:name="Light Shading" w:uiPriority="60"/>
+    <w:lsdException w:name="Light List" w:uiPriority="61"/>
+    <w:lsdException w:name="Light Grid" w:uiPriority="62"/>
+    <w:lsdException w:name="Medium Shading 1" w:uiPriority="63"/>
+    <w:lsdException w:name="Medium Shading 2" w:uiPriority="64"/>
+    <w:lsdException w:name="Medium List 1" w:uiPriority="65"/>
+    <w:lsdException w:name="Medium List 2" w:uiPriority="66"/>
+    <w:lsdException w:name="Medium Grid 1" w:uiPriority="67"/>
+    <w:lsdException w:name="Medium Grid 2" w:uiPriority="68"/>
+    <w:lsdException w:name="Medium Grid 3" w:uiPriority="69"/>
+    <w:lsdException w:name="Dark List" w:uiPriority="70"/>
+    <w:lsdException w:name="Colorful Shading" w:uiPriority="71"/>
+    <w:lsdException w:name="Colorful List" w:uiPriority="72"/>
+    <w:lsdException w:name="Colorful Grid" w:uiPriority="73"/>
+    <w:lsdException w:name="Light Shading Accent 1" w:uiPriority="60"/>
+    <w:lsdException w:name="Light List Accent 1" w:uiPriority="61"/>
+    <w:lsdException w:name="Light Grid Accent 1" w:uiPriority="62"/>
+    <w:lsdException w:name="Medium Shading 1 Accent 1" w:uiPriority="63"/>
+    <w:lsdException w:name="Medium Shading 2 Accent 1" w:uiPriority="64"/>
+    <w:lsdException w:name="Medium List 1 Accent 1" w:uiPriority="65"/>
+    <w:lsdException w:name="Revision" w:semiHidden="1"/>
+    <w:lsdException w:name="List Paragraph" w:uiPriority="34" w:qFormat="1"/>
+    <w:lsdException w:name="Quote" w:uiPriority="29" w:qFormat="1"/>
+    <w:lsdException w:name="Intense Quote" w:uiPriority="30" w:qFormat="1"/>
+    <w:lsdException w:name="Medium List 2 Accent 1" w:uiPriority="66"/>
+    <w:lsdException w:name="Medium Grid 1 Accent 1" w:uiPriority="67"/>
+    <w:lsdException w:name="Medium Grid 2 Accent 1" w:uiPriority="68"/>
+    <w:lsdException w:name="Medium Grid 3 Accent 1" w:uiPriority="69"/>
+    <w:lsdException w:name="Dark List Accent 1" w:uiPriority="70"/>
+    <w:lsdException w:name="Colorful Shading Accent 1" w:uiPriority="71"/>
+    <w:lsdException w:name="Colorful List Accent 1" w:uiPriority="72"/>
+    <w:lsdException w:name="Colorful Grid Accent 1" w:uiPriority="73"/>
+    <w:lsdException w:name="Light Shading Accent 2" w:uiPriority="60"/>
+    <w:lsdException w:name="Light List Accent 2" w:uiPriority="61"/>
+    <w:lsdException w:name="Light Grid Accent 2" w:uiPriority="62"/>
+    <w:lsdException w:name="Medium Shading 1 Accent 2" w:uiPriority="63"/>
+    <w:lsdException w:name="Medium Shading 2 Accent 2" w:uiPriority="64"/>
+    <w:lsdException w:name="Medium List 1 Accent 2" w:uiPriority="65"/>
+    <w:lsdException w:name="Medium List 2 Accent 2" w:uiPriority="66"/>
+    <w:lsdException w:name="Medium Grid 1 Accent 2" w:uiPriority="67"/>
+    <w:lsdException w:name="Medium Grid 2 Accent 2" w:uiPriority="68"/>
+    <w:lsdException w:name="Medium Grid 3 Accent 2" w:uiPriority="69"/>
+    <w:lsdException w:name="Dark List Accent 2" w:uiPriority="70"/>
+    <w:lsdException w:name="Colorful Shading Accent 2" w:uiPriority="71"/>
+    <w:lsdException w:name="Colorful List Accent 2" w:uiPriority="72"/>
+    <w:lsdException w:name="Colorful Grid Accent 2" w:uiPriority="73"/>
+    <w:lsdException w:name="Light Shading Accent 3" w:uiPriority="60"/>
+    <w:lsdException w:name="Light List Accent 3" w:uiPriority="61"/>
+    <w:lsdException w:name="Light Grid Accent 3" w:uiPriority="62"/>
+    <w:lsdException w:name="Medium Shading 1 Accent 3" w:uiPriority="63"/>
+    <w:lsdException w:name="Medium Shading 2 Accent 3" w:uiPriority="64"/>
+    <w:lsdException w:name="Medium List 1 Accent 3" w:uiPriority="65"/>
+    <w:lsdException w:name="Medium List 2 Accent 3" w:uiPriority="66"/>
+    <w:lsdException w:name="Medium Grid 1 Accent 3" w:uiPriority="67"/>
+    <w:lsdException w:name="Medium Grid 2 Accent 3" w:uiPriority="68"/>
+    <w:lsdException w:name="Medium Grid 3 Accent 3" w:uiPriority="69"/>
+    <w:lsdException w:name="Dark List Accent 3" w:uiPriority="70"/>
+    <w:lsdException w:name="Colorful Shading Accent 3" w:uiPriority="71"/>
+    <w:lsdException w:name="Colorful List Accent 3" w:uiPriority="72"/>
+    <w:lsdException w:name="Colorful Grid Accent 3" w:uiPriority="73"/>
+    <w:lsdException w:name="Light Shading Accent 4" w:uiPriority="60"/>
+    <w:lsdException w:name="Light List Accent 4" w:uiPriority="61"/>
+    <w:lsdException w:name="Light Grid Accent 4" w:uiPriority="62"/>
+    <w:lsdException w:name="Medium Shading 1 Accent 4" w:uiPriority="63"/>
+    <w:lsdException w:name="Medium Shading 2 Accent 4" w:uiPriority="64"/>
+    <w:lsdException w:name="Medium List 1 Accent 4" w:uiPriority="65"/>
+    <w:lsdException w:name="Medium List 2 Accent 4" w:uiPriority="66"/>
+    <w:lsdException w:name="Medium Grid 1 Accent 4" w:uiPriority="67"/>
+    <w:lsdException w:name="Medium Grid 2 Accent 4" w:uiPriority="68"/>
+    <w:lsdException w:name="Medium Grid 3 Accent 4" w:uiPriority="69"/>
+    <w:lsdException w:name="Dark List Accent 4" w:uiPriority="70"/>
+    <w:lsdException w:name="Colorful Shading Accent 4" w:uiPriority="71"/>
+    <w:lsdException w:name="Colorful List Accent 4" w:uiPriority="72"/>
+    <w:lsdException w:name="Colorful Grid Accent 4" w:uiPriority="73"/>
+    <w:lsdException w:name="Light Shading Accent 5" w:uiPriority="60"/>
+    <w:lsdException w:name="Light List Accent 5" w:uiPriority="61"/>
+    <w:lsdException w:name="Light Grid Accent 5" w:uiPriority="62"/>
+    <w:lsdException w:name="Medium Shading 1 Accent 5" w:uiPriority="63"/>
+    <w:lsdException w:name="Medium Shading 2 Accent 5" w:uiPriority="64"/>
+    <w:lsdException w:name="Medium List 1 Accent 5" w:uiPriority="65"/>
+    <w:lsdException w:name="Medium List 2 Accent 5" w:uiPriority="66"/>
+    <w:lsdException w:name="Medium Grid 1 Accent 5" w:uiPriority="67"/>
+    <w:lsdException w:name="Medium Grid 2 Accent 5" w:uiPriority="68"/>
+    <w:lsdException w:name="Medium Grid 3 Accent 5" w:uiPriority="69"/>
+    <w:lsdException w:name="Dark List Accent 5" w:uiPriority="70"/>
+    <w:lsdException w:name="Colorful Shading Accent 5" w:uiPriority="71"/>
+    <w:lsdException w:name="Colorful List Accent 5" w:uiPriority="72"/>
+    <w:lsdException w:name="Colorful Grid Accent 5" w:uiPriority="73"/>
+    <w:lsdException w:name="Light Shading Accent 6" w:uiPriority="60"/>
+    <w:lsdException w:name="Light List Accent 6" w:uiPriority="61"/>
+    <w:lsdException w:name="Light Grid Accent 6" w:uiPriority="62"/>
+    <w:lsdException w:name="Medium Shading 1 Accent 6" w:uiPriority="63"/>
+    <w:lsdException w:name="Medium Shading 2 Accent 6" w:uiPriority="64"/>
+    <w:lsdException w:name="Medium List 1 Accent 6" w:uiPriority="65"/>
+    <w:lsdException w:name="Medium List 2 Accent 6" w:uiPriority="66"/>
+    <w:lsdException w:name="Medium Grid 1 Accent 6" w:uiPriority="67"/>
+    <w:lsdException w:name="Medium Grid 2 Accent 6" w:uiPriority="68"/>
+    <w:lsdException w:name="Medium Grid 3 Accent 6" w:uiPriority="69"/>
+    <w:lsdException w:name="Dark List Accent 6" w:uiPriority="70"/>
+    <w:lsdException w:name="Colorful Shading Accent 6" w:uiPriority="71"/>
+    <w:lsdException w:name="Colorful List Accent 6" w:uiPriority="72"/>
+    <w:lsdException w:name="Colorful Grid Accent 6" w:uiPriority="73"/>
+    <w:lsdException w:name="Subtle Emphasis" w:uiPriority="19" w:qFormat="1"/>
+    <w:lsdException w:name="Intense Emphasis" w:uiPriority="21" w:qFormat="1"/>
+    <w:lsdException w:name="Subtle Reference" w:uiPriority="31" w:qFormat="1"/>
+    <w:lsdException w:name="Intense Reference" w:uiPriority="32" w:qFormat="1"/>
+    <w:lsdException w:name="Book Title" w:uiPriority="33" w:qFormat="1"/>
+    <w:lsdException w:name="Bibliography" w:semiHidden="1" w:uiPriority="37" w:unhideWhenUsed="1"/>
+    <w:lsdException w:name="TOC Heading" w:semiHidden="1" w:uiPriority="39" w:unhideWhenUsed="1" w:qFormat="1"/>
+    <w:lsdException w:name="Grid Table 4" w:uiPriority="49"/>
+    <w:lsdException w:name="Grid Table 5 Dark" w:uiPriority="50"/>
+    <w:lsdException w:name="Grid Table 6 Colorful" w:uiPriority="51"/>
+    <w:lsdException w:name="Grid Table 7 Colorful" w:uiPriority="52"/>
+    <w:lsdException w:name="Grid Table 1 Light Accent 1" w:uiPriority="46"/>
+    <w:lsdException w:name="Grid Table 2 Accent 1" w:uiPriority="47"/>
+    <w:lsdException w:name="Grid Table 3 Accent 1" w:uiPriority="48"/>
+    <w:lsdException w:name="Grid Table 4 Accent 1" w:uiPriority="49"/>
+    <w:lsdException w:name="Grid Table 5 Dark Accent 1" w:uiPriority="50"/>
+    <w:lsdException w:name="Grid Table 6 Colorful Accent 1" w:uiPriority="51"/>
+    <w:lsdException w:name="Grid Table 7 Colorful Accent 1" w:uiPriority="52"/>
+    <w:lsdException w:name="Grid Table 1 Light Accent 2" w:uiPriority="46"/>
+    <w:lsdException w:name="Grid Table 2 Accent 2" w:uiPriority="47"/>
+    <w:lsdException w:name="Grid Table 3 Accent 2" w:uiPriority="48"/>
+    <w:lsdException w:name="Grid Table 4 Accent 2" w:uiPriority="49"/>
+    <w:lsdException w:name="Grid Table 5 Dark Accent 2" w:uiPriority="50"/>
+    <w:lsdException w:name="Grid Table 6 Colorful Accent 2" w:uiPriority="51"/>
+    <w:lsdException w:name="Grid Table 7 Colorful Accent 2" w:uiPriority="52"/>
+    <w:lsdException w:name="Grid Table 1 Light Accent 3" w:uiPriority="46"/>
+    <w:lsdException w:name="Grid Table 2 Accent 3" w:uiPriority="47"/>
+    <w:lsdException w:name="Grid Table 3 Accent 3" w:uiPriority="48"/>
+    <w:lsdException w:name="Grid Table 4 Accent 3" w:uiPriority="49"/>
+    <w:lsdException w:name="Grid Table 5 Dark Accent 3" w:uiPriority="50"/>
+    <w:lsdException w:name="Grid Table 6 Colorful Accent 3" w:uiPriority="51"/>
+    <w:lsdException w:name="Grid Table 7 Colorful Accent 3" w:uiPriority="52"/>
+    <w:lsdException w:name="Grid Table 1 Light Accent 4" w:uiPriority="46"/>
+    <w:lsdException w:name="Grid Table 2 Accent 4" w:uiPriority="47"/>
+    <w:lsdException w:name="Grid Table 3 Accent 4" w:uiPriority="48"/>
+    <w:lsdException w:name="Grid Table 4 Accent 4" w:uiPriority="49"/>
+    <w:lsdException w:name="Grid Table 5 Dark Accent 4" w:uiPriority="50"/>
+    <w:lsdException w:name="Grid Table 6 Colorful Accent 4" w:uiPriority="51"/>
+    <w:lsdException w:name="Grid Table 7 Colorful Accent 4" w:uiPriority="52"/>
+    <w:lsdException w:name="Grid Table 1 Light Accent 5" w:uiPriority="46"/>
+    <w:lsdException w:name="Grid Table 2 Accent 5" w:uiPriority="47"/>
+    <w:lsdException w:name="Grid Table 3 Accent 5" w:uiPriority="48"/>
+    <w:lsdException w:name="Grid Table 4 Accent 5" w:uiPriority="49"/>
+    <w:lsdException w:name="Grid Table 5 Dark Accent 5" w:uiPriority="50"/>
+    <w:lsdException w:name="Grid Table 6 Colorful Accent 5" w:uiPriority="51"/>
+    <w:lsdException w:name="Grid Table 7 Colorful Accent 5" w:uiPriority="52"/>
+    <w:lsdException w:name="Grid Table 1 Light Accent 6" w:uiPriority="46"/>
+    <w:lsdException w:name="Grid Table 2 Accent 6" w:uiPriority="47"/>
+    <w:lsdException w:name="Grid Table 3 Accent 6" w:uiPriority="48"/>
+    <w:lsdException w:name="Grid Table 4 Accent 6" w:uiPriority="49"/>
+    <w:lsdException w:name="Grid Table 5 Dark Accent 6" w:uiPriority="50"/>
+    <w:lsdException w:name="Grid Table 6 Colorful Accent 6" w:uiPriority="51"/>
+    <w:lsdException w:name="Grid Table 7 Colorful Accent 6" w:uiPriority="52"/>
+    <w:lsdException w:name="List Table 1 Light" w:uiPriority="46"/>
+    <w:lsdException w:name="List Table 2" w:uiPriority="47"/>
+    <w:lsdException w:name="List Table 3" w:uiPriority="48"/>
+    <w:lsdException w:name="List Table 4" w:uiPriority="49"/>
+    <w:lsdException w:name="List Table 5 Dark" w:uiPriority="50"/>
+    <w:lsdException w:name="List Table 6 Colorful" w:uiPriority="51"/>
+    <w:lsdException w:name="List Table 7 Colorful" w:uiPriority="52"/>
+    <w:lsdException w:name="List Table 1 Light Accent 1" w:uiPriority="46"/>
+    <w:lsdException w:name="List Table 2 Accent 1" w:uiPriority="47"/>
+    <w:lsdException w:name="List Table 3 Accent 1" w:uiPriority="48"/>
+    <w:lsdException w:name="List Table 4 Accent 1" w:uiPriority="49"/>
+    <w:lsdException w:name="List Table 5 Dark Accent 1" w:uiPriority="50"/>
+    <w:lsdException w:name="List Table 6 Colorful Accent 1" w:uiPriority="51"/>
+    <w:lsdException w:name="List Table 7 Colorful Accent 1" w:uiPriority="52"/>
+    <w:lsdException w:name="List Table 1 Light Accent 2" w:uiPriority="46"/>
+    <w:lsdException w:name="List Table 2 Accent 2" w:uiPriority="47"/>
+    <w:lsdException w:name="List Table 3 Accent 2" w:uiPriority="48"/>
+    <w:lsdException w:name="List Table 4 Accent 2" w:uiPriority="49"/>
+    <w:lsdException w:name="List Table 5 Dark Accent 2" w:uiPriority="50"/>
+    <w:lsdException w:name="List Table 6 Colorful Accent 2" w:uiPriority="51"/>
+    <w:lsdException w:name="List Table 7 Colorful Accent 2" w:uiPriority="52"/>
+    <w:lsdException w:name="List Table 1 Light Accent 3" w:uiPriority="46"/>
+    <w:lsdException w:name="List Table 2 Accent 3" w:uiPriority="47"/>
+    <w:lsdException w:name="List Table 3 Accent 3" w:uiPriority="48"/>
+    <w:lsdException w:name="List Table 4 Accent 3" w:uiPriority="49"/>
+    <w:lsdException w:name="List Table 5 Dark Accent 3" w:uiPriority="50"/>
+    <w:lsdException w:name="List Table 6 Colorful Accent 3" w:uiPriority="51"/>
+    <w:lsdException w:name="List Table 7 Colorful Accent 3" w:uiPriority="52"/>
+    <w:lsdException w:name="List Table 1 Light Accent 4" w:uiPriority="46"/>
+    <w:lsdException w:name="List Table 2 Accent 4" w:uiPriority="47"/>
+    <w:lsdException w:name="List Table 3 Accent 4" w:uiPriority="48"/>
+    <w:lsdException w:name="List Table 4 Accent 4" w:uiPriority="49"/>
+    <w:lsdException w:name="List Table 5 Dark Accent 4" w:uiPriority="50"/>
+    <w:lsdException w:name="List Table 6 Colorful Accent 4" w:uiPriority="51"/>
+    <w:lsdException w:name="List Table 7 Colorful Accent 4" w:uiPriority="52"/>
+    <w:lsdException w:name="List Table 1 Light Accent 5" w:uiPriority="46"/>
+    <w:lsdException w:name="List Table 2 Accent 5" w:uiPriority="47"/>
+    <w:lsdException w:name="List Table 3 Accent 5" w:uiPriority="48"/>
+    <w:lsdException w:name="List Table 4 Accent 5" w:uiPriority="49"/>
+    <w:lsdException w:name="List Table 5 Dark Accent 5" w:uiPriority="50"/>
+    <w:lsdException w:name="List Table 6 Colorful Accent 5" w:uiPriority="51"/>
+    <w:lsdException w:name="List Table 7 Colorful Accent 5" w:uiPriority="52"/>
+    <w:lsdException w:name="List Table 1 Light Accent 6" w:uiPriority="46"/>
+    <w:lsdException w:name="List Table 2 Accent 6" w:uiPriority="47"/>
+    <w:lsdException w:name="List Table 3 Accent 6" w:uiPriority="48"/>
+    <w:lsdException w:name="List Table 4 Accent 6" w:uiPriority="49"/>
+    <w:lsdException w:name="List Table 5 Dark Accent 6" w:uiPriority="50"/>
+    <w:lsdException w:name="List Table 6 Colorful Accent 6" w:uiPriority="51"/>
+    <w:lsdException w:name="List Table 7 Colorful Accent 6" w:uiPriority="52"/>
+    <w:lsdException w:name="Mention" w:semiHidden="1" w:unhideWhenUsed="1"/>
+    <w:lsdException w:name="Smart Hyperlink" w:semiHidden="1" w:unhideWhenUsed="1"/>
+    <w:lsdException w:name="Hashtag" w:semiHidden="1" w:unhideWhenUsed="1"/>
+    <w:lsdException w:name="Unresolved Mention" w:semiHidden="1" w:unhideWhenUsed="1"/>
   </w:latentStyles>
   <w:style w:type="paragraph" w:default="1" w:styleId="Normal">
     <w:name w:val="Normal"/>
@@ -5887,7 +6299,6 @@
     <w:uiPriority w:val="59"/>
     <w:rsid w:val="009F4FA1"/>
     <w:tblPr>
-      <w:tblInd w:w="0" w:type="dxa"/>
       <w:tblBorders>
         <w:top w:val="single" w:sz="4" w:space="0" w:color="auto"/>
         <w:left w:val="single" w:sz="4" w:space="0" w:color="auto"/>
@@ -5896,12 +6307,6 @@
         <w:insideH w:val="single" w:sz="4" w:space="0" w:color="auto"/>
         <w:insideV w:val="single" w:sz="4" w:space="0" w:color="auto"/>
       </w:tblBorders>
-      <w:tblCellMar>
-        <w:top w:w="0" w:type="dxa"/>
-        <w:left w:w="108" w:type="dxa"/>
-        <w:bottom w:w="0" w:type="dxa"/>
-        <w:right w:w="108" w:type="dxa"/>
-      </w:tblCellMar>
     </w:tblPr>
   </w:style>
   <w:style w:type="table" w:styleId="LightList-Accent1">
@@ -5912,19 +6317,12 @@
     <w:tblPr>
       <w:tblStyleRowBandSize w:val="1"/>
       <w:tblStyleColBandSize w:val="1"/>
-      <w:tblInd w:w="0" w:type="dxa"/>
       <w:tblBorders>
         <w:top w:val="single" w:sz="8" w:space="0" w:color="4F81BD" w:themeColor="accent1"/>
         <w:left w:val="single" w:sz="8" w:space="0" w:color="4F81BD" w:themeColor="accent1"/>
         <w:bottom w:val="single" w:sz="8" w:space="0" w:color="4F81BD" w:themeColor="accent1"/>
         <w:right w:val="single" w:sz="8" w:space="0" w:color="4F81BD" w:themeColor="accent1"/>
       </w:tblBorders>
-      <w:tblCellMar>
-        <w:top w:w="0" w:type="dxa"/>
-        <w:left w:w="108" w:type="dxa"/>
-        <w:bottom w:w="0" w:type="dxa"/>
-        <w:right w:w="108" w:type="dxa"/>
-      </w:tblCellMar>
     </w:tblPr>
     <w:tblStylePr w:type="firstRow">
       <w:pPr>
@@ -6001,7 +6399,6 @@
     <w:tblPr>
       <w:tblStyleRowBandSize w:val="1"/>
       <w:tblStyleColBandSize w:val="1"/>
-      <w:tblInd w:w="0" w:type="dxa"/>
       <w:tblBorders>
         <w:top w:val="single" w:sz="8" w:space="0" w:color="4F81BD" w:themeColor="accent1"/>
         <w:left w:val="single" w:sz="8" w:space="0" w:color="4F81BD" w:themeColor="accent1"/>
@@ -6010,12 +6407,6 @@
         <w:insideH w:val="single" w:sz="8" w:space="0" w:color="4F81BD" w:themeColor="accent1"/>
         <w:insideV w:val="single" w:sz="8" w:space="0" w:color="4F81BD" w:themeColor="accent1"/>
       </w:tblBorders>
-      <w:tblCellMar>
-        <w:top w:w="0" w:type="dxa"/>
-        <w:left w:w="108" w:type="dxa"/>
-        <w:bottom w:w="0" w:type="dxa"/>
-        <w:right w:w="108" w:type="dxa"/>
-      </w:tblCellMar>
     </w:tblPr>
     <w:tblStylePr w:type="firstRow">
       <w:pPr>
@@ -6247,614 +6638,23 @@
       <w:sz w:val="20"/>
     </w:rPr>
   </w:style>
-</w:styles>
-</file>
-
-<file path=word/stylesWithEffects.xml><?xml version="1.0" encoding="utf-8"?>
-<w:styles xmlns:wpc="http://schemas.microsoft.com/office/word/2010/wordprocessingCanvas" xmlns:mo="http://schemas.microsoft.com/office/mac/office/2008/main" xmlns:mc="http://schemas.openxmlformats.org/markup-compatibility/2006" xmlns:mv="urn:schemas-microsoft-com:mac:vml" xmlns:o="urn:schemas-microsoft-com:office:office" xmlns:r="http://schemas.openxmlformats.org/officeDocument/2006/relationships" xmlns:m="http://schemas.openxmlformats.org/officeDocument/2006/math" xmlns:v="urn:schemas-microsoft-com:vml" xmlns:wp14="http://schemas.microsoft.com/office/word/2010/wordprocessingDrawing" xmlns:wp="http://schemas.openxmlformats.org/drawingml/2006/wordprocessingDrawing" xmlns:w10="urn:schemas-microsoft-com:office:word" xmlns:w="http://schemas.openxmlformats.org/wordprocessingml/2006/main" xmlns:w14="http://schemas.microsoft.com/office/word/2010/wordml" xmlns:wpg="http://schemas.microsoft.com/office/word/2010/wordprocessingGroup" xmlns:wpi="http://schemas.microsoft.com/office/word/2010/wordprocessingInk" xmlns:wne="http://schemas.microsoft.com/office/word/2006/wordml" xmlns:wps="http://schemas.microsoft.com/office/word/2010/wordprocessingShape" mc:Ignorable="w14 wp14">
-  <w:docDefaults>
-    <w:rPrDefault>
-      <w:rPr>
-        <w:rFonts w:asciiTheme="minorHAnsi" w:eastAsiaTheme="minorEastAsia" w:hAnsiTheme="minorHAnsi" w:cstheme="minorBidi"/>
-        <w:sz w:val="24"/>
-        <w:szCs w:val="24"/>
-        <w:lang w:val="en-GB" w:eastAsia="en-US" w:bidi="ar-SA"/>
-      </w:rPr>
-    </w:rPrDefault>
-    <w:pPrDefault/>
-  </w:docDefaults>
-  <w:latentStyles w:defLockedState="0" w:defUIPriority="99" w:defSemiHidden="1" w:defUnhideWhenUsed="1" w:defQFormat="0" w:count="276">
-    <w:lsdException w:name="Normal" w:semiHidden="0" w:uiPriority="0" w:unhideWhenUsed="0" w:qFormat="1"/>
-    <w:lsdException w:name="heading 1" w:semiHidden="0" w:uiPriority="9" w:unhideWhenUsed="0" w:qFormat="1"/>
-    <w:lsdException w:name="heading 2" w:uiPriority="9" w:qFormat="1"/>
-    <w:lsdException w:name="heading 3" w:uiPriority="9" w:qFormat="1"/>
-    <w:lsdException w:name="heading 4" w:uiPriority="9" w:qFormat="1"/>
-    <w:lsdException w:name="heading 5" w:uiPriority="9" w:qFormat="1"/>
-    <w:lsdException w:name="heading 6" w:uiPriority="9" w:qFormat="1"/>
-    <w:lsdException w:name="heading 7" w:uiPriority="9" w:qFormat="1"/>
-    <w:lsdException w:name="heading 8" w:uiPriority="9" w:qFormat="1"/>
-    <w:lsdException w:name="heading 9" w:uiPriority="9" w:qFormat="1"/>
-    <w:lsdException w:name="toc 1" w:uiPriority="39"/>
-    <w:lsdException w:name="toc 2" w:uiPriority="39"/>
-    <w:lsdException w:name="toc 3" w:uiPriority="39"/>
-    <w:lsdException w:name="toc 4" w:uiPriority="39"/>
-    <w:lsdException w:name="toc 5" w:uiPriority="39"/>
-    <w:lsdException w:name="toc 6" w:uiPriority="39"/>
-    <w:lsdException w:name="toc 7" w:uiPriority="39"/>
-    <w:lsdException w:name="toc 8" w:uiPriority="39"/>
-    <w:lsdException w:name="toc 9" w:uiPriority="39"/>
-    <w:lsdException w:name="caption" w:uiPriority="35" w:qFormat="1"/>
-    <w:lsdException w:name="Title" w:semiHidden="0" w:uiPriority="10" w:unhideWhenUsed="0" w:qFormat="1"/>
-    <w:lsdException w:name="Default Paragraph Font" w:uiPriority="1"/>
-    <w:lsdException w:name="Subtitle" w:semiHidden="0" w:uiPriority="11" w:unhideWhenUsed="0" w:qFormat="1"/>
-    <w:lsdException w:name="Strong" w:semiHidden="0" w:uiPriority="22" w:unhideWhenUsed="0" w:qFormat="1"/>
-    <w:lsdException w:name="Emphasis" w:semiHidden="0" w:uiPriority="20" w:unhideWhenUsed="0" w:qFormat="1"/>
-    <w:lsdException w:name="Table Grid" w:semiHidden="0" w:uiPriority="59" w:unhideWhenUsed="0"/>
-    <w:lsdException w:name="Placeholder Text" w:unhideWhenUsed="0"/>
-    <w:lsdException w:name="No Spacing" w:semiHidden="0" w:uiPriority="1" w:unhideWhenUsed="0" w:qFormat="1"/>
-    <w:lsdException w:name="Light Shading" w:semiHidden="0" w:uiPriority="60" w:unhideWhenUsed="0"/>
-    <w:lsdException w:name="Light List" w:semiHidden="0" w:uiPriority="61" w:unhideWhenUsed="0"/>
-    <w:lsdException w:name="Light Grid" w:semiHidden="0" w:uiPriority="62" w:unhideWhenUsed="0"/>
-    <w:lsdException w:name="Medium Shading 1" w:semiHidden="0" w:uiPriority="63" w:unhideWhenUsed="0"/>
-    <w:lsdException w:name="Medium Shading 2" w:semiHidden="0" w:uiPriority="64" w:unhideWhenUsed="0"/>
-    <w:lsdException w:name="Medium List 1" w:semiHidden="0" w:uiPriority="65" w:unhideWhenUsed="0"/>
-    <w:lsdException w:name="Medium List 2" w:semiHidden="0" w:uiPriority="66" w:unhideWhenUsed="0"/>
-    <w:lsdException w:name="Medium Grid 1" w:semiHidden="0" w:uiPriority="67" w:unhideWhenUsed="0"/>
-    <w:lsdException w:name="Medium Grid 2" w:semiHidden="0" w:uiPriority="68" w:unhideWhenUsed="0"/>
-    <w:lsdException w:name="Medium Grid 3" w:semiHidden="0" w:uiPriority="69" w:unhideWhenUsed="0"/>
-    <w:lsdException w:name="Dark List" w:semiHidden="0" w:uiPriority="70" w:unhideWhenUsed="0"/>
-    <w:lsdException w:name="Colorful Shading" w:semiHidden="0" w:uiPriority="71" w:unhideWhenUsed="0"/>
-    <w:lsdException w:name="Colorful List" w:semiHidden="0" w:uiPriority="72" w:unhideWhenUsed="0"/>
-    <w:lsdException w:name="Colorful Grid" w:semiHidden="0" w:uiPriority="73" w:unhideWhenUsed="0"/>
-    <w:lsdException w:name="Light Shading Accent 1" w:semiHidden="0" w:uiPriority="60" w:unhideWhenUsed="0"/>
-    <w:lsdException w:name="Light List Accent 1" w:semiHidden="0" w:uiPriority="61" w:unhideWhenUsed="0"/>
-    <w:lsdException w:name="Light Grid Accent 1" w:semiHidden="0" w:uiPriority="62" w:unhideWhenUsed="0"/>
-    <w:lsdException w:name="Medium Shading 1 Accent 1" w:semiHidden="0" w:uiPriority="63" w:unhideWhenUsed="0"/>
-    <w:lsdException w:name="Medium Shading 2 Accent 1" w:semiHidden="0" w:uiPriority="64" w:unhideWhenUsed="0"/>
-    <w:lsdException w:name="Medium List 1 Accent 1" w:semiHidden="0" w:uiPriority="65" w:unhideWhenUsed="0"/>
-    <w:lsdException w:name="Revision" w:unhideWhenUsed="0"/>
-    <w:lsdException w:name="List Paragraph" w:semiHidden="0" w:uiPriority="34" w:unhideWhenUsed="0" w:qFormat="1"/>
-    <w:lsdException w:name="Quote" w:semiHidden="0" w:uiPriority="29" w:unhideWhenUsed="0" w:qFormat="1"/>
-    <w:lsdException w:name="Intense Quote" w:semiHidden="0" w:uiPriority="30" w:unhideWhenUsed="0" w:qFormat="1"/>
-    <w:lsdException w:name="Medium List 2 Accent 1" w:semiHidden="0" w:uiPriority="66" w:unhideWhenUsed="0"/>
-    <w:lsdException w:name="Medium Grid 1 Accent 1" w:semiHidden="0" w:uiPriority="67" w:unhideWhenUsed="0"/>
-    <w:lsdException w:name="Medium Grid 2 Accent 1" w:semiHidden="0" w:uiPriority="68" w:unhideWhenUsed="0"/>
-    <w:lsdException w:name="Medium Grid 3 Accent 1" w:semiHidden="0" w:uiPriority="69" w:unhideWhenUsed="0"/>
-    <w:lsdException w:name="Dark List Accent 1" w:semiHidden="0" w:uiPriority="70" w:unhideWhenUsed="0"/>
-    <w:lsdException w:name="Colorful Shading Accent 1" w:semiHidden="0" w:uiPriority="71" w:unhideWhenUsed="0"/>
-    <w:lsdException w:name="Colorful List Accent 1" w:semiHidden="0" w:uiPriority="72" w:unhideWhenUsed="0"/>
-    <w:lsdException w:name="Colorful Grid Accent 1" w:semiHidden="0" w:uiPriority="73" w:unhideWhenUsed="0"/>
-    <w:lsdException w:name="Light Shading Accent 2" w:semiHidden="0" w:uiPriority="60" w:unhideWhenUsed="0"/>
-    <w:lsdException w:name="Light List Accent 2" w:semiHidden="0" w:uiPriority="61" w:unhideWhenUsed="0"/>
-    <w:lsdException w:name="Light Grid Accent 2" w:semiHidden="0" w:uiPriority="62" w:unhideWhenUsed="0"/>
-    <w:lsdException w:name="Medium Shading 1 Accent 2" w:semiHidden="0" w:uiPriority="63" w:unhideWhenUsed="0"/>
-    <w:lsdException w:name="Medium Shading 2 Accent 2" w:semiHidden="0" w:uiPriority="64" w:unhideWhenUsed="0"/>
-    <w:lsdException w:name="Medium List 1 Accent 2" w:semiHidden="0" w:uiPriority="65" w:unhideWhenUsed="0"/>
-    <w:lsdException w:name="Medium List 2 Accent 2" w:semiHidden="0" w:uiPriority="66" w:unhideWhenUsed="0"/>
-    <w:lsdException w:name="Medium Grid 1 Accent 2" w:semiHidden="0" w:uiPriority="67" w:unhideWhenUsed="0"/>
-    <w:lsdException w:name="Medium Grid 2 Accent 2" w:semiHidden="0" w:uiPriority="68" w:unhideWhenUsed="0"/>
-    <w:lsdException w:name="Medium Grid 3 Accent 2" w:semiHidden="0" w:uiPriority="69" w:unhideWhenUsed="0"/>
-    <w:lsdException w:name="Dark List Accent 2" w:semiHidden="0" w:uiPriority="70" w:unhideWhenUsed="0"/>
-    <w:lsdException w:name="Colorful Shading Accent 2" w:semiHidden="0" w:uiPriority="71" w:unhideWhenUsed="0"/>
-    <w:lsdException w:name="Colorful List Accent 2" w:semiHidden="0" w:uiPriority="72" w:unhideWhenUsed="0"/>
-    <w:lsdException w:name="Colorful Grid Accent 2" w:semiHidden="0" w:uiPriority="73" w:unhideWhenUsed="0"/>
-    <w:lsdException w:name="Light Shading Accent 3" w:semiHidden="0" w:uiPriority="60" w:unhideWhenUsed="0"/>
-    <w:lsdException w:name="Light List Accent 3" w:semiHidden="0" w:uiPriority="61" w:unhideWhenUsed="0"/>
-    <w:lsdException w:name="Light Grid Accent 3" w:semiHidden="0" w:uiPriority="62" w:unhideWhenUsed="0"/>
-    <w:lsdException w:name="Medium Shading 1 Accent 3" w:semiHidden="0" w:uiPriority="63" w:unhideWhenUsed="0"/>
-    <w:lsdException w:name="Medium Shading 2 Accent 3" w:semiHidden="0" w:uiPriority="64" w:unhideWhenUsed="0"/>
-    <w:lsdException w:name="Medium List 1 Accent 3" w:semiHidden="0" w:uiPriority="65" w:unhideWhenUsed="0"/>
-    <w:lsdException w:name="Medium List 2 Accent 3" w:semiHidden="0" w:uiPriority="66" w:unhideWhenUsed="0"/>
-    <w:lsdException w:name="Medium Grid 1 Accent 3" w:semiHidden="0" w:uiPriority="67" w:unhideWhenUsed="0"/>
-    <w:lsdException w:name="Medium Grid 2 Accent 3" w:semiHidden="0" w:uiPriority="68" w:unhideWhenUsed="0"/>
-    <w:lsdException w:name="Medium Grid 3 Accent 3" w:semiHidden="0" w:uiPriority="69" w:unhideWhenUsed="0"/>
-    <w:lsdException w:name="Dark List Accent 3" w:semiHidden="0" w:uiPriority="70" w:unhideWhenUsed="0"/>
-    <w:lsdException w:name="Colorful Shading Accent 3" w:semiHidden="0" w:uiPriority="71" w:unhideWhenUsed="0"/>
-    <w:lsdException w:name="Colorful List Accent 3" w:semiHidden="0" w:uiPriority="72" w:unhideWhenUsed="0"/>
-    <w:lsdException w:name="Colorful Grid Accent 3" w:semiHidden="0" w:uiPriority="73" w:unhideWhenUsed="0"/>
-    <w:lsdException w:name="Light Shading Accent 4" w:semiHidden="0" w:uiPriority="60" w:unhideWhenUsed="0"/>
-    <w:lsdException w:name="Light List Accent 4" w:semiHidden="0" w:uiPriority="61" w:unhideWhenUsed="0"/>
-    <w:lsdException w:name="Light Grid Accent 4" w:semiHidden="0" w:uiPriority="62" w:unhideWhenUsed="0"/>
-    <w:lsdException w:name="Medium Shading 1 Accent 4" w:semiHidden="0" w:uiPriority="63" w:unhideWhenUsed="0"/>
-    <w:lsdException w:name="Medium Shading 2 Accent 4" w:semiHidden="0" w:uiPriority="64" w:unhideWhenUsed="0"/>
-    <w:lsdException w:name="Medium List 1 Accent 4" w:semiHidden="0" w:uiPriority="65" w:unhideWhenUsed="0"/>
-    <w:lsdException w:name="Medium List 2 Accent 4" w:semiHidden="0" w:uiPriority="66" w:unhideWhenUsed="0"/>
-    <w:lsdException w:name="Medium Grid 1 Accent 4" w:semiHidden="0" w:uiPriority="67" w:unhideWhenUsed="0"/>
-    <w:lsdException w:name="Medium Grid 2 Accent 4" w:semiHidden="0" w:uiPriority="68" w:unhideWhenUsed="0"/>
-    <w:lsdException w:name="Medium Grid 3 Accent 4" w:semiHidden="0" w:uiPriority="69" w:unhideWhenUsed="0"/>
-    <w:lsdException w:name="Dark List Accent 4" w:semiHidden="0" w:uiPriority="70" w:unhideWhenUsed="0"/>
-    <w:lsdException w:name="Colorful Shading Accent 4" w:semiHidden="0" w:uiPriority="71" w:unhideWhenUsed="0"/>
-    <w:lsdException w:name="Colorful List Accent 4" w:semiHidden="0" w:uiPriority="72" w:unhideWhenUsed="0"/>
-    <w:lsdException w:name="Colorful Grid Accent 4" w:semiHidden="0" w:uiPriority="73" w:unhideWhenUsed="0"/>
-    <w:lsdException w:name="Light Shading Accent 5" w:semiHidden="0" w:uiPriority="60" w:unhideWhenUsed="0"/>
-    <w:lsdException w:name="Light List Accent 5" w:semiHidden="0" w:uiPriority="61" w:unhideWhenUsed="0"/>
-    <w:lsdException w:name="Light Grid Accent 5" w:semiHidden="0" w:uiPriority="62" w:unhideWhenUsed="0"/>
-    <w:lsdException w:name="Medium Shading 1 Accent 5" w:semiHidden="0" w:uiPriority="63" w:unhideWhenUsed="0"/>
-    <w:lsdException w:name="Medium Shading 2 Accent 5" w:semiHidden="0" w:uiPriority="64" w:unhideWhenUsed="0"/>
-    <w:lsdException w:name="Medium List 1 Accent 5" w:semiHidden="0" w:uiPriority="65" w:unhideWhenUsed="0"/>
-    <w:lsdException w:name="Medium List 2 Accent 5" w:semiHidden="0" w:uiPriority="66" w:unhideWhenUsed="0"/>
-    <w:lsdException w:name="Medium Grid 1 Accent 5" w:semiHidden="0" w:uiPriority="67" w:unhideWhenUsed="0"/>
-    <w:lsdException w:name="Medium Grid 2 Accent 5" w:semiHidden="0" w:uiPriority="68" w:unhideWhenUsed="0"/>
-    <w:lsdException w:name="Medium Grid 3 Accent 5" w:semiHidden="0" w:uiPriority="69" w:unhideWhenUsed="0"/>
-    <w:lsdException w:name="Dark List Accent 5" w:semiHidden="0" w:uiPriority="70" w:unhideWhenUsed="0"/>
-    <w:lsdException w:name="Colorful Shading Accent 5" w:semiHidden="0" w:uiPriority="71" w:unhideWhenUsed="0"/>
-    <w:lsdException w:name="Colorful List Accent 5" w:semiHidden="0" w:uiPriority="72" w:unhideWhenUsed="0"/>
-    <w:lsdException w:name="Colorful Grid Accent 5" w:semiHidden="0" w:uiPriority="73" w:unhideWhenUsed="0"/>
-    <w:lsdException w:name="Light Shading Accent 6" w:semiHidden="0" w:uiPriority="60" w:unhideWhenUsed="0"/>
-    <w:lsdException w:name="Light List Accent 6" w:semiHidden="0" w:uiPriority="61" w:unhideWhenUsed="0"/>
-    <w:lsdException w:name="Light Grid Accent 6" w:semiHidden="0" w:uiPriority="62" w:unhideWhenUsed="0"/>
-    <w:lsdException w:name="Medium Shading 1 Accent 6" w:semiHidden="0" w:uiPriority="63" w:unhideWhenUsed="0"/>
-    <w:lsdException w:name="Medium Shading 2 Accent 6" w:semiHidden="0" w:uiPriority="64" w:unhideWhenUsed="0"/>
-    <w:lsdException w:name="Medium List 1 Accent 6" w:semiHidden="0" w:uiPriority="65" w:unhideWhenUsed="0"/>
-    <w:lsdException w:name="Medium List 2 Accent 6" w:semiHidden="0" w:uiPriority="66" w:unhideWhenUsed="0"/>
-    <w:lsdException w:name="Medium Grid 1 Accent 6" w:semiHidden="0" w:uiPriority="67" w:unhideWhenUsed="0"/>
-    <w:lsdException w:name="Medium Grid 2 Accent 6" w:semiHidden="0" w:uiPriority="68" w:unhideWhenUsed="0"/>
-    <w:lsdException w:name="Medium Grid 3 Accent 6" w:semiHidden="0" w:uiPriority="69" w:unhideWhenUsed="0"/>
-    <w:lsdException w:name="Dark List Accent 6" w:semiHidden="0" w:uiPriority="70" w:unhideWhenUsed="0"/>
-    <w:lsdException w:name="Colorful Shading Accent 6" w:semiHidden="0" w:uiPriority="71" w:unhideWhenUsed="0"/>
-    <w:lsdException w:name="Colorful List Accent 6" w:semiHidden="0" w:uiPriority="72" w:unhideWhenUsed="0"/>
-    <w:lsdException w:name="Colorful Grid Accent 6" w:semiHidden="0" w:uiPriority="73" w:unhideWhenUsed="0"/>
-    <w:lsdException w:name="Subtle Emphasis" w:semiHidden="0" w:uiPriority="19" w:unhideWhenUsed="0" w:qFormat="1"/>
-    <w:lsdException w:name="Intense Emphasis" w:semiHidden="0" w:uiPriority="21" w:unhideWhenUsed="0" w:qFormat="1"/>
-    <w:lsdException w:name="Subtle Reference" w:semiHidden="0" w:uiPriority="31" w:unhideWhenUsed="0" w:qFormat="1"/>
-    <w:lsdException w:name="Intense Reference" w:semiHidden="0" w:uiPriority="32" w:unhideWhenUsed="0" w:qFormat="1"/>
-    <w:lsdException w:name="Book Title" w:semiHidden="0" w:uiPriority="33" w:unhideWhenUsed="0" w:qFormat="1"/>
-    <w:lsdException w:name="Bibliography" w:uiPriority="37"/>
-    <w:lsdException w:name="TOC Heading" w:uiPriority="39" w:qFormat="1"/>
-  </w:latentStyles>
-  <w:style w:type="paragraph" w:default="1" w:styleId="Normal">
-    <w:name w:val="Normal"/>
-    <w:qFormat/>
-    <w:rsid w:val="00BE4848"/>
-    <w:rPr>
-      <w:sz w:val="20"/>
-    </w:rPr>
-  </w:style>
-  <w:style w:type="paragraph" w:styleId="Heading1">
-    <w:name w:val="heading 1"/>
-    <w:basedOn w:val="Normal"/>
-    <w:next w:val="Normal"/>
-    <w:link w:val="Heading1Char"/>
-    <w:uiPriority w:val="9"/>
-    <w:qFormat/>
-    <w:rsid w:val="00833969"/>
-    <w:pPr>
-      <w:keepNext/>
-      <w:keepLines/>
-      <w:spacing w:before="480"/>
-      <w:outlineLvl w:val="0"/>
-    </w:pPr>
-    <w:rPr>
-      <w:rFonts w:asciiTheme="majorHAnsi" w:eastAsiaTheme="majorEastAsia" w:hAnsiTheme="majorHAnsi" w:cstheme="majorBidi"/>
-      <w:b/>
-      <w:bCs/>
-      <w:color w:val="345A8A" w:themeColor="accent1" w:themeShade="B5"/>
-      <w:sz w:val="32"/>
-      <w:szCs w:val="32"/>
-    </w:rPr>
-  </w:style>
-  <w:style w:type="paragraph" w:styleId="Heading2">
-    <w:name w:val="heading 2"/>
-    <w:basedOn w:val="Normal"/>
-    <w:next w:val="Normal"/>
-    <w:link w:val="Heading2Char"/>
-    <w:uiPriority w:val="9"/>
-    <w:unhideWhenUsed/>
-    <w:qFormat/>
-    <w:rsid w:val="00833969"/>
-    <w:pPr>
-      <w:keepNext/>
-      <w:keepLines/>
-      <w:spacing w:before="200"/>
-      <w:outlineLvl w:val="1"/>
-    </w:pPr>
-    <w:rPr>
-      <w:rFonts w:asciiTheme="majorHAnsi" w:eastAsiaTheme="majorEastAsia" w:hAnsiTheme="majorHAnsi" w:cstheme="majorBidi"/>
-      <w:b/>
-      <w:bCs/>
-      <w:color w:val="4F81BD" w:themeColor="accent1"/>
-      <w:sz w:val="26"/>
-      <w:szCs w:val="26"/>
-    </w:rPr>
-  </w:style>
-  <w:style w:type="character" w:default="1" w:styleId="DefaultParagraphFont">
-    <w:name w:val="Default Paragraph Font"/>
-    <w:uiPriority w:val="1"/>
-    <w:semiHidden/>
-    <w:unhideWhenUsed/>
-  </w:style>
-  <w:style w:type="table" w:default="1" w:styleId="TableNormal">
-    <w:name w:val="Normal Table"/>
+  <w:style w:type="character" w:styleId="UnresolvedMention">
+    <w:name w:val="Unresolved Mention"/>
+    <w:basedOn w:val="DefaultParagraphFont"/>
     <w:uiPriority w:val="99"/>
     <w:semiHidden/>
     <w:unhideWhenUsed/>
-    <w:tblPr>
-      <w:tblInd w:w="0" w:type="dxa"/>
-      <w:tblCellMar>
-        <w:top w:w="0" w:type="dxa"/>
-        <w:left w:w="108" w:type="dxa"/>
-        <w:bottom w:w="0" w:type="dxa"/>
-        <w:right w:w="108" w:type="dxa"/>
-      </w:tblCellMar>
-    </w:tblPr>
-  </w:style>
-  <w:style w:type="numbering" w:default="1" w:styleId="NoList">
-    <w:name w:val="No List"/>
-    <w:uiPriority w:val="99"/>
-    <w:semiHidden/>
-    <w:unhideWhenUsed/>
-  </w:style>
-  <w:style w:type="table" w:styleId="TableGrid">
-    <w:name w:val="Table Grid"/>
-    <w:basedOn w:val="TableNormal"/>
-    <w:uiPriority w:val="59"/>
-    <w:rsid w:val="009F4FA1"/>
-    <w:tblPr>
-      <w:tblInd w:w="0" w:type="dxa"/>
-      <w:tblBorders>
-        <w:top w:val="single" w:sz="4" w:space="0" w:color="auto"/>
-        <w:left w:val="single" w:sz="4" w:space="0" w:color="auto"/>
-        <w:bottom w:val="single" w:sz="4" w:space="0" w:color="auto"/>
-        <w:right w:val="single" w:sz="4" w:space="0" w:color="auto"/>
-        <w:insideH w:val="single" w:sz="4" w:space="0" w:color="auto"/>
-        <w:insideV w:val="single" w:sz="4" w:space="0" w:color="auto"/>
-      </w:tblBorders>
-      <w:tblCellMar>
-        <w:top w:w="0" w:type="dxa"/>
-        <w:left w:w="108" w:type="dxa"/>
-        <w:bottom w:w="0" w:type="dxa"/>
-        <w:right w:w="108" w:type="dxa"/>
-      </w:tblCellMar>
-    </w:tblPr>
-  </w:style>
-  <w:style w:type="table" w:styleId="LightList-Accent1">
-    <w:name w:val="Light List Accent 1"/>
-    <w:basedOn w:val="TableNormal"/>
-    <w:uiPriority w:val="61"/>
-    <w:rsid w:val="009F4FA1"/>
-    <w:tblPr>
-      <w:tblStyleRowBandSize w:val="1"/>
-      <w:tblStyleColBandSize w:val="1"/>
-      <w:tblInd w:w="0" w:type="dxa"/>
-      <w:tblBorders>
-        <w:top w:val="single" w:sz="8" w:space="0" w:color="4F81BD" w:themeColor="accent1"/>
-        <w:left w:val="single" w:sz="8" w:space="0" w:color="4F81BD" w:themeColor="accent1"/>
-        <w:bottom w:val="single" w:sz="8" w:space="0" w:color="4F81BD" w:themeColor="accent1"/>
-        <w:right w:val="single" w:sz="8" w:space="0" w:color="4F81BD" w:themeColor="accent1"/>
-      </w:tblBorders>
-      <w:tblCellMar>
-        <w:top w:w="0" w:type="dxa"/>
-        <w:left w:w="108" w:type="dxa"/>
-        <w:bottom w:w="0" w:type="dxa"/>
-        <w:right w:w="108" w:type="dxa"/>
-      </w:tblCellMar>
-    </w:tblPr>
-    <w:tblStylePr w:type="firstRow">
-      <w:pPr>
-        <w:spacing w:before="0" w:after="0" w:line="240" w:lineRule="auto"/>
-      </w:pPr>
-      <w:rPr>
-        <w:b/>
-        <w:bCs/>
-        <w:color w:val="FFFFFF" w:themeColor="background1"/>
-      </w:rPr>
-      <w:tblPr/>
-      <w:tcPr>
-        <w:shd w:val="clear" w:color="auto" w:fill="4F81BD" w:themeFill="accent1"/>
-      </w:tcPr>
-    </w:tblStylePr>
-    <w:tblStylePr w:type="lastRow">
-      <w:pPr>
-        <w:spacing w:before="0" w:after="0" w:line="240" w:lineRule="auto"/>
-      </w:pPr>
-      <w:rPr>
-        <w:b/>
-        <w:bCs/>
-      </w:rPr>
-      <w:tblPr/>
-      <w:tcPr>
-        <w:tcBorders>
-          <w:top w:val="double" w:sz="6" w:space="0" w:color="4F81BD" w:themeColor="accent1"/>
-          <w:left w:val="single" w:sz="8" w:space="0" w:color="4F81BD" w:themeColor="accent1"/>
-          <w:bottom w:val="single" w:sz="8" w:space="0" w:color="4F81BD" w:themeColor="accent1"/>
-          <w:right w:val="single" w:sz="8" w:space="0" w:color="4F81BD" w:themeColor="accent1"/>
-        </w:tcBorders>
-      </w:tcPr>
-    </w:tblStylePr>
-    <w:tblStylePr w:type="firstCol">
-      <w:rPr>
-        <w:b/>
-        <w:bCs/>
-      </w:rPr>
-    </w:tblStylePr>
-    <w:tblStylePr w:type="lastCol">
-      <w:rPr>
-        <w:b/>
-        <w:bCs/>
-      </w:rPr>
-    </w:tblStylePr>
-    <w:tblStylePr w:type="band1Vert">
-      <w:tblPr/>
-      <w:tcPr>
-        <w:tcBorders>
-          <w:top w:val="single" w:sz="8" w:space="0" w:color="4F81BD" w:themeColor="accent1"/>
-          <w:left w:val="single" w:sz="8" w:space="0" w:color="4F81BD" w:themeColor="accent1"/>
-          <w:bottom w:val="single" w:sz="8" w:space="0" w:color="4F81BD" w:themeColor="accent1"/>
-          <w:right w:val="single" w:sz="8" w:space="0" w:color="4F81BD" w:themeColor="accent1"/>
-        </w:tcBorders>
-      </w:tcPr>
-    </w:tblStylePr>
-    <w:tblStylePr w:type="band1Horz">
-      <w:tblPr/>
-      <w:tcPr>
-        <w:tcBorders>
-          <w:top w:val="single" w:sz="8" w:space="0" w:color="4F81BD" w:themeColor="accent1"/>
-          <w:left w:val="single" w:sz="8" w:space="0" w:color="4F81BD" w:themeColor="accent1"/>
-          <w:bottom w:val="single" w:sz="8" w:space="0" w:color="4F81BD" w:themeColor="accent1"/>
-          <w:right w:val="single" w:sz="8" w:space="0" w:color="4F81BD" w:themeColor="accent1"/>
-        </w:tcBorders>
-      </w:tcPr>
-    </w:tblStylePr>
-  </w:style>
-  <w:style w:type="table" w:styleId="LightGrid-Accent1">
-    <w:name w:val="Light Grid Accent 1"/>
-    <w:basedOn w:val="TableNormal"/>
-    <w:uiPriority w:val="62"/>
-    <w:rsid w:val="009F4FA1"/>
-    <w:tblPr>
-      <w:tblStyleRowBandSize w:val="1"/>
-      <w:tblStyleColBandSize w:val="1"/>
-      <w:tblInd w:w="0" w:type="dxa"/>
-      <w:tblBorders>
-        <w:top w:val="single" w:sz="8" w:space="0" w:color="4F81BD" w:themeColor="accent1"/>
-        <w:left w:val="single" w:sz="8" w:space="0" w:color="4F81BD" w:themeColor="accent1"/>
-        <w:bottom w:val="single" w:sz="8" w:space="0" w:color="4F81BD" w:themeColor="accent1"/>
-        <w:right w:val="single" w:sz="8" w:space="0" w:color="4F81BD" w:themeColor="accent1"/>
-        <w:insideH w:val="single" w:sz="8" w:space="0" w:color="4F81BD" w:themeColor="accent1"/>
-        <w:insideV w:val="single" w:sz="8" w:space="0" w:color="4F81BD" w:themeColor="accent1"/>
-      </w:tblBorders>
-      <w:tblCellMar>
-        <w:top w:w="0" w:type="dxa"/>
-        <w:left w:w="108" w:type="dxa"/>
-        <w:bottom w:w="0" w:type="dxa"/>
-        <w:right w:w="108" w:type="dxa"/>
-      </w:tblCellMar>
-    </w:tblPr>
-    <w:tblStylePr w:type="firstRow">
-      <w:pPr>
-        <w:spacing w:before="0" w:after="0" w:line="240" w:lineRule="auto"/>
-      </w:pPr>
-      <w:rPr>
-        <w:rFonts w:asciiTheme="majorHAnsi" w:eastAsiaTheme="majorEastAsia" w:hAnsiTheme="majorHAnsi" w:cstheme="majorBidi"/>
-        <w:b/>
-        <w:bCs/>
-      </w:rPr>
-      <w:tblPr/>
-      <w:tcPr>
-        <w:tcBorders>
-          <w:top w:val="single" w:sz="8" w:space="0" w:color="4F81BD" w:themeColor="accent1"/>
-          <w:left w:val="single" w:sz="8" w:space="0" w:color="4F81BD" w:themeColor="accent1"/>
-          <w:bottom w:val="single" w:sz="18" w:space="0" w:color="4F81BD" w:themeColor="accent1"/>
-          <w:right w:val="single" w:sz="8" w:space="0" w:color="4F81BD" w:themeColor="accent1"/>
-          <w:insideH w:val="nil"/>
-          <w:insideV w:val="single" w:sz="8" w:space="0" w:color="4F81BD" w:themeColor="accent1"/>
-        </w:tcBorders>
-      </w:tcPr>
-    </w:tblStylePr>
-    <w:tblStylePr w:type="lastRow">
-      <w:pPr>
-        <w:spacing w:before="0" w:after="0" w:line="240" w:lineRule="auto"/>
-      </w:pPr>
-      <w:rPr>
-        <w:rFonts w:asciiTheme="majorHAnsi" w:eastAsiaTheme="majorEastAsia" w:hAnsiTheme="majorHAnsi" w:cstheme="majorBidi"/>
-        <w:b/>
-        <w:bCs/>
-      </w:rPr>
-      <w:tblPr/>
-      <w:tcPr>
-        <w:tcBorders>
-          <w:top w:val="double" w:sz="6" w:space="0" w:color="4F81BD" w:themeColor="accent1"/>
-          <w:left w:val="single" w:sz="8" w:space="0" w:color="4F81BD" w:themeColor="accent1"/>
-          <w:bottom w:val="single" w:sz="8" w:space="0" w:color="4F81BD" w:themeColor="accent1"/>
-          <w:right w:val="single" w:sz="8" w:space="0" w:color="4F81BD" w:themeColor="accent1"/>
-          <w:insideH w:val="nil"/>
-          <w:insideV w:val="single" w:sz="8" w:space="0" w:color="4F81BD" w:themeColor="accent1"/>
-        </w:tcBorders>
-      </w:tcPr>
-    </w:tblStylePr>
-    <w:tblStylePr w:type="firstCol">
-      <w:rPr>
-        <w:rFonts w:asciiTheme="majorHAnsi" w:eastAsiaTheme="majorEastAsia" w:hAnsiTheme="majorHAnsi" w:cstheme="majorBidi"/>
-        <w:b/>
-        <w:bCs/>
-      </w:rPr>
-    </w:tblStylePr>
-    <w:tblStylePr w:type="lastCol">
-      <w:rPr>
-        <w:rFonts w:asciiTheme="majorHAnsi" w:eastAsiaTheme="majorEastAsia" w:hAnsiTheme="majorHAnsi" w:cstheme="majorBidi"/>
-        <w:b/>
-        <w:bCs/>
-      </w:rPr>
-      <w:tblPr/>
-      <w:tcPr>
-        <w:tcBorders>
-          <w:top w:val="single" w:sz="8" w:space="0" w:color="4F81BD" w:themeColor="accent1"/>
-          <w:left w:val="single" w:sz="8" w:space="0" w:color="4F81BD" w:themeColor="accent1"/>
-          <w:bottom w:val="single" w:sz="8" w:space="0" w:color="4F81BD" w:themeColor="accent1"/>
-          <w:right w:val="single" w:sz="8" w:space="0" w:color="4F81BD" w:themeColor="accent1"/>
-        </w:tcBorders>
-      </w:tcPr>
-    </w:tblStylePr>
-    <w:tblStylePr w:type="band1Vert">
-      <w:tblPr/>
-      <w:tcPr>
-        <w:tcBorders>
-          <w:top w:val="single" w:sz="8" w:space="0" w:color="4F81BD" w:themeColor="accent1"/>
-          <w:left w:val="single" w:sz="8" w:space="0" w:color="4F81BD" w:themeColor="accent1"/>
-          <w:bottom w:val="single" w:sz="8" w:space="0" w:color="4F81BD" w:themeColor="accent1"/>
-          <w:right w:val="single" w:sz="8" w:space="0" w:color="4F81BD" w:themeColor="accent1"/>
-        </w:tcBorders>
-        <w:shd w:val="clear" w:color="auto" w:fill="D3DFEE" w:themeFill="accent1" w:themeFillTint="3F"/>
-      </w:tcPr>
-    </w:tblStylePr>
-    <w:tblStylePr w:type="band1Horz">
-      <w:tblPr/>
-      <w:tcPr>
-        <w:tcBorders>
-          <w:top w:val="single" w:sz="8" w:space="0" w:color="4F81BD" w:themeColor="accent1"/>
-          <w:left w:val="single" w:sz="8" w:space="0" w:color="4F81BD" w:themeColor="accent1"/>
-          <w:bottom w:val="single" w:sz="8" w:space="0" w:color="4F81BD" w:themeColor="accent1"/>
-          <w:right w:val="single" w:sz="8" w:space="0" w:color="4F81BD" w:themeColor="accent1"/>
-          <w:insideV w:val="single" w:sz="8" w:space="0" w:color="4F81BD" w:themeColor="accent1"/>
-        </w:tcBorders>
-        <w:shd w:val="clear" w:color="auto" w:fill="D3DFEE" w:themeFill="accent1" w:themeFillTint="3F"/>
-      </w:tcPr>
-    </w:tblStylePr>
-    <w:tblStylePr w:type="band2Horz">
-      <w:tblPr/>
-      <w:tcPr>
-        <w:tcBorders>
-          <w:top w:val="single" w:sz="8" w:space="0" w:color="4F81BD" w:themeColor="accent1"/>
-          <w:left w:val="single" w:sz="8" w:space="0" w:color="4F81BD" w:themeColor="accent1"/>
-          <w:bottom w:val="single" w:sz="8" w:space="0" w:color="4F81BD" w:themeColor="accent1"/>
-          <w:right w:val="single" w:sz="8" w:space="0" w:color="4F81BD" w:themeColor="accent1"/>
-          <w:insideV w:val="single" w:sz="8" w:space="0" w:color="4F81BD" w:themeColor="accent1"/>
-        </w:tcBorders>
-      </w:tcPr>
-    </w:tblStylePr>
-  </w:style>
-  <w:style w:type="character" w:customStyle="1" w:styleId="Heading1Char">
-    <w:name w:val="Heading 1 Char"/>
-    <w:basedOn w:val="DefaultParagraphFont"/>
-    <w:link w:val="Heading1"/>
-    <w:uiPriority w:val="9"/>
-    <w:rsid w:val="00833969"/>
+    <w:rsid w:val="002C4E0D"/>
     <w:rPr>
-      <w:rFonts w:asciiTheme="majorHAnsi" w:eastAsiaTheme="majorEastAsia" w:hAnsiTheme="majorHAnsi" w:cstheme="majorBidi"/>
-      <w:b/>
-      <w:bCs/>
-      <w:color w:val="345A8A" w:themeColor="accent1" w:themeShade="B5"/>
-      <w:sz w:val="32"/>
-      <w:szCs w:val="32"/>
-    </w:rPr>
-  </w:style>
-  <w:style w:type="character" w:customStyle="1" w:styleId="Heading2Char">
-    <w:name w:val="Heading 2 Char"/>
-    <w:basedOn w:val="DefaultParagraphFont"/>
-    <w:link w:val="Heading2"/>
-    <w:uiPriority w:val="9"/>
-    <w:rsid w:val="00833969"/>
-    <w:rPr>
-      <w:rFonts w:asciiTheme="majorHAnsi" w:eastAsiaTheme="majorEastAsia" w:hAnsiTheme="majorHAnsi" w:cstheme="majorBidi"/>
-      <w:b/>
-      <w:bCs/>
-      <w:color w:val="4F81BD" w:themeColor="accent1"/>
-      <w:sz w:val="26"/>
-      <w:szCs w:val="26"/>
-    </w:rPr>
-  </w:style>
-  <w:style w:type="paragraph" w:styleId="ListParagraph">
-    <w:name w:val="List Paragraph"/>
-    <w:basedOn w:val="Normal"/>
-    <w:uiPriority w:val="34"/>
-    <w:qFormat/>
-    <w:rsid w:val="00833969"/>
-    <w:pPr>
-      <w:ind w:left="720"/>
-      <w:contextualSpacing/>
-    </w:pPr>
-  </w:style>
-  <w:style w:type="paragraph" w:styleId="BalloonText">
-    <w:name w:val="Balloon Text"/>
-    <w:basedOn w:val="Normal"/>
-    <w:link w:val="BalloonTextChar"/>
-    <w:uiPriority w:val="99"/>
-    <w:semiHidden/>
-    <w:unhideWhenUsed/>
-    <w:rsid w:val="00544F0C"/>
-    <w:rPr>
-      <w:rFonts w:ascii="Lucida Grande" w:hAnsi="Lucida Grande" w:cs="Lucida Grande"/>
-      <w:sz w:val="18"/>
-      <w:szCs w:val="18"/>
-    </w:rPr>
-  </w:style>
-  <w:style w:type="character" w:customStyle="1" w:styleId="BalloonTextChar">
-    <w:name w:val="Balloon Text Char"/>
-    <w:basedOn w:val="DefaultParagraphFont"/>
-    <w:link w:val="BalloonText"/>
-    <w:uiPriority w:val="99"/>
-    <w:semiHidden/>
-    <w:rsid w:val="00544F0C"/>
-    <w:rPr>
-      <w:rFonts w:ascii="Lucida Grande" w:hAnsi="Lucida Grande" w:cs="Lucida Grande"/>
-      <w:sz w:val="18"/>
-      <w:szCs w:val="18"/>
-    </w:rPr>
-  </w:style>
-  <w:style w:type="character" w:styleId="Hyperlink">
-    <w:name w:val="Hyperlink"/>
-    <w:basedOn w:val="DefaultParagraphFont"/>
-    <w:uiPriority w:val="99"/>
-    <w:unhideWhenUsed/>
-    <w:rsid w:val="00B05B9E"/>
-    <w:rPr>
-      <w:color w:val="0000FF" w:themeColor="hyperlink"/>
-      <w:u w:val="single"/>
-    </w:rPr>
-  </w:style>
-  <w:style w:type="paragraph" w:styleId="Header">
-    <w:name w:val="header"/>
-    <w:basedOn w:val="Normal"/>
-    <w:link w:val="HeaderChar"/>
-    <w:uiPriority w:val="99"/>
-    <w:unhideWhenUsed/>
-    <w:rsid w:val="007040D8"/>
-    <w:pPr>
-      <w:tabs>
-        <w:tab w:val="center" w:pos="4320"/>
-        <w:tab w:val="right" w:pos="8640"/>
-      </w:tabs>
-    </w:pPr>
-  </w:style>
-  <w:style w:type="character" w:customStyle="1" w:styleId="HeaderChar">
-    <w:name w:val="Header Char"/>
-    <w:basedOn w:val="DefaultParagraphFont"/>
-    <w:link w:val="Header"/>
-    <w:uiPriority w:val="99"/>
-    <w:rsid w:val="007040D8"/>
-    <w:rPr>
-      <w:sz w:val="20"/>
-    </w:rPr>
-  </w:style>
-  <w:style w:type="paragraph" w:styleId="Footer">
-    <w:name w:val="footer"/>
-    <w:basedOn w:val="Normal"/>
-    <w:link w:val="FooterChar"/>
-    <w:uiPriority w:val="99"/>
-    <w:unhideWhenUsed/>
-    <w:rsid w:val="007040D8"/>
-    <w:pPr>
-      <w:tabs>
-        <w:tab w:val="center" w:pos="4320"/>
-        <w:tab w:val="right" w:pos="8640"/>
-      </w:tabs>
-    </w:pPr>
-  </w:style>
-  <w:style w:type="character" w:customStyle="1" w:styleId="FooterChar">
-    <w:name w:val="Footer Char"/>
-    <w:basedOn w:val="DefaultParagraphFont"/>
-    <w:link w:val="Footer"/>
-    <w:uiPriority w:val="99"/>
-    <w:rsid w:val="007040D8"/>
-    <w:rPr>
-      <w:sz w:val="20"/>
+      <w:color w:val="808080"/>
+      <w:shd w:val="clear" w:color="auto" w:fill="E6E6E6"/>
     </w:rPr>
   </w:style>
 </w:styles>
 </file>
 
 <file path=word/glossary/document.xml><?xml version="1.0" encoding="utf-8"?>
-<w:glossaryDocument xmlns:wpc="http://schemas.microsoft.com/office/word/2010/wordprocessingCanvas" xmlns:mo="http://schemas.microsoft.com/office/mac/office/2008/main" xmlns:mc="http://schemas.openxmlformats.org/markup-compatibility/2006" xmlns:mv="urn:schemas-microsoft-com:mac:vml" xmlns:o="urn:schemas-microsoft-com:office:office" xmlns:r="http://schemas.openxmlformats.org/officeDocument/2006/relationships" xmlns:m="http://schemas.openxmlformats.org/officeDocument/2006/math" xmlns:v="urn:schemas-microsoft-com:vml" xmlns:wp14="http://schemas.microsoft.com/office/word/2010/wordprocessingDrawing" xmlns:wp="http://schemas.openxmlformats.org/drawingml/2006/wordprocessingDrawing" xmlns:w10="urn:schemas-microsoft-com:office:word" xmlns:w="http://schemas.openxmlformats.org/wordprocessingml/2006/main" xmlns:w14="http://schemas.microsoft.com/office/word/2010/wordml" xmlns:wpg="http://schemas.microsoft.com/office/word/2010/wordprocessingGroup" xmlns:wpi="http://schemas.microsoft.com/office/word/2010/wordprocessingInk" xmlns:wne="http://schemas.microsoft.com/office/word/2006/wordml" xmlns:wps="http://schemas.microsoft.com/office/word/2010/wordprocessingShape" mc:Ignorable="w14 wp14">
+<w:glossaryDocument xmlns:wpc="http://schemas.microsoft.com/office/word/2010/wordprocessingCanvas" xmlns:cx="http://schemas.microsoft.com/office/drawing/2014/chartex" xmlns:cx1="http://schemas.microsoft.com/office/drawing/2015/9/8/chartex" xmlns:cx2="http://schemas.microsoft.com/office/drawing/2015/10/21/chartex" xmlns:cx3="http://schemas.microsoft.com/office/drawing/2016/5/9/chartex" xmlns:cx4="http://schemas.microsoft.com/office/drawing/2016/5/10/chartex" xmlns:cx5="http://schemas.microsoft.com/office/drawing/2016/5/11/chartex" xmlns:cx6="http://schemas.microsoft.com/office/drawing/2016/5/12/chartex" xmlns:cx7="http://schemas.microsoft.com/office/drawing/2016/5/13/chartex" xmlns:cx8="http://schemas.microsoft.com/office/drawing/2016/5/14/chartex" xmlns:mc="http://schemas.openxmlformats.org/markup-compatibility/2006" xmlns:aink="http://schemas.microsoft.com/office/drawing/2016/ink" xmlns:am3d="http://schemas.microsoft.com/office/drawing/2017/model3d" xmlns:o="urn:schemas-microsoft-com:office:office" xmlns:r="http://schemas.openxmlformats.org/officeDocument/2006/relationships" xmlns:m="http://schemas.openxmlformats.org/officeDocument/2006/math" xmlns:v="urn:schemas-microsoft-com:vml" xmlns:wp14="http://schemas.microsoft.com/office/word/2010/wordprocessingDrawing" xmlns:wp="http://schemas.openxmlformats.org/drawingml/2006/wordprocessingDrawing" xmlns:w10="urn:schemas-microsoft-com:office:word" xmlns:w="http://schemas.openxmlformats.org/wordprocessingml/2006/main" xmlns:w14="http://schemas.microsoft.com/office/word/2010/wordml" xmlns:w15="http://schemas.microsoft.com/office/word/2012/wordml" xmlns:w16cid="http://schemas.microsoft.com/office/word/2016/wordml/cid" xmlns:w16se="http://schemas.microsoft.com/office/word/2015/wordml/symex" xmlns:wpg="http://schemas.microsoft.com/office/word/2010/wordprocessingGroup" xmlns:wpi="http://schemas.microsoft.com/office/word/2010/wordprocessingInk" xmlns:wne="http://schemas.microsoft.com/office/word/2006/wordml" xmlns:wps="http://schemas.microsoft.com/office/word/2010/wordprocessingShape" mc:Ignorable="w14 w15 w16se w16cid wp14">
   <w:docParts>
     <w:docPart>
       <w:docPartPr>
@@ -6939,27 +6739,27 @@
 </file>
 
 <file path=word/glossary/fontTable.xml><?xml version="1.0" encoding="utf-8"?>
-<w:fonts xmlns:mc="http://schemas.openxmlformats.org/markup-compatibility/2006" xmlns:r="http://schemas.openxmlformats.org/officeDocument/2006/relationships" xmlns:w="http://schemas.openxmlformats.org/wordprocessingml/2006/main" xmlns:w14="http://schemas.microsoft.com/office/word/2010/wordml" mc:Ignorable="w14">
+<w:fonts xmlns:mc="http://schemas.openxmlformats.org/markup-compatibility/2006" xmlns:r="http://schemas.openxmlformats.org/officeDocument/2006/relationships" xmlns:w="http://schemas.openxmlformats.org/wordprocessingml/2006/main" xmlns:w14="http://schemas.microsoft.com/office/word/2010/wordml" xmlns:w15="http://schemas.microsoft.com/office/word/2012/wordml" xmlns:w16cid="http://schemas.microsoft.com/office/word/2016/wordml/cid" xmlns:w16se="http://schemas.microsoft.com/office/word/2015/wordml/symex" mc:Ignorable="w14 w15 w16se w16cid">
   <w:font w:name="Times New Roman">
     <w:panose1 w:val="02020603050405020304"/>
     <w:charset w:val="00"/>
-    <w:family w:val="auto"/>
+    <w:family w:val="roman"/>
     <w:pitch w:val="variable"/>
-    <w:sig w:usb0="00000003" w:usb1="00000000" w:usb2="00000000" w:usb3="00000000" w:csb0="00000001" w:csb1="00000000"/>
+    <w:sig w:usb0="E0002EFF" w:usb1="C000785B" w:usb2="00000009" w:usb3="00000000" w:csb0="000001FF" w:csb1="00000000"/>
   </w:font>
   <w:font w:name="Symbol">
-    <w:panose1 w:val="00000000000000000000"/>
+    <w:panose1 w:val="05050102010706020507"/>
     <w:charset w:val="02"/>
-    <w:family w:val="auto"/>
+    <w:family w:val="roman"/>
     <w:pitch w:val="variable"/>
     <w:sig w:usb0="00000000" w:usb1="10000000" w:usb2="00000000" w:usb3="00000000" w:csb0="80000000" w:csb1="00000000"/>
   </w:font>
   <w:font w:name="Courier New">
     <w:panose1 w:val="02070309020205020404"/>
     <w:charset w:val="00"/>
-    <w:family w:val="auto"/>
-    <w:pitch w:val="variable"/>
-    <w:sig w:usb0="00000003" w:usb1="00000000" w:usb2="00000000" w:usb3="00000000" w:csb0="00000001" w:csb1="00000000"/>
+    <w:family w:val="modern"/>
+    <w:pitch w:val="fixed"/>
+    <w:sig w:usb0="E0002EFF" w:usb1="C0007843" w:usb2="00000009" w:usb3="00000000" w:csb0="000001FF" w:csb1="00000000"/>
   </w:font>
   <w:font w:name="Wingdings">
     <w:panose1 w:val="05000000000000000000"/>
@@ -6971,53 +6771,67 @@
   <w:font w:name="Cambria">
     <w:panose1 w:val="02040503050406030204"/>
     <w:charset w:val="00"/>
-    <w:family w:val="auto"/>
+    <w:family w:val="roman"/>
     <w:pitch w:val="variable"/>
-    <w:sig w:usb0="00000003" w:usb1="00000000" w:usb2="00000000" w:usb3="00000000" w:csb0="00000001" w:csb1="00000000"/>
+    <w:sig w:usb0="E00002FF" w:usb1="400004FF" w:usb2="00000000" w:usb3="00000000" w:csb0="0000019F" w:csb1="00000000"/>
   </w:font>
-  <w:font w:name="ＭＳ 明朝">
-    <w:panose1 w:val="00000000000000000000"/>
+  <w:font w:name="MS Mincho">
+    <w:altName w:val="ＭＳ 明朝"/>
+    <w:panose1 w:val="02020609040205080304"/>
     <w:charset w:val="80"/>
-    <w:family w:val="roman"/>
-    <w:notTrueType/>
+    <w:family w:val="modern"/>
     <w:pitch w:val="fixed"/>
-    <w:sig w:usb0="00000001" w:usb1="08070000" w:usb2="00000010" w:usb3="00000000" w:csb0="00020000" w:csb1="00000000"/>
+    <w:sig w:usb0="E00002FF" w:usb1="6AC7FDFB" w:usb2="08000012" w:usb3="00000000" w:csb0="0002009F" w:csb1="00000000"/>
   </w:font>
   <w:font w:name="Calibri">
     <w:panose1 w:val="020F0502020204030204"/>
     <w:charset w:val="00"/>
-    <w:family w:val="auto"/>
+    <w:family w:val="swiss"/>
     <w:pitch w:val="variable"/>
-    <w:sig w:usb0="00000003" w:usb1="00000000" w:usb2="00000000" w:usb3="00000000" w:csb0="00000001" w:csb1="00000000"/>
+    <w:sig w:usb0="E0002AFF" w:usb1="C000247B" w:usb2="00000009" w:usb3="00000000" w:csb0="000001FF" w:csb1="00000000"/>
   </w:font>
-  <w:font w:name="ＭＳ ゴシック">
-    <w:panose1 w:val="00000000000000000000"/>
+  <w:font w:name="MS Gothic">
+    <w:altName w:val="ＭＳ ゴシック"/>
+    <w:panose1 w:val="020B0609070205080204"/>
     <w:charset w:val="80"/>
     <w:family w:val="modern"/>
-    <w:notTrueType/>
     <w:pitch w:val="fixed"/>
-    <w:sig w:usb0="00000001" w:usb1="08070000" w:usb2="00000010" w:usb3="00000000" w:csb0="00020000" w:csb1="00000000"/>
+    <w:sig w:usb0="E00002FF" w:usb1="6AC7FDFB" w:usb2="08000012" w:usb3="00000000" w:csb0="0002009F" w:csb1="00000000"/>
   </w:font>
   <w:font w:name="Lucida Grande">
     <w:altName w:val="Arial"/>
-    <w:panose1 w:val="020B0600040502020204"/>
     <w:charset w:val="00"/>
     <w:family w:val="auto"/>
     <w:pitch w:val="variable"/>
     <w:sig w:usb0="00000000" w:usb1="5000A1FF" w:usb2="00000000" w:usb3="00000000" w:csb0="000001BF" w:csb1="00000000"/>
   </w:font>
-  <w:font w:name="Arial">
-    <w:panose1 w:val="020B0604020202020204"/>
+  <w:font w:name="Yu Mincho">
+    <w:altName w:val="游明朝"/>
+    <w:charset w:val="80"/>
+    <w:family w:val="roman"/>
+    <w:pitch w:val="variable"/>
+    <w:sig w:usb0="800002E7" w:usb1="2AC7FCFF" w:usb2="00000012" w:usb3="00000000" w:csb0="0002009F" w:csb1="00000000"/>
+  </w:font>
+  <w:font w:name="Yu Gothic Light">
+    <w:altName w:val="游ゴシック Light"/>
+    <w:panose1 w:val="020B0300000000000000"/>
+    <w:charset w:val="80"/>
+    <w:family w:val="swiss"/>
+    <w:pitch w:val="variable"/>
+    <w:sig w:usb0="E00002FF" w:usb1="2AC7FDFF" w:usb2="00000016" w:usb3="00000000" w:csb0="0002009F" w:csb1="00000000"/>
+  </w:font>
+  <w:font w:name="Calibri Light">
+    <w:panose1 w:val="020F0302020204030204"/>
     <w:charset w:val="00"/>
-    <w:family w:val="auto"/>
+    <w:family w:val="swiss"/>
     <w:pitch w:val="variable"/>
-    <w:sig w:usb0="00000003" w:usb1="00000000" w:usb2="00000000" w:usb3="00000000" w:csb0="00000001" w:csb1="00000000"/>
+    <w:sig w:usb0="E0002AFF" w:usb1="C000247B" w:usb2="00000009" w:usb3="00000000" w:csb0="000001FF" w:csb1="00000000"/>
   </w:font>
 </w:fonts>
 </file>
 
 <file path=word/glossary/settings.xml><?xml version="1.0" encoding="utf-8"?>
-<w:settings xmlns:mc="http://schemas.openxmlformats.org/markup-compatibility/2006" xmlns:o="urn:schemas-microsoft-com:office:office" xmlns:r="http://schemas.openxmlformats.org/officeDocument/2006/relationships" xmlns:m="http://schemas.openxmlformats.org/officeDocument/2006/math" xmlns:v="urn:schemas-microsoft-com:vml" xmlns:w10="urn:schemas-microsoft-com:office:word" xmlns:w="http://schemas.openxmlformats.org/wordprocessingml/2006/main" xmlns:w14="http://schemas.microsoft.com/office/word/2010/wordml" xmlns:sl="http://schemas.openxmlformats.org/schemaLibrary/2006/main" mc:Ignorable="w14">
+<w:settings xmlns:mc="http://schemas.openxmlformats.org/markup-compatibility/2006" xmlns:o="urn:schemas-microsoft-com:office:office" xmlns:r="http://schemas.openxmlformats.org/officeDocument/2006/relationships" xmlns:m="http://schemas.openxmlformats.org/officeDocument/2006/math" xmlns:v="urn:schemas-microsoft-com:vml" xmlns:w10="urn:schemas-microsoft-com:office:word" xmlns:w="http://schemas.openxmlformats.org/wordprocessingml/2006/main" xmlns:w14="http://schemas.microsoft.com/office/word/2010/wordml" xmlns:w15="http://schemas.microsoft.com/office/word/2012/wordml" xmlns:w16cid="http://schemas.microsoft.com/office/word/2016/wordml/cid" xmlns:w16se="http://schemas.microsoft.com/office/word/2015/wordml/symex" xmlns:sl="http://schemas.openxmlformats.org/schemaLibrary/2006/main" mc:Ignorable="w14 w15 w16se w16cid">
   <w:view w:val="normal"/>
   <w:defaultTabStop w:val="720"/>
   <w:characterSpacingControl w:val="doNotCompress"/>
@@ -7030,8 +6844,10 @@
   </w:compat>
   <w:rsids>
     <w:rsidRoot w:val="00500238"/>
+    <w:rsid w:val="004B7D2D"/>
     <w:rsid w:val="00500238"/>
     <w:rsid w:val="00AC60A0"/>
+    <w:rsid w:val="00BB1A5B"/>
     <w:rsid w:val="00F83D67"/>
     <w:rsid w:val="00F95BD5"/>
   </w:rsids>
@@ -7058,7 +6874,7 @@
 </file>
 
 <file path=word/glossary/styles.xml><?xml version="1.0" encoding="utf-8"?>
-<w:styles xmlns:mc="http://schemas.openxmlformats.org/markup-compatibility/2006" xmlns:r="http://schemas.openxmlformats.org/officeDocument/2006/relationships" xmlns:w="http://schemas.openxmlformats.org/wordprocessingml/2006/main" xmlns:w14="http://schemas.microsoft.com/office/word/2010/wordml" mc:Ignorable="w14">
+<w:styles xmlns:mc="http://schemas.openxmlformats.org/markup-compatibility/2006" xmlns:r="http://schemas.openxmlformats.org/officeDocument/2006/relationships" xmlns:w="http://schemas.openxmlformats.org/wordprocessingml/2006/main" xmlns:w14="http://schemas.microsoft.com/office/word/2010/wordml" xmlns:w15="http://schemas.microsoft.com/office/word/2012/wordml" xmlns:w16cid="http://schemas.microsoft.com/office/word/2016/wordml/cid" xmlns:w16se="http://schemas.microsoft.com/office/word/2015/wordml/symex" mc:Ignorable="w14 w15 w16se w16cid">
   <w:docDefaults>
     <w:rPrDefault>
       <w:rPr>
@@ -7070,354 +6886,373 @@
     </w:rPrDefault>
     <w:pPrDefault/>
   </w:docDefaults>
-  <w:latentStyles w:defLockedState="0" w:defUIPriority="99" w:defSemiHidden="1" w:defUnhideWhenUsed="1" w:defQFormat="0" w:count="276">
-    <w:lsdException w:name="Normal" w:semiHidden="0" w:uiPriority="0" w:unhideWhenUsed="0" w:qFormat="1"/>
-    <w:lsdException w:name="heading 1" w:semiHidden="0" w:uiPriority="9" w:unhideWhenUsed="0" w:qFormat="1"/>
-    <w:lsdException w:name="heading 2" w:uiPriority="9" w:qFormat="1"/>
-    <w:lsdException w:name="heading 3" w:uiPriority="9" w:qFormat="1"/>
-    <w:lsdException w:name="heading 4" w:uiPriority="9" w:qFormat="1"/>
-    <w:lsdException w:name="heading 5" w:uiPriority="9" w:qFormat="1"/>
-    <w:lsdException w:name="heading 6" w:uiPriority="9" w:qFormat="1"/>
-    <w:lsdException w:name="heading 7" w:uiPriority="9" w:qFormat="1"/>
-    <w:lsdException w:name="heading 8" w:uiPriority="9" w:qFormat="1"/>
-    <w:lsdException w:name="heading 9" w:uiPriority="9" w:qFormat="1"/>
-    <w:lsdException w:name="toc 1" w:uiPriority="39"/>
-    <w:lsdException w:name="toc 2" w:uiPriority="39"/>
-    <w:lsdException w:name="toc 3" w:uiPriority="39"/>
-    <w:lsdException w:name="toc 4" w:uiPriority="39"/>
-    <w:lsdException w:name="toc 5" w:uiPriority="39"/>
-    <w:lsdException w:name="toc 6" w:uiPriority="39"/>
-    <w:lsdException w:name="toc 7" w:uiPriority="39"/>
-    <w:lsdException w:name="toc 8" w:uiPriority="39"/>
-    <w:lsdException w:name="toc 9" w:uiPriority="39"/>
-    <w:lsdException w:name="caption" w:uiPriority="35" w:qFormat="1"/>
-    <w:lsdException w:name="Title" w:semiHidden="0" w:uiPriority="10" w:unhideWhenUsed="0" w:qFormat="1"/>
-    <w:lsdException w:name="Default Paragraph Font" w:uiPriority="1"/>
-    <w:lsdException w:name="Subtitle" w:semiHidden="0" w:uiPriority="11" w:unhideWhenUsed="0" w:qFormat="1"/>
-    <w:lsdException w:name="Strong" w:semiHidden="0" w:uiPriority="22" w:unhideWhenUsed="0" w:qFormat="1"/>
-    <w:lsdException w:name="Emphasis" w:semiHidden="0" w:uiPriority="20" w:unhideWhenUsed="0" w:qFormat="1"/>
-    <w:lsdException w:name="Table Grid" w:semiHidden="0" w:uiPriority="59" w:unhideWhenUsed="0"/>
-    <w:lsdException w:name="Placeholder Text" w:unhideWhenUsed="0"/>
-    <w:lsdException w:name="No Spacing" w:semiHidden="0" w:uiPriority="1" w:unhideWhenUsed="0" w:qFormat="1"/>
-    <w:lsdException w:name="Light Shading" w:semiHidden="0" w:uiPriority="60" w:unhideWhenUsed="0"/>
-    <w:lsdException w:name="Light List" w:semiHidden="0" w:uiPriority="61" w:unhideWhenUsed="0"/>
-    <w:lsdException w:name="Light Grid" w:semiHidden="0" w:uiPriority="62" w:unhideWhenUsed="0"/>
-    <w:lsdException w:name="Medium Shading 1" w:semiHidden="0" w:uiPriority="63" w:unhideWhenUsed="0"/>
-    <w:lsdException w:name="Medium Shading 2" w:semiHidden="0" w:uiPriority="64" w:unhideWhenUsed="0"/>
-    <w:lsdException w:name="Medium List 1" w:semiHidden="0" w:uiPriority="65" w:unhideWhenUsed="0"/>
-    <w:lsdException w:name="Medium List 2" w:semiHidden="0" w:uiPriority="66" w:unhideWhenUsed="0"/>
-    <w:lsdException w:name="Medium Grid 1" w:semiHidden="0" w:uiPriority="67" w:unhideWhenUsed="0"/>
-    <w:lsdException w:name="Medium Grid 2" w:semiHidden="0" w:uiPriority="68" w:unhideWhenUsed="0"/>
-    <w:lsdException w:name="Medium Grid 3" w:semiHidden="0" w:uiPriority="69" w:unhideWhenUsed="0"/>
-    <w:lsdException w:name="Dark List" w:semiHidden="0" w:uiPriority="70" w:unhideWhenUsed="0"/>
-    <w:lsdException w:name="Colorful Shading" w:semiHidden="0" w:uiPriority="71" w:unhideWhenUsed="0"/>
-    <w:lsdException w:name="Colorful List" w:semiHidden="0" w:uiPriority="72" w:unhideWhenUsed="0"/>
-    <w:lsdException w:name="Colorful Grid" w:semiHidden="0" w:uiPriority="73" w:unhideWhenUsed="0"/>
-    <w:lsdException w:name="Light Shading Accent 1" w:semiHidden="0" w:uiPriority="60" w:unhideWhenUsed="0"/>
-    <w:lsdException w:name="Light List Accent 1" w:semiHidden="0" w:uiPriority="61" w:unhideWhenUsed="0"/>
-    <w:lsdException w:name="Light Grid Accent 1" w:semiHidden="0" w:uiPriority="62" w:unhideWhenUsed="0"/>
-    <w:lsdException w:name="Medium Shading 1 Accent 1" w:semiHidden="0" w:uiPriority="63" w:unhideWhenUsed="0"/>
-    <w:lsdException w:name="Medium Shading 2 Accent 1" w:semiHidden="0" w:uiPriority="64" w:unhideWhenUsed="0"/>
-    <w:lsdException w:name="Medium List 1 Accent 1" w:semiHidden="0" w:uiPriority="65" w:unhideWhenUsed="0"/>
-    <w:lsdException w:name="Revision" w:unhideWhenUsed="0"/>
-    <w:lsdException w:name="List Paragraph" w:semiHidden="0" w:uiPriority="34" w:unhideWhenUsed="0" w:qFormat="1"/>
-    <w:lsdException w:name="Quote" w:semiHidden="0" w:uiPriority="29" w:unhideWhenUsed="0" w:qFormat="1"/>
-    <w:lsdException w:name="Intense Quote" w:semiHidden="0" w:uiPriority="30" w:unhideWhenUsed="0" w:qFormat="1"/>
-    <w:lsdException w:name="Medium List 2 Accent 1" w:semiHidden="0" w:uiPriority="66" w:unhideWhenUsed="0"/>
-    <w:lsdException w:name="Medium Grid 1 Accent 1" w:semiHidden="0" w:uiPriority="67" w:unhideWhenUsed="0"/>
-    <w:lsdException w:name="Medium Grid 2 Accent 1" w:semiHidden="0" w:uiPriority="68" w:unhideWhenUsed="0"/>
-    <w:lsdException w:name="Medium Grid 3 Accent 1" w:semiHidden="0" w:uiPriority="69" w:unhideWhenUsed="0"/>
-    <w:lsdException w:name="Dark List Accent 1" w:semiHidden="0" w:uiPriority="70" w:unhideWhenUsed="0"/>
-    <w:lsdException w:name="Colorful Shading Accent 1" w:semiHidden="0" w:uiPriority="71" w:unhideWhenUsed="0"/>
-    <w:lsdException w:name="Colorful List Accent 1" w:semiHidden="0" w:uiPriority="72" w:unhideWhenUsed="0"/>
-    <w:lsdException w:name="Colorful Grid Accent 1" w:semiHidden="0" w:uiPriority="73" w:unhideWhenUsed="0"/>
-    <w:lsdException w:name="Light Shading Accent 2" w:semiHidden="0" w:uiPriority="60" w:unhideWhenUsed="0"/>
-    <w:lsdException w:name="Light List Accent 2" w:semiHidden="0" w:uiPriority="61" w:unhideWhenUsed="0"/>
-    <w:lsdException w:name="Light Grid Accent 2" w:semiHidden="0" w:uiPriority="62" w:unhideWhenUsed="0"/>
-    <w:lsdException w:name="Medium Shading 1 Accent 2" w:semiHidden="0" w:uiPriority="63" w:unhideWhenUsed="0"/>
-    <w:lsdException w:name="Medium Shading 2 Accent 2" w:semiHidden="0" w:uiPriority="64" w:unhideWhenUsed="0"/>
-    <w:lsdException w:name="Medium List 1 Accent 2" w:semiHidden="0" w:uiPriority="65" w:unhideWhenUsed="0"/>
-    <w:lsdException w:name="Medium List 2 Accent 2" w:semiHidden="0" w:uiPriority="66" w:unhideWhenUsed="0"/>
-    <w:lsdException w:name="Medium Grid 1 Accent 2" w:semiHidden="0" w:uiPriority="67" w:unhideWhenUsed="0"/>
-    <w:lsdException w:name="Medium Grid 2 Accent 2" w:semiHidden="0" w:uiPriority="68" w:unhideWhenUsed="0"/>
-    <w:lsdException w:name="Medium Grid 3 Accent 2" w:semiHidden="0" w:uiPriority="69" w:unhideWhenUsed="0"/>
-    <w:lsdException w:name="Dark List Accent 2" w:semiHidden="0" w:uiPriority="70" w:unhideWhenUsed="0"/>
-    <w:lsdException w:name="Colorful Shading Accent 2" w:semiHidden="0" w:uiPriority="71" w:unhideWhenUsed="0"/>
-    <w:lsdException w:name="Colorful List Accent 2" w:semiHidden="0" w:uiPriority="72" w:unhideWhenUsed="0"/>
-    <w:lsdException w:name="Colorful Grid Accent 2" w:semiHidden="0" w:uiPriority="73" w:unhideWhenUsed="0"/>
-    <w:lsdException w:name="Light Shading Accent 3" w:semiHidden="0" w:uiPriority="60" w:unhideWhenUsed="0"/>
-    <w:lsdException w:name="Light List Accent 3" w:semiHidden="0" w:uiPriority="61" w:unhideWhenUsed="0"/>
-    <w:lsdException w:name="Light Grid Accent 3" w:semiHidden="0" w:uiPriority="62" w:unhideWhenUsed="0"/>
-    <w:lsdException w:name="Medium Shading 1 Accent 3" w:semiHidden="0" w:uiPriority="63" w:unhideWhenUsed="0"/>
-    <w:lsdException w:name="Medium Shading 2 Accent 3" w:semiHidden="0" w:uiPriority="64" w:unhideWhenUsed="0"/>
-    <w:lsdException w:name="Medium List 1 Accent 3" w:semiHidden="0" w:uiPriority="65" w:unhideWhenUsed="0"/>
-    <w:lsdException w:name="Medium List 2 Accent 3" w:semiHidden="0" w:uiPriority="66" w:unhideWhenUsed="0"/>
-    <w:lsdException w:name="Medium Grid 1 Accent 3" w:semiHidden="0" w:uiPriority="67" w:unhideWhenUsed="0"/>
-    <w:lsdException w:name="Medium Grid 2 Accent 3" w:semiHidden="0" w:uiPriority="68" w:unhideWhenUsed="0"/>
-    <w:lsdException w:name="Medium Grid 3 Accent 3" w:semiHidden="0" w:uiPriority="69" w:unhideWhenUsed="0"/>
-    <w:lsdException w:name="Dark List Accent 3" w:semiHidden="0" w:uiPriority="70" w:unhideWhenUsed="0"/>
-    <w:lsdException w:name="Colorful Shading Accent 3" w:semiHidden="0" w:uiPriority="71" w:unhideWhenUsed="0"/>
-    <w:lsdException w:name="Colorful List Accent 3" w:semiHidden="0" w:uiPriority="72" w:unhideWhenUsed="0"/>
-    <w:lsdException w:name="Colorful Grid Accent 3" w:semiHidden="0" w:uiPriority="73" w:unhideWhenUsed="0"/>
-    <w:lsdException w:name="Light Shading Accent 4" w:semiHidden="0" w:uiPriority="60" w:unhideWhenUsed="0"/>
-    <w:lsdException w:name="Light List Accent 4" w:semiHidden="0" w:uiPriority="61" w:unhideWhenUsed="0"/>
-    <w:lsdException w:name="Light Grid Accent 4" w:semiHidden="0" w:uiPriority="62" w:unhideWhenUsed="0"/>
-    <w:lsdException w:name="Medium Shading 1 Accent 4" w:semiHidden="0" w:uiPriority="63" w:unhideWhenUsed="0"/>
-    <w:lsdException w:name="Medium Shading 2 Accent 4" w:semiHidden="0" w:uiPriority="64" w:unhideWhenUsed="0"/>
-    <w:lsdException w:name="Medium List 1 Accent 4" w:semiHidden="0" w:uiPriority="65" w:unhideWhenUsed="0"/>
-    <w:lsdException w:name="Medium List 2 Accent 4" w:semiHidden="0" w:uiPriority="66" w:unhideWhenUsed="0"/>
-    <w:lsdException w:name="Medium Grid 1 Accent 4" w:semiHidden="0" w:uiPriority="67" w:unhideWhenUsed="0"/>
-    <w:lsdException w:name="Medium Grid 2 Accent 4" w:semiHidden="0" w:uiPriority="68" w:unhideWhenUsed="0"/>
-    <w:lsdException w:name="Medium Grid 3 Accent 4" w:semiHidden="0" w:uiPriority="69" w:unhideWhenUsed="0"/>
-    <w:lsdException w:name="Dark List Accent 4" w:semiHidden="0" w:uiPriority="70" w:unhideWhenUsed="0"/>
-    <w:lsdException w:name="Colorful Shading Accent 4" w:semiHidden="0" w:uiPriority="71" w:unhideWhenUsed="0"/>
-    <w:lsdException w:name="Colorful List Accent 4" w:semiHidden="0" w:uiPriority="72" w:unhideWhenUsed="0"/>
-    <w:lsdException w:name="Colorful Grid Accent 4" w:semiHidden="0" w:uiPriority="73" w:unhideWhenUsed="0"/>
-    <w:lsdException w:name="Light Shading Accent 5" w:semiHidden="0" w:uiPriority="60" w:unhideWhenUsed="0"/>
-    <w:lsdException w:name="Light List Accent 5" w:semiHidden="0" w:uiPriority="61" w:unhideWhenUsed="0"/>
-    <w:lsdException w:name="Light Grid Accent 5" w:semiHidden="0" w:uiPriority="62" w:unhideWhenUsed="0"/>
-    <w:lsdException w:name="Medium Shading 1 Accent 5" w:semiHidden="0" w:uiPriority="63" w:unhideWhenUsed="0"/>
-    <w:lsdException w:name="Medium Shading 2 Accent 5" w:semiHidden="0" w:uiPriority="64" w:unhideWhenUsed="0"/>
-    <w:lsdException w:name="Medium List 1 Accent 5" w:semiHidden="0" w:uiPriority="65" w:unhideWhenUsed="0"/>
-    <w:lsdException w:name="Medium List 2 Accent 5" w:semiHidden="0" w:uiPriority="66" w:unhideWhenUsed="0"/>
-    <w:lsdException w:name="Medium Grid 1 Accent 5" w:semiHidden="0" w:uiPriority="67" w:unhideWhenUsed="0"/>
-    <w:lsdException w:name="Medium Grid 2 Accent 5" w:semiHidden="0" w:uiPriority="68" w:unhideWhenUsed="0"/>
-    <w:lsdException w:name="Medium Grid 3 Accent 5" w:semiHidden="0" w:uiPriority="69" w:unhideWhenUsed="0"/>
-    <w:lsdException w:name="Dark List Accent 5" w:semiHidden="0" w:uiPriority="70" w:unhideWhenUsed="0"/>
-    <w:lsdException w:name="Colorful Shading Accent 5" w:semiHidden="0" w:uiPriority="71" w:unhideWhenUsed="0"/>
-    <w:lsdException w:name="Colorful List Accent 5" w:semiHidden="0" w:uiPriority="72" w:unhideWhenUsed="0"/>
-    <w:lsdException w:name="Colorful Grid Accent 5" w:semiHidden="0" w:uiPriority="73" w:unhideWhenUsed="0"/>
-    <w:lsdException w:name="Light Shading Accent 6" w:semiHidden="0" w:uiPriority="60" w:unhideWhenUsed="0"/>
-    <w:lsdException w:name="Light List Accent 6" w:semiHidden="0" w:uiPriority="61" w:unhideWhenUsed="0"/>
-    <w:lsdException w:name="Light Grid Accent 6" w:semiHidden="0" w:uiPriority="62" w:unhideWhenUsed="0"/>
-    <w:lsdException w:name="Medium Shading 1 Accent 6" w:semiHidden="0" w:uiPriority="63" w:unhideWhenUsed="0"/>
-    <w:lsdException w:name="Medium Shading 2 Accent 6" w:semiHidden="0" w:uiPriority="64" w:unhideWhenUsed="0"/>
-    <w:lsdException w:name="Medium List 1 Accent 6" w:semiHidden="0" w:uiPriority="65" w:unhideWhenUsed="0"/>
-    <w:lsdException w:name="Medium List 2 Accent 6" w:semiHidden="0" w:uiPriority="66" w:unhideWhenUsed="0"/>
-    <w:lsdException w:name="Medium Grid 1 Accent 6" w:semiHidden="0" w:uiPriority="67" w:unhideWhenUsed="0"/>
-    <w:lsdException w:name="Medium Grid 2 Accent 6" w:semiHidden="0" w:uiPriority="68" w:unhideWhenUsed="0"/>
-    <w:lsdException w:name="Medium Grid 3 Accent 6" w:semiHidden="0" w:uiPriority="69" w:unhideWhenUsed="0"/>
-    <w:lsdException w:name="Dark List Accent 6" w:semiHidden="0" w:uiPriority="70" w:unhideWhenUsed="0"/>
-    <w:lsdException w:name="Colorful Shading Accent 6" w:semiHidden="0" w:uiPriority="71" w:unhideWhenUsed="0"/>
-    <w:lsdException w:name="Colorful List Accent 6" w:semiHidden="0" w:uiPriority="72" w:unhideWhenUsed="0"/>
-    <w:lsdException w:name="Colorful Grid Accent 6" w:semiHidden="0" w:uiPriority="73" w:unhideWhenUsed="0"/>
-    <w:lsdException w:name="Subtle Emphasis" w:semiHidden="0" w:uiPriority="19" w:unhideWhenUsed="0" w:qFormat="1"/>
-    <w:lsdException w:name="Intense Emphasis" w:semiHidden="0" w:uiPriority="21" w:unhideWhenUsed="0" w:qFormat="1"/>
-    <w:lsdException w:name="Subtle Reference" w:semiHidden="0" w:uiPriority="31" w:unhideWhenUsed="0" w:qFormat="1"/>
-    <w:lsdException w:name="Intense Reference" w:semiHidden="0" w:uiPriority="32" w:unhideWhenUsed="0" w:qFormat="1"/>
-    <w:lsdException w:name="Book Title" w:semiHidden="0" w:uiPriority="33" w:unhideWhenUsed="0" w:qFormat="1"/>
-    <w:lsdException w:name="Bibliography" w:uiPriority="37"/>
-    <w:lsdException w:name="TOC Heading" w:uiPriority="39" w:qFormat="1"/>
-  </w:latentStyles>
-  <w:style w:type="paragraph" w:default="1" w:styleId="Normal">
-    <w:name w:val="Normal"/>
-    <w:qFormat/>
-  </w:style>
-  <w:style w:type="character" w:default="1" w:styleId="DefaultParagraphFont">
-    <w:name w:val="Default Paragraph Font"/>
-    <w:uiPriority w:val="1"/>
-    <w:semiHidden/>
-    <w:unhideWhenUsed/>
-  </w:style>
-  <w:style w:type="table" w:default="1" w:styleId="TableNormal">
-    <w:name w:val="Normal Table"/>
-    <w:uiPriority w:val="99"/>
-    <w:semiHidden/>
-    <w:unhideWhenUsed/>
-    <w:tblPr>
-      <w:tblInd w:w="0" w:type="dxa"/>
-      <w:tblCellMar>
-        <w:top w:w="0" w:type="dxa"/>
-        <w:left w:w="108" w:type="dxa"/>
-        <w:bottom w:w="0" w:type="dxa"/>
-        <w:right w:w="108" w:type="dxa"/>
-      </w:tblCellMar>
-    </w:tblPr>
-  </w:style>
-  <w:style w:type="numbering" w:default="1" w:styleId="NoList">
-    <w:name w:val="No List"/>
-    <w:uiPriority w:val="99"/>
-    <w:semiHidden/>
-    <w:unhideWhenUsed/>
-  </w:style>
-  <w:style w:type="paragraph" w:customStyle="1" w:styleId="D36BA5A1FC9EF2458782BAABE895850C">
-    <w:name w:val="D36BA5A1FC9EF2458782BAABE895850C"/>
-    <w:rsid w:val="00500238"/>
-  </w:style>
-  <w:style w:type="paragraph" w:customStyle="1" w:styleId="C149960A5EF9BC4AB09F1878D81183D9">
-    <w:name w:val="C149960A5EF9BC4AB09F1878D81183D9"/>
-    <w:rsid w:val="00500238"/>
-  </w:style>
-  <w:style w:type="paragraph" w:customStyle="1" w:styleId="CAD2654701544749BF8F5200CAA7F966">
-    <w:name w:val="CAD2654701544749BF8F5200CAA7F966"/>
-    <w:rsid w:val="00500238"/>
-  </w:style>
-  <w:style w:type="paragraph" w:customStyle="1" w:styleId="D05705F6D35109418FC34F09740F64BA">
-    <w:name w:val="D05705F6D35109418FC34F09740F64BA"/>
-    <w:rsid w:val="00500238"/>
-  </w:style>
-  <w:style w:type="paragraph" w:customStyle="1" w:styleId="BE2C6B894EC0CB4DB406740C0EF7315D">
-    <w:name w:val="BE2C6B894EC0CB4DB406740C0EF7315D"/>
-    <w:rsid w:val="00500238"/>
-  </w:style>
-  <w:style w:type="paragraph" w:customStyle="1" w:styleId="E4F7E20963BFFF41AADD84493CED5931">
-    <w:name w:val="E4F7E20963BFFF41AADD84493CED5931"/>
-    <w:rsid w:val="00500238"/>
-  </w:style>
-</w:styles>
-</file>
-
-<file path=word/glossary/stylesWithEffects.xml><?xml version="1.0" encoding="utf-8"?>
-<w:styles xmlns:wpc="http://schemas.microsoft.com/office/word/2010/wordprocessingCanvas" xmlns:mo="http://schemas.microsoft.com/office/mac/office/2008/main" xmlns:mc="http://schemas.openxmlformats.org/markup-compatibility/2006" xmlns:mv="urn:schemas-microsoft-com:mac:vml" xmlns:o="urn:schemas-microsoft-com:office:office" xmlns:r="http://schemas.openxmlformats.org/officeDocument/2006/relationships" xmlns:m="http://schemas.openxmlformats.org/officeDocument/2006/math" xmlns:v="urn:schemas-microsoft-com:vml" xmlns:wp14="http://schemas.microsoft.com/office/word/2010/wordprocessingDrawing" xmlns:wp="http://schemas.openxmlformats.org/drawingml/2006/wordprocessingDrawing" xmlns:w10="urn:schemas-microsoft-com:office:word" xmlns:w="http://schemas.openxmlformats.org/wordprocessingml/2006/main" xmlns:w14="http://schemas.microsoft.com/office/word/2010/wordml" xmlns:wpg="http://schemas.microsoft.com/office/word/2010/wordprocessingGroup" xmlns:wpi="http://schemas.microsoft.com/office/word/2010/wordprocessingInk" xmlns:wne="http://schemas.microsoft.com/office/word/2006/wordml" xmlns:wps="http://schemas.microsoft.com/office/word/2010/wordprocessingShape" mc:Ignorable="w14 wp14">
-  <w:docDefaults>
-    <w:rPrDefault>
-      <w:rPr>
-        <w:rFonts w:asciiTheme="minorHAnsi" w:eastAsiaTheme="minorEastAsia" w:hAnsiTheme="minorHAnsi" w:cstheme="minorBidi"/>
-        <w:sz w:val="24"/>
-        <w:szCs w:val="24"/>
-        <w:lang w:val="en-US" w:eastAsia="ja-JP" w:bidi="ar-SA"/>
-      </w:rPr>
-    </w:rPrDefault>
-    <w:pPrDefault/>
-  </w:docDefaults>
-  <w:latentStyles w:defLockedState="0" w:defUIPriority="99" w:defSemiHidden="1" w:defUnhideWhenUsed="1" w:defQFormat="0" w:count="276">
-    <w:lsdException w:name="Normal" w:semiHidden="0" w:uiPriority="0" w:unhideWhenUsed="0" w:qFormat="1"/>
-    <w:lsdException w:name="heading 1" w:semiHidden="0" w:uiPriority="9" w:unhideWhenUsed="0" w:qFormat="1"/>
-    <w:lsdException w:name="heading 2" w:uiPriority="9" w:qFormat="1"/>
-    <w:lsdException w:name="heading 3" w:uiPriority="9" w:qFormat="1"/>
-    <w:lsdException w:name="heading 4" w:uiPriority="9" w:qFormat="1"/>
-    <w:lsdException w:name="heading 5" w:uiPriority="9" w:qFormat="1"/>
-    <w:lsdException w:name="heading 6" w:uiPriority="9" w:qFormat="1"/>
-    <w:lsdException w:name="heading 7" w:uiPriority="9" w:qFormat="1"/>
-    <w:lsdException w:name="heading 8" w:uiPriority="9" w:qFormat="1"/>
-    <w:lsdException w:name="heading 9" w:uiPriority="9" w:qFormat="1"/>
-    <w:lsdException w:name="toc 1" w:uiPriority="39"/>
-    <w:lsdException w:name="toc 2" w:uiPriority="39"/>
-    <w:lsdException w:name="toc 3" w:uiPriority="39"/>
-    <w:lsdException w:name="toc 4" w:uiPriority="39"/>
-    <w:lsdException w:name="toc 5" w:uiPriority="39"/>
-    <w:lsdException w:name="toc 6" w:uiPriority="39"/>
-    <w:lsdException w:name="toc 7" w:uiPriority="39"/>
-    <w:lsdException w:name="toc 8" w:uiPriority="39"/>
-    <w:lsdException w:name="toc 9" w:uiPriority="39"/>
-    <w:lsdException w:name="caption" w:uiPriority="35" w:qFormat="1"/>
-    <w:lsdException w:name="Title" w:semiHidden="0" w:uiPriority="10" w:unhideWhenUsed="0" w:qFormat="1"/>
-    <w:lsdException w:name="Default Paragraph Font" w:uiPriority="1"/>
-    <w:lsdException w:name="Subtitle" w:semiHidden="0" w:uiPriority="11" w:unhideWhenUsed="0" w:qFormat="1"/>
-    <w:lsdException w:name="Strong" w:semiHidden="0" w:uiPriority="22" w:unhideWhenUsed="0" w:qFormat="1"/>
-    <w:lsdException w:name="Emphasis" w:semiHidden="0" w:uiPriority="20" w:unhideWhenUsed="0" w:qFormat="1"/>
-    <w:lsdException w:name="Table Grid" w:semiHidden="0" w:uiPriority="59" w:unhideWhenUsed="0"/>
-    <w:lsdException w:name="Placeholder Text" w:unhideWhenUsed="0"/>
-    <w:lsdException w:name="No Spacing" w:semiHidden="0" w:uiPriority="1" w:unhideWhenUsed="0" w:qFormat="1"/>
-    <w:lsdException w:name="Light Shading" w:semiHidden="0" w:uiPriority="60" w:unhideWhenUsed="0"/>
-    <w:lsdException w:name="Light List" w:semiHidden="0" w:uiPriority="61" w:unhideWhenUsed="0"/>
-    <w:lsdException w:name="Light Grid" w:semiHidden="0" w:uiPriority="62" w:unhideWhenUsed="0"/>
-    <w:lsdException w:name="Medium Shading 1" w:semiHidden="0" w:uiPriority="63" w:unhideWhenUsed="0"/>
-    <w:lsdException w:name="Medium Shading 2" w:semiHidden="0" w:uiPriority="64" w:unhideWhenUsed="0"/>
-    <w:lsdException w:name="Medium List 1" w:semiHidden="0" w:uiPriority="65" w:unhideWhenUsed="0"/>
-    <w:lsdException w:name="Medium List 2" w:semiHidden="0" w:uiPriority="66" w:unhideWhenUsed="0"/>
-    <w:lsdException w:name="Medium Grid 1" w:semiHidden="0" w:uiPriority="67" w:unhideWhenUsed="0"/>
-    <w:lsdException w:name="Medium Grid 2" w:semiHidden="0" w:uiPriority="68" w:unhideWhenUsed="0"/>
-    <w:lsdException w:name="Medium Grid 3" w:semiHidden="0" w:uiPriority="69" w:unhideWhenUsed="0"/>
-    <w:lsdException w:name="Dark List" w:semiHidden="0" w:uiPriority="70" w:unhideWhenUsed="0"/>
-    <w:lsdException w:name="Colorful Shading" w:semiHidden="0" w:uiPriority="71" w:unhideWhenUsed="0"/>
-    <w:lsdException w:name="Colorful List" w:semiHidden="0" w:uiPriority="72" w:unhideWhenUsed="0"/>
-    <w:lsdException w:name="Colorful Grid" w:semiHidden="0" w:uiPriority="73" w:unhideWhenUsed="0"/>
-    <w:lsdException w:name="Light Shading Accent 1" w:semiHidden="0" w:uiPriority="60" w:unhideWhenUsed="0"/>
-    <w:lsdException w:name="Light List Accent 1" w:semiHidden="0" w:uiPriority="61" w:unhideWhenUsed="0"/>
-    <w:lsdException w:name="Light Grid Accent 1" w:semiHidden="0" w:uiPriority="62" w:unhideWhenUsed="0"/>
-    <w:lsdException w:name="Medium Shading 1 Accent 1" w:semiHidden="0" w:uiPriority="63" w:unhideWhenUsed="0"/>
-    <w:lsdException w:name="Medium Shading 2 Accent 1" w:semiHidden="0" w:uiPriority="64" w:unhideWhenUsed="0"/>
-    <w:lsdException w:name="Medium List 1 Accent 1" w:semiHidden="0" w:uiPriority="65" w:unhideWhenUsed="0"/>
-    <w:lsdException w:name="Revision" w:unhideWhenUsed="0"/>
-    <w:lsdException w:name="List Paragraph" w:semiHidden="0" w:uiPriority="34" w:unhideWhenUsed="0" w:qFormat="1"/>
-    <w:lsdException w:name="Quote" w:semiHidden="0" w:uiPriority="29" w:unhideWhenUsed="0" w:qFormat="1"/>
-    <w:lsdException w:name="Intense Quote" w:semiHidden="0" w:uiPriority="30" w:unhideWhenUsed="0" w:qFormat="1"/>
-    <w:lsdException w:name="Medium List 2 Accent 1" w:semiHidden="0" w:uiPriority="66" w:unhideWhenUsed="0"/>
-    <w:lsdException w:name="Medium Grid 1 Accent 1" w:semiHidden="0" w:uiPriority="67" w:unhideWhenUsed="0"/>
-    <w:lsdException w:name="Medium Grid 2 Accent 1" w:semiHidden="0" w:uiPriority="68" w:unhideWhenUsed="0"/>
-    <w:lsdException w:name="Medium Grid 3 Accent 1" w:semiHidden="0" w:uiPriority="69" w:unhideWhenUsed="0"/>
-    <w:lsdException w:name="Dark List Accent 1" w:semiHidden="0" w:uiPriority="70" w:unhideWhenUsed="0"/>
-    <w:lsdException w:name="Colorful Shading Accent 1" w:semiHidden="0" w:uiPriority="71" w:unhideWhenUsed="0"/>
-    <w:lsdException w:name="Colorful List Accent 1" w:semiHidden="0" w:uiPriority="72" w:unhideWhenUsed="0"/>
-    <w:lsdException w:name="Colorful Grid Accent 1" w:semiHidden="0" w:uiPriority="73" w:unhideWhenUsed="0"/>
-    <w:lsdException w:name="Light Shading Accent 2" w:semiHidden="0" w:uiPriority="60" w:unhideWhenUsed="0"/>
-    <w:lsdException w:name="Light List Accent 2" w:semiHidden="0" w:uiPriority="61" w:unhideWhenUsed="0"/>
-    <w:lsdException w:name="Light Grid Accent 2" w:semiHidden="0" w:uiPriority="62" w:unhideWhenUsed="0"/>
-    <w:lsdException w:name="Medium Shading 1 Accent 2" w:semiHidden="0" w:uiPriority="63" w:unhideWhenUsed="0"/>
-    <w:lsdException w:name="Medium Shading 2 Accent 2" w:semiHidden="0" w:uiPriority="64" w:unhideWhenUsed="0"/>
-    <w:lsdException w:name="Medium List 1 Accent 2" w:semiHidden="0" w:uiPriority="65" w:unhideWhenUsed="0"/>
-    <w:lsdException w:name="Medium List 2 Accent 2" w:semiHidden="0" w:uiPriority="66" w:unhideWhenUsed="0"/>
-    <w:lsdException w:name="Medium Grid 1 Accent 2" w:semiHidden="0" w:uiPriority="67" w:unhideWhenUsed="0"/>
-    <w:lsdException w:name="Medium Grid 2 Accent 2" w:semiHidden="0" w:uiPriority="68" w:unhideWhenUsed="0"/>
-    <w:lsdException w:name="Medium Grid 3 Accent 2" w:semiHidden="0" w:uiPriority="69" w:unhideWhenUsed="0"/>
-    <w:lsdException w:name="Dark List Accent 2" w:semiHidden="0" w:uiPriority="70" w:unhideWhenUsed="0"/>
-    <w:lsdException w:name="Colorful Shading Accent 2" w:semiHidden="0" w:uiPriority="71" w:unhideWhenUsed="0"/>
-    <w:lsdException w:name="Colorful List Accent 2" w:semiHidden="0" w:uiPriority="72" w:unhideWhenUsed="0"/>
-    <w:lsdException w:name="Colorful Grid Accent 2" w:semiHidden="0" w:uiPriority="73" w:unhideWhenUsed="0"/>
-    <w:lsdException w:name="Light Shading Accent 3" w:semiHidden="0" w:uiPriority="60" w:unhideWhenUsed="0"/>
-    <w:lsdException w:name="Light List Accent 3" w:semiHidden="0" w:uiPriority="61" w:unhideWhenUsed="0"/>
-    <w:lsdException w:name="Light Grid Accent 3" w:semiHidden="0" w:uiPriority="62" w:unhideWhenUsed="0"/>
-    <w:lsdException w:name="Medium Shading 1 Accent 3" w:semiHidden="0" w:uiPriority="63" w:unhideWhenUsed="0"/>
-    <w:lsdException w:name="Medium Shading 2 Accent 3" w:semiHidden="0" w:uiPriority="64" w:unhideWhenUsed="0"/>
-    <w:lsdException w:name="Medium List 1 Accent 3" w:semiHidden="0" w:uiPriority="65" w:unhideWhenUsed="0"/>
-    <w:lsdException w:name="Medium List 2 Accent 3" w:semiHidden="0" w:uiPriority="66" w:unhideWhenUsed="0"/>
-    <w:lsdException w:name="Medium Grid 1 Accent 3" w:semiHidden="0" w:uiPriority="67" w:unhideWhenUsed="0"/>
-    <w:lsdException w:name="Medium Grid 2 Accent 3" w:semiHidden="0" w:uiPriority="68" w:unhideWhenUsed="0"/>
-    <w:lsdException w:name="Medium Grid 3 Accent 3" w:semiHidden="0" w:uiPriority="69" w:unhideWhenUsed="0"/>
-    <w:lsdException w:name="Dark List Accent 3" w:semiHidden="0" w:uiPriority="70" w:unhideWhenUsed="0"/>
-    <w:lsdException w:name="Colorful Shading Accent 3" w:semiHidden="0" w:uiPriority="71" w:unhideWhenUsed="0"/>
-    <w:lsdException w:name="Colorful List Accent 3" w:semiHidden="0" w:uiPriority="72" w:unhideWhenUsed="0"/>
-    <w:lsdException w:name="Colorful Grid Accent 3" w:semiHidden="0" w:uiPriority="73" w:unhideWhenUsed="0"/>
-    <w:lsdException w:name="Light Shading Accent 4" w:semiHidden="0" w:uiPriority="60" w:unhideWhenUsed="0"/>
-    <w:lsdException w:name="Light List Accent 4" w:semiHidden="0" w:uiPriority="61" w:unhideWhenUsed="0"/>
-    <w:lsdException w:name="Light Grid Accent 4" w:semiHidden="0" w:uiPriority="62" w:unhideWhenUsed="0"/>
-    <w:lsdException w:name="Medium Shading 1 Accent 4" w:semiHidden="0" w:uiPriority="63" w:unhideWhenUsed="0"/>
-    <w:lsdException w:name="Medium Shading 2 Accent 4" w:semiHidden="0" w:uiPriority="64" w:unhideWhenUsed="0"/>
-    <w:lsdException w:name="Medium List 1 Accent 4" w:semiHidden="0" w:uiPriority="65" w:unhideWhenUsed="0"/>
-    <w:lsdException w:name="Medium List 2 Accent 4" w:semiHidden="0" w:uiPriority="66" w:unhideWhenUsed="0"/>
-    <w:lsdException w:name="Medium Grid 1 Accent 4" w:semiHidden="0" w:uiPriority="67" w:unhideWhenUsed="0"/>
-    <w:lsdException w:name="Medium Grid 2 Accent 4" w:semiHidden="0" w:uiPriority="68" w:unhideWhenUsed="0"/>
-    <w:lsdException w:name="Medium Grid 3 Accent 4" w:semiHidden="0" w:uiPriority="69" w:unhideWhenUsed="0"/>
-    <w:lsdException w:name="Dark List Accent 4" w:semiHidden="0" w:uiPriority="70" w:unhideWhenUsed="0"/>
-    <w:lsdException w:name="Colorful Shading Accent 4" w:semiHidden="0" w:uiPriority="71" w:unhideWhenUsed="0"/>
-    <w:lsdException w:name="Colorful List Accent 4" w:semiHidden="0" w:uiPriority="72" w:unhideWhenUsed="0"/>
-    <w:lsdException w:name="Colorful Grid Accent 4" w:semiHidden="0" w:uiPriority="73" w:unhideWhenUsed="0"/>
-    <w:lsdException w:name="Light Shading Accent 5" w:semiHidden="0" w:uiPriority="60" w:unhideWhenUsed="0"/>
-    <w:lsdException w:name="Light List Accent 5" w:semiHidden="0" w:uiPriority="61" w:unhideWhenUsed="0"/>
-    <w:lsdException w:name="Light Grid Accent 5" w:semiHidden="0" w:uiPriority="62" w:unhideWhenUsed="0"/>
-    <w:lsdException w:name="Medium Shading 1 Accent 5" w:semiHidden="0" w:uiPriority="63" w:unhideWhenUsed="0"/>
-    <w:lsdException w:name="Medium Shading 2 Accent 5" w:semiHidden="0" w:uiPriority="64" w:unhideWhenUsed="0"/>
-    <w:lsdException w:name="Medium List 1 Accent 5" w:semiHidden="0" w:uiPriority="65" w:unhideWhenUsed="0"/>
-    <w:lsdException w:name="Medium List 2 Accent 5" w:semiHidden="0" w:uiPriority="66" w:unhideWhenUsed="0"/>
-    <w:lsdException w:name="Medium Grid 1 Accent 5" w:semiHidden="0" w:uiPriority="67" w:unhideWhenUsed="0"/>
-    <w:lsdException w:name="Medium Grid 2 Accent 5" w:semiHidden="0" w:uiPriority="68" w:unhideWhenUsed="0"/>
-    <w:lsdException w:name="Medium Grid 3 Accent 5" w:semiHidden="0" w:uiPriority="69" w:unhideWhenUsed="0"/>
-    <w:lsdException w:name="Dark List Accent 5" w:semiHidden="0" w:uiPriority="70" w:unhideWhenUsed="0"/>
-    <w:lsdException w:name="Colorful Shading Accent 5" w:semiHidden="0" w:uiPriority="71" w:unhideWhenUsed="0"/>
-    <w:lsdException w:name="Colorful List Accent 5" w:semiHidden="0" w:uiPriority="72" w:unhideWhenUsed="0"/>
-    <w:lsdException w:name="Colorful Grid Accent 5" w:semiHidden="0" w:uiPriority="73" w:unhideWhenUsed="0"/>
-    <w:lsdException w:name="Light Shading Accent 6" w:semiHidden="0" w:uiPriority="60" w:unhideWhenUsed="0"/>
-    <w:lsdException w:name="Light List Accent 6" w:semiHidden="0" w:uiPriority="61" w:unhideWhenUsed="0"/>
-    <w:lsdException w:name="Light Grid Accent 6" w:semiHidden="0" w:uiPriority="62" w:unhideWhenUsed="0"/>
-    <w:lsdException w:name="Medium Shading 1 Accent 6" w:semiHidden="0" w:uiPriority="63" w:unhideWhenUsed="0"/>
-    <w:lsdException w:name="Medium Shading 2 Accent 6" w:semiHidden="0" w:uiPriority="64" w:unhideWhenUsed="0"/>
-    <w:lsdException w:name="Medium List 1 Accent 6" w:semiHidden="0" w:uiPriority="65" w:unhideWhenUsed="0"/>
-    <w:lsdException w:name="Medium List 2 Accent 6" w:semiHidden="0" w:uiPriority="66" w:unhideWhenUsed="0"/>
-    <w:lsdException w:name="Medium Grid 1 Accent 6" w:semiHidden="0" w:uiPriority="67" w:unhideWhenUsed="0"/>
-    <w:lsdException w:name="Medium Grid 2 Accent 6" w:semiHidden="0" w:uiPriority="68" w:unhideWhenUsed="0"/>
-    <w:lsdException w:name="Medium Grid 3 Accent 6" w:semiHidden="0" w:uiPriority="69" w:unhideWhenUsed="0"/>
-    <w:lsdException w:name="Dark List Accent 6" w:semiHidden="0" w:uiPriority="70" w:unhideWhenUsed="0"/>
-    <w:lsdException w:name="Colorful Shading Accent 6" w:semiHidden="0" w:uiPriority="71" w:unhideWhenUsed="0"/>
-    <w:lsdException w:name="Colorful List Accent 6" w:semiHidden="0" w:uiPriority="72" w:unhideWhenUsed="0"/>
-    <w:lsdException w:name="Colorful Grid Accent 6" w:semiHidden="0" w:uiPriority="73" w:unhideWhenUsed="0"/>
-    <w:lsdException w:name="Subtle Emphasis" w:semiHidden="0" w:uiPriority="19" w:unhideWhenUsed="0" w:qFormat="1"/>
-    <w:lsdException w:name="Intense Emphasis" w:semiHidden="0" w:uiPriority="21" w:unhideWhenUsed="0" w:qFormat="1"/>
-    <w:lsdException w:name="Subtle Reference" w:semiHidden="0" w:uiPriority="31" w:unhideWhenUsed="0" w:qFormat="1"/>
-    <w:lsdException w:name="Intense Reference" w:semiHidden="0" w:uiPriority="32" w:unhideWhenUsed="0" w:qFormat="1"/>
-    <w:lsdException w:name="Book Title" w:semiHidden="0" w:uiPriority="33" w:unhideWhenUsed="0" w:qFormat="1"/>
-    <w:lsdException w:name="Bibliography" w:uiPriority="37"/>
-    <w:lsdException w:name="TOC Heading" w:uiPriority="39" w:qFormat="1"/>
+  <w:latentStyles w:defLockedState="0" w:defUIPriority="99" w:defSemiHidden="0" w:defUnhideWhenUsed="0" w:defQFormat="0" w:count="375">
+    <w:lsdException w:name="Normal" w:uiPriority="0" w:qFormat="1"/>
+    <w:lsdException w:name="heading 1" w:uiPriority="9" w:qFormat="1"/>
+    <w:lsdException w:name="heading 2" w:semiHidden="1" w:uiPriority="9" w:unhideWhenUsed="1" w:qFormat="1"/>
+    <w:lsdException w:name="heading 3" w:semiHidden="1" w:uiPriority="9" w:unhideWhenUsed="1" w:qFormat="1"/>
+    <w:lsdException w:name="heading 4" w:semiHidden="1" w:uiPriority="9" w:unhideWhenUsed="1" w:qFormat="1"/>
+    <w:lsdException w:name="heading 5" w:semiHidden="1" w:uiPriority="9" w:unhideWhenUsed="1" w:qFormat="1"/>
+    <w:lsdException w:name="heading 6" w:semiHidden="1" w:uiPriority="9" w:unhideWhenUsed="1" w:qFormat="1"/>
+    <w:lsdException w:name="heading 7" w:semiHidden="1" w:uiPriority="9" w:unhideWhenUsed="1" w:qFormat="1"/>
+    <w:lsdException w:name="heading 8" w:semiHidden="1" w:uiPriority="9" w:unhideWhenUsed="1" w:qFormat="1"/>
+    <w:lsdException w:name="heading 9" w:semiHidden="1" w:uiPriority="9" w:unhideWhenUsed="1" w:qFormat="1"/>
+    <w:lsdException w:name="index 1" w:semiHidden="1" w:unhideWhenUsed="1"/>
+    <w:lsdException w:name="index 2" w:semiHidden="1" w:unhideWhenUsed="1"/>
+    <w:lsdException w:name="index 3" w:semiHidden="1" w:unhideWhenUsed="1"/>
+    <w:lsdException w:name="index 4" w:semiHidden="1" w:unhideWhenUsed="1"/>
+    <w:lsdException w:name="index 5" w:semiHidden="1" w:unhideWhenUsed="1"/>
+    <w:lsdException w:name="index 6" w:semiHidden="1" w:unhideWhenUsed="1"/>
+    <w:lsdException w:name="index 7" w:semiHidden="1" w:unhideWhenUsed="1"/>
+    <w:lsdException w:name="index 8" w:semiHidden="1" w:unhideWhenUsed="1"/>
+    <w:lsdException w:name="index 9" w:semiHidden="1" w:unhideWhenUsed="1"/>
+    <w:lsdException w:name="toc 1" w:semiHidden="1" w:uiPriority="39" w:unhideWhenUsed="1"/>
+    <w:lsdException w:name="toc 2" w:semiHidden="1" w:uiPriority="39" w:unhideWhenUsed="1"/>
+    <w:lsdException w:name="toc 3" w:semiHidden="1" w:uiPriority="39" w:unhideWhenUsed="1"/>
+    <w:lsdException w:name="toc 4" w:semiHidden="1" w:uiPriority="39" w:unhideWhenUsed="1"/>
+    <w:lsdException w:name="toc 5" w:semiHidden="1" w:uiPriority="39" w:unhideWhenUsed="1"/>
+    <w:lsdException w:name="toc 6" w:semiHidden="1" w:uiPriority="39" w:unhideWhenUsed="1"/>
+    <w:lsdException w:name="toc 7" w:semiHidden="1" w:uiPriority="39" w:unhideWhenUsed="1"/>
+    <w:lsdException w:name="toc 8" w:semiHidden="1" w:uiPriority="39" w:unhideWhenUsed="1"/>
+    <w:lsdException w:name="toc 9" w:semiHidden="1" w:uiPriority="39" w:unhideWhenUsed="1"/>
+    <w:lsdException w:name="Normal Indent" w:semiHidden="1" w:unhideWhenUsed="1"/>
+    <w:lsdException w:name="footnote text" w:semiHidden="1" w:unhideWhenUsed="1"/>
+    <w:lsdException w:name="annotation text" w:semiHidden="1" w:unhideWhenUsed="1"/>
+    <w:lsdException w:name="header" w:semiHidden="1" w:unhideWhenUsed="1"/>
+    <w:lsdException w:name="footer" w:semiHidden="1" w:unhideWhenUsed="1"/>
+    <w:lsdException w:name="index heading" w:semiHidden="1" w:unhideWhenUsed="1"/>
+    <w:lsdException w:name="caption" w:semiHidden="1" w:uiPriority="35" w:unhideWhenUsed="1" w:qFormat="1"/>
+    <w:lsdException w:name="table of figures" w:semiHidden="1" w:unhideWhenUsed="1"/>
+    <w:lsdException w:name="envelope address" w:semiHidden="1" w:unhideWhenUsed="1"/>
+    <w:lsdException w:name="envelope return" w:semiHidden="1" w:unhideWhenUsed="1"/>
+    <w:lsdException w:name="footnote reference" w:semiHidden="1" w:unhideWhenUsed="1"/>
+    <w:lsdException w:name="annotation reference" w:semiHidden="1" w:unhideWhenUsed="1"/>
+    <w:lsdException w:name="line number" w:semiHidden="1" w:unhideWhenUsed="1"/>
+    <w:lsdException w:name="page number" w:semiHidden="1" w:unhideWhenUsed="1"/>
+    <w:lsdException w:name="endnote reference" w:semiHidden="1" w:unhideWhenUsed="1"/>
+    <w:lsdException w:name="endnote text" w:semiHidden="1" w:unhideWhenUsed="1"/>
+    <w:lsdException w:name="table of authorities" w:semiHidden="1" w:unhideWhenUsed="1"/>
+    <w:lsdException w:name="macro" w:semiHidden="1" w:unhideWhenUsed="1"/>
+    <w:lsdException w:name="toa heading" w:semiHidden="1" w:unhideWhenUsed="1"/>
+    <w:lsdException w:name="List" w:semiHidden="1" w:unhideWhenUsed="1"/>
+    <w:lsdException w:name="List Bullet" w:semiHidden="1" w:unhideWhenUsed="1"/>
+    <w:lsdException w:name="List Number" w:semiHidden="1" w:unhideWhenUsed="1"/>
+    <w:lsdException w:name="List 2" w:semiHidden="1" w:unhideWhenUsed="1"/>
+    <w:lsdException w:name="List 3" w:semiHidden="1" w:unhideWhenUsed="1"/>
+    <w:lsdException w:name="List 4" w:semiHidden="1" w:unhideWhenUsed="1"/>
+    <w:lsdException w:name="List 5" w:semiHidden="1" w:unhideWhenUsed="1"/>
+    <w:lsdException w:name="List Bullet 2" w:semiHidden="1" w:unhideWhenUsed="1"/>
+    <w:lsdException w:name="List Bullet 3" w:semiHidden="1" w:unhideWhenUsed="1"/>
+    <w:lsdException w:name="List Bullet 4" w:semiHidden="1" w:unhideWhenUsed="1"/>
+    <w:lsdException w:name="List Bullet 5" w:semiHidden="1" w:unhideWhenUsed="1"/>
+    <w:lsdException w:name="List Number 2" w:semiHidden="1" w:unhideWhenUsed="1"/>
+    <w:lsdException w:name="List Number 3" w:semiHidden="1" w:unhideWhenUsed="1"/>
+    <w:lsdException w:name="List Number 4" w:semiHidden="1" w:unhideWhenUsed="1"/>
+    <w:lsdException w:name="List Number 5" w:semiHidden="1" w:unhideWhenUsed="1"/>
+    <w:lsdException w:name="Title" w:uiPriority="10" w:qFormat="1"/>
+    <w:lsdException w:name="Closing" w:semiHidden="1" w:unhideWhenUsed="1"/>
+    <w:lsdException w:name="Signature" w:semiHidden="1" w:unhideWhenUsed="1"/>
+    <w:lsdException w:name="Default Paragraph Font" w:semiHidden="1" w:uiPriority="1" w:unhideWhenUsed="1"/>
+    <w:lsdException w:name="Body Text" w:semiHidden="1" w:unhideWhenUsed="1"/>
+    <w:lsdException w:name="Body Text Indent" w:semiHidden="1" w:unhideWhenUsed="1"/>
+    <w:lsdException w:name="List Continue" w:semiHidden="1" w:unhideWhenUsed="1"/>
+    <w:lsdException w:name="List Continue 2" w:semiHidden="1" w:unhideWhenUsed="1"/>
+    <w:lsdException w:name="List Continue 3" w:semiHidden="1" w:unhideWhenUsed="1"/>
+    <w:lsdException w:name="List Continue 4" w:semiHidden="1" w:unhideWhenUsed="1"/>
+    <w:lsdException w:name="List Continue 5" w:semiHidden="1" w:unhideWhenUsed="1"/>
+    <w:lsdException w:name="Message Header" w:semiHidden="1" w:unhideWhenUsed="1"/>
+    <w:lsdException w:name="Subtitle" w:uiPriority="11" w:qFormat="1"/>
+    <w:lsdException w:name="Salutation" w:semiHidden="1" w:unhideWhenUsed="1"/>
+    <w:lsdException w:name="Date" w:semiHidden="1" w:unhideWhenUsed="1"/>
+    <w:lsdException w:name="Body Text First Indent" w:semiHidden="1" w:unhideWhenUsed="1"/>
+    <w:lsdException w:name="Body Text First Indent 2" w:semiHidden="1" w:unhideWhenUsed="1"/>
+    <w:lsdException w:name="Note Heading" w:semiHidden="1" w:unhideWhenUsed="1"/>
+    <w:lsdException w:name="Body Text 2" w:semiHidden="1" w:unhideWhenUsed="1"/>
+    <w:lsdException w:name="Body Text 3" w:semiHidden="1" w:unhideWhenUsed="1"/>
+    <w:lsdException w:name="Body Text Indent 2" w:semiHidden="1" w:unhideWhenUsed="1"/>
+    <w:lsdException w:name="Body Text Indent 3" w:semiHidden="1" w:unhideWhenUsed="1"/>
+    <w:lsdException w:name="Block Text" w:semiHidden="1" w:unhideWhenUsed="1"/>
+    <w:lsdException w:name="Hyperlink" w:semiHidden="1" w:unhideWhenUsed="1"/>
+    <w:lsdException w:name="FollowedHyperlink" w:semiHidden="1" w:unhideWhenUsed="1"/>
+    <w:lsdException w:name="Strong" w:uiPriority="22" w:qFormat="1"/>
+    <w:lsdException w:name="Emphasis" w:uiPriority="20" w:qFormat="1"/>
+    <w:lsdException w:name="Document Map" w:semiHidden="1" w:unhideWhenUsed="1"/>
+    <w:lsdException w:name="Plain Text" w:semiHidden="1" w:unhideWhenUsed="1"/>
+    <w:lsdException w:name="E-mail Signature" w:semiHidden="1" w:unhideWhenUsed="1"/>
+    <w:lsdException w:name="HTML Top of Form" w:semiHidden="1" w:unhideWhenUsed="1"/>
+    <w:lsdException w:name="HTML Bottom of Form" w:semiHidden="1" w:unhideWhenUsed="1"/>
+    <w:lsdException w:name="Normal (Web)" w:semiHidden="1" w:unhideWhenUsed="1"/>
+    <w:lsdException w:name="HTML Acronym" w:semiHidden="1" w:unhideWhenUsed="1"/>
+    <w:lsdException w:name="HTML Address" w:semiHidden="1" w:unhideWhenUsed="1"/>
+    <w:lsdException w:name="HTML Cite" w:semiHidden="1" w:unhideWhenUsed="1"/>
+    <w:lsdException w:name="HTML Code" w:semiHidden="1" w:unhideWhenUsed="1"/>
+    <w:lsdException w:name="HTML Definition" w:semiHidden="1" w:unhideWhenUsed="1"/>
+    <w:lsdException w:name="HTML Keyboard" w:semiHidden="1" w:unhideWhenUsed="1"/>
+    <w:lsdException w:name="HTML Preformatted" w:semiHidden="1" w:unhideWhenUsed="1"/>
+    <w:lsdException w:name="HTML Sample" w:semiHidden="1" w:unhideWhenUsed="1"/>
+    <w:lsdException w:name="HTML Typewriter" w:semiHidden="1" w:unhideWhenUsed="1"/>
+    <w:lsdException w:name="HTML Variable" w:semiHidden="1" w:unhideWhenUsed="1"/>
+    <w:lsdException w:name="Normal Table" w:semiHidden="1" w:unhideWhenUsed="1"/>
+    <w:lsdException w:name="annotation subject" w:semiHidden="1" w:unhideWhenUsed="1"/>
+    <w:lsdException w:name="No List" w:semiHidden="1" w:unhideWhenUsed="1"/>
+    <w:lsdException w:name="Outline List 1" w:semiHidden="1" w:unhideWhenUsed="1"/>
+    <w:lsdException w:name="Outline List 2" w:semiHidden="1" w:unhideWhenUsed="1"/>
+    <w:lsdException w:name="Outline List 3" w:semiHidden="1" w:unhideWhenUsed="1"/>
+    <w:lsdException w:name="Table Simple 1" w:semiHidden="1" w:unhideWhenUsed="1"/>
+    <w:lsdException w:name="Table Simple 2" w:semiHidden="1" w:unhideWhenUsed="1"/>
+    <w:lsdException w:name="Table Simple 3" w:semiHidden="1" w:unhideWhenUsed="1"/>
+    <w:lsdException w:name="Table Classic 1" w:semiHidden="1" w:unhideWhenUsed="1"/>
+    <w:lsdException w:name="Table Classic 2" w:semiHidden="1" w:unhideWhenUsed="1"/>
+    <w:lsdException w:name="Table Classic 3" w:semiHidden="1" w:unhideWhenUsed="1"/>
+    <w:lsdException w:name="Table Classic 4" w:semiHidden="1" w:unhideWhenUsed="1"/>
+    <w:lsdException w:name="Table Colorful 1" w:semiHidden="1" w:unhideWhenUsed="1"/>
+    <w:lsdException w:name="Table Colorful 2" w:semiHidden="1" w:unhideWhenUsed="1"/>
+    <w:lsdException w:name="Table Colorful 3" w:semiHidden="1" w:unhideWhenUsed="1"/>
+    <w:lsdException w:name="Table Columns 1" w:semiHidden="1" w:unhideWhenUsed="1"/>
+    <w:lsdException w:name="Table Columns 2" w:semiHidden="1" w:unhideWhenUsed="1"/>
+    <w:lsdException w:name="Table Columns 3" w:semiHidden="1" w:unhideWhenUsed="1"/>
+    <w:lsdException w:name="Table Columns 4" w:semiHidden="1" w:unhideWhenUsed="1"/>
+    <w:lsdException w:name="Table Columns 5" w:semiHidden="1" w:unhideWhenUsed="1"/>
+    <w:lsdException w:name="Table Grid 1" w:semiHidden="1" w:unhideWhenUsed="1"/>
+    <w:lsdException w:name="Table Grid 2" w:semiHidden="1" w:unhideWhenUsed="1"/>
+    <w:lsdException w:name="Table Grid 3" w:semiHidden="1" w:unhideWhenUsed="1"/>
+    <w:lsdException w:name="Table Grid 4" w:semiHidden="1" w:unhideWhenUsed="1"/>
+    <w:lsdException w:name="Table Grid 5" w:semiHidden="1" w:unhideWhenUsed="1"/>
+    <w:lsdException w:name="Table Grid 6" w:semiHidden="1" w:unhideWhenUsed="1"/>
+    <w:lsdException w:name="Table Grid 7" w:semiHidden="1" w:unhideWhenUsed="1"/>
+    <w:lsdException w:name="Table Grid 8" w:semiHidden="1" w:unhideWhenUsed="1"/>
+    <w:lsdException w:name="Table List 1" w:semiHidden="1" w:unhideWhenUsed="1"/>
+    <w:lsdException w:name="Table List 2" w:semiHidden="1" w:unhideWhenUsed="1"/>
+    <w:lsdException w:name="Table List 3" w:semiHidden="1" w:unhideWhenUsed="1"/>
+    <w:lsdException w:name="Table List 4" w:semiHidden="1" w:unhideWhenUsed="1"/>
+    <w:lsdException w:name="Table List 5" w:semiHidden="1" w:unhideWhenUsed="1"/>
+    <w:lsdException w:name="Table List 6" w:semiHidden="1" w:unhideWhenUsed="1"/>
+    <w:lsdException w:name="Table List 7" w:semiHidden="1" w:unhideWhenUsed="1"/>
+    <w:lsdException w:name="Table List 8" w:semiHidden="1" w:unhideWhenUsed="1"/>
+    <w:lsdException w:name="Table 3D effects 1" w:semiHidden="1" w:unhideWhenUsed="1"/>
+    <w:lsdException w:name="Table 3D effects 2" w:semiHidden="1" w:unhideWhenUsed="1"/>
+    <w:lsdException w:name="Table 3D effects 3" w:semiHidden="1" w:unhideWhenUsed="1"/>
+    <w:lsdException w:name="Table Contemporary" w:semiHidden="1" w:unhideWhenUsed="1"/>
+    <w:lsdException w:name="Table Elegant" w:semiHidden="1" w:unhideWhenUsed="1"/>
+    <w:lsdException w:name="Table Professional" w:semiHidden="1" w:unhideWhenUsed="1"/>
+    <w:lsdException w:name="Table Subtle 1" w:semiHidden="1" w:unhideWhenUsed="1"/>
+    <w:lsdException w:name="Table Subtle 2" w:semiHidden="1" w:unhideWhenUsed="1"/>
+    <w:lsdException w:name="Table Web 1" w:semiHidden="1" w:unhideWhenUsed="1"/>
+    <w:lsdException w:name="Table Web 2" w:semiHidden="1" w:unhideWhenUsed="1"/>
+    <w:lsdException w:name="Table Web 3" w:semiHidden="1" w:unhideWhenUsed="1"/>
+    <w:lsdException w:name="Balloon Text" w:semiHidden="1" w:unhideWhenUsed="1"/>
+    <w:lsdException w:name="Table Grid" w:uiPriority="59"/>
+    <w:lsdException w:name="Table Theme" w:semiHidden="1" w:unhideWhenUsed="1"/>
+    <w:lsdException w:name="Placeholder Text" w:semiHidden="1"/>
+    <w:lsdException w:name="No Spacing" w:uiPriority="1" w:qFormat="1"/>
+    <w:lsdException w:name="Light Shading" w:uiPriority="60"/>
+    <w:lsdException w:name="Light List" w:uiPriority="61"/>
+    <w:lsdException w:name="Light Grid" w:uiPriority="62"/>
+    <w:lsdException w:name="Medium Shading 1" w:uiPriority="63"/>
+    <w:lsdException w:name="Medium Shading 2" w:uiPriority="64"/>
+    <w:lsdException w:name="Medium List 1" w:uiPriority="65"/>
+    <w:lsdException w:name="Medium List 2" w:uiPriority="66"/>
+    <w:lsdException w:name="Medium Grid 1" w:uiPriority="67"/>
+    <w:lsdException w:name="Medium Grid 2" w:uiPriority="68"/>
+    <w:lsdException w:name="Medium Grid 3" w:uiPriority="69"/>
+    <w:lsdException w:name="Dark List" w:uiPriority="70"/>
+    <w:lsdException w:name="Colorful Shading" w:uiPriority="71"/>
+    <w:lsdException w:name="Colorful List" w:uiPriority="72"/>
+    <w:lsdException w:name="Colorful Grid" w:uiPriority="73"/>
+    <w:lsdException w:name="Light Shading Accent 1" w:uiPriority="60"/>
+    <w:lsdException w:name="Light List Accent 1" w:uiPriority="61"/>
+    <w:lsdException w:name="Light Grid Accent 1" w:uiPriority="62"/>
+    <w:lsdException w:name="Medium Shading 1 Accent 1" w:uiPriority="63"/>
+    <w:lsdException w:name="Medium Shading 2 Accent 1" w:uiPriority="64"/>
+    <w:lsdException w:name="Medium List 1 Accent 1" w:uiPriority="65"/>
+    <w:lsdException w:name="Revision" w:semiHidden="1"/>
+    <w:lsdException w:name="List Paragraph" w:uiPriority="34" w:qFormat="1"/>
+    <w:lsdException w:name="Quote" w:uiPriority="29" w:qFormat="1"/>
+    <w:lsdException w:name="Intense Quote" w:uiPriority="30" w:qFormat="1"/>
+    <w:lsdException w:name="Medium List 2 Accent 1" w:uiPriority="66"/>
+    <w:lsdException w:name="Medium Grid 1 Accent 1" w:uiPriority="67"/>
+    <w:lsdException w:name="Medium Grid 2 Accent 1" w:uiPriority="68"/>
+    <w:lsdException w:name="Medium Grid 3 Accent 1" w:uiPriority="69"/>
+    <w:lsdException w:name="Dark List Accent 1" w:uiPriority="70"/>
+    <w:lsdException w:name="Colorful Shading Accent 1" w:uiPriority="71"/>
+    <w:lsdException w:name="Colorful List Accent 1" w:uiPriority="72"/>
+    <w:lsdException w:name="Colorful Grid Accent 1" w:uiPriority="73"/>
+    <w:lsdException w:name="Light Shading Accent 2" w:uiPriority="60"/>
+    <w:lsdException w:name="Light List Accent 2" w:uiPriority="61"/>
+    <w:lsdException w:name="Light Grid Accent 2" w:uiPriority="62"/>
+    <w:lsdException w:name="Medium Shading 1 Accent 2" w:uiPriority="63"/>
+    <w:lsdException w:name="Medium Shading 2 Accent 2" w:uiPriority="64"/>
+    <w:lsdException w:name="Medium List 1 Accent 2" w:uiPriority="65"/>
+    <w:lsdException w:name="Medium List 2 Accent 2" w:uiPriority="66"/>
+    <w:lsdException w:name="Medium Grid 1 Accent 2" w:uiPriority="67"/>
+    <w:lsdException w:name="Medium Grid 2 Accent 2" w:uiPriority="68"/>
+    <w:lsdException w:name="Medium Grid 3 Accent 2" w:uiPriority="69"/>
+    <w:lsdException w:name="Dark List Accent 2" w:uiPriority="70"/>
+    <w:lsdException w:name="Colorful Shading Accent 2" w:uiPriority="71"/>
+    <w:lsdException w:name="Colorful List Accent 2" w:uiPriority="72"/>
+    <w:lsdException w:name="Colorful Grid Accent 2" w:uiPriority="73"/>
+    <w:lsdException w:name="Light Shading Accent 3" w:uiPriority="60"/>
+    <w:lsdException w:name="Light List Accent 3" w:uiPriority="61"/>
+    <w:lsdException w:name="Light Grid Accent 3" w:uiPriority="62"/>
+    <w:lsdException w:name="Medium Shading 1 Accent 3" w:uiPriority="63"/>
+    <w:lsdException w:name="Medium Shading 2 Accent 3" w:uiPriority="64"/>
+    <w:lsdException w:name="Medium List 1 Accent 3" w:uiPriority="65"/>
+    <w:lsdException w:name="Medium List 2 Accent 3" w:uiPriority="66"/>
+    <w:lsdException w:name="Medium Grid 1 Accent 3" w:uiPriority="67"/>
+    <w:lsdException w:name="Medium Grid 2 Accent 3" w:uiPriority="68"/>
+    <w:lsdException w:name="Medium Grid 3 Accent 3" w:uiPriority="69"/>
+    <w:lsdException w:name="Dark List Accent 3" w:uiPriority="70"/>
+    <w:lsdException w:name="Colorful Shading Accent 3" w:uiPriority="71"/>
+    <w:lsdException w:name="Colorful List Accent 3" w:uiPriority="72"/>
+    <w:lsdException w:name="Colorful Grid Accent 3" w:uiPriority="73"/>
+    <w:lsdException w:name="Light Shading Accent 4" w:uiPriority="60"/>
+    <w:lsdException w:name="Light List Accent 4" w:uiPriority="61"/>
+    <w:lsdException w:name="Light Grid Accent 4" w:uiPriority="62"/>
+    <w:lsdException w:name="Medium Shading 1 Accent 4" w:uiPriority="63"/>
+    <w:lsdException w:name="Medium Shading 2 Accent 4" w:uiPriority="64"/>
+    <w:lsdException w:name="Medium List 1 Accent 4" w:uiPriority="65"/>
+    <w:lsdException w:name="Medium List 2 Accent 4" w:uiPriority="66"/>
+    <w:lsdException w:name="Medium Grid 1 Accent 4" w:uiPriority="67"/>
+    <w:lsdException w:name="Medium Grid 2 Accent 4" w:uiPriority="68"/>
+    <w:lsdException w:name="Medium Grid 3 Accent 4" w:uiPriority="69"/>
+    <w:lsdException w:name="Dark List Accent 4" w:uiPriority="70"/>
+    <w:lsdException w:name="Colorful Shading Accent 4" w:uiPriority="71"/>
+    <w:lsdException w:name="Colorful List Accent 4" w:uiPriority="72"/>
+    <w:lsdException w:name="Colorful Grid Accent 4" w:uiPriority="73"/>
+    <w:lsdException w:name="Light Shading Accent 5" w:uiPriority="60"/>
+    <w:lsdException w:name="Light List Accent 5" w:uiPriority="61"/>
+    <w:lsdException w:name="Light Grid Accent 5" w:uiPriority="62"/>
+    <w:lsdException w:name="Medium Shading 1 Accent 5" w:uiPriority="63"/>
+    <w:lsdException w:name="Medium Shading 2 Accent 5" w:uiPriority="64"/>
+    <w:lsdException w:name="Medium List 1 Accent 5" w:uiPriority="65"/>
+    <w:lsdException w:name="Medium List 2 Accent 5" w:uiPriority="66"/>
+    <w:lsdException w:name="Medium Grid 1 Accent 5" w:uiPriority="67"/>
+    <w:lsdException w:name="Medium Grid 2 Accent 5" w:uiPriority="68"/>
+    <w:lsdException w:name="Medium Grid 3 Accent 5" w:uiPriority="69"/>
+    <w:lsdException w:name="Dark List Accent 5" w:uiPriority="70"/>
+    <w:lsdException w:name="Colorful Shading Accent 5" w:uiPriority="71"/>
+    <w:lsdException w:name="Colorful List Accent 5" w:uiPriority="72"/>
+    <w:lsdException w:name="Colorful Grid Accent 5" w:uiPriority="73"/>
+    <w:lsdException w:name="Light Shading Accent 6" w:uiPriority="60"/>
+    <w:lsdException w:name="Light List Accent 6" w:uiPriority="61"/>
+    <w:lsdException w:name="Light Grid Accent 6" w:uiPriority="62"/>
+    <w:lsdException w:name="Medium Shading 1 Accent 6" w:uiPriority="63"/>
+    <w:lsdException w:name="Medium Shading 2 Accent 6" w:uiPriority="64"/>
+    <w:lsdException w:name="Medium List 1 Accent 6" w:uiPriority="65"/>
+    <w:lsdException w:name="Medium List 2 Accent 6" w:uiPriority="66"/>
+    <w:lsdException w:name="Medium Grid 1 Accent 6" w:uiPriority="67"/>
+    <w:lsdException w:name="Medium Grid 2 Accent 6" w:uiPriority="68"/>
+    <w:lsdException w:name="Medium Grid 3 Accent 6" w:uiPriority="69"/>
+    <w:lsdException w:name="Dark List Accent 6" w:uiPriority="70"/>
+    <w:lsdException w:name="Colorful Shading Accent 6" w:uiPriority="71"/>
+    <w:lsdException w:name="Colorful List Accent 6" w:uiPriority="72"/>
+    <w:lsdException w:name="Colorful Grid Accent 6" w:uiPriority="73"/>
+    <w:lsdException w:name="Subtle Emphasis" w:uiPriority="19" w:qFormat="1"/>
+    <w:lsdException w:name="Intense Emphasis" w:uiPriority="21" w:qFormat="1"/>
+    <w:lsdException w:name="Subtle Reference" w:uiPriority="31" w:qFormat="1"/>
+    <w:lsdException w:name="Intense Reference" w:uiPriority="32" w:qFormat="1"/>
+    <w:lsdException w:name="Book Title" w:uiPriority="33" w:qFormat="1"/>
+    <w:lsdException w:name="Bibliography" w:semiHidden="1" w:uiPriority="37" w:unhideWhenUsed="1"/>
+    <w:lsdException w:name="TOC Heading" w:semiHidden="1" w:uiPriority="39" w:unhideWhenUsed="1" w:qFormat="1"/>
+    <w:lsdException w:name="Grid Table 4" w:uiPriority="49"/>
+    <w:lsdException w:name="Grid Table 5 Dark" w:uiPriority="50"/>
+    <w:lsdException w:name="Grid Table 6 Colorful" w:uiPriority="51"/>
+    <w:lsdException w:name="Grid Table 7 Colorful" w:uiPriority="52"/>
+    <w:lsdException w:name="Grid Table 1 Light Accent 1" w:uiPriority="46"/>
+    <w:lsdException w:name="Grid Table 2 Accent 1" w:uiPriority="47"/>
+    <w:lsdException w:name="Grid Table 3 Accent 1" w:uiPriority="48"/>
+    <w:lsdException w:name="Grid Table 4 Accent 1" w:uiPriority="49"/>
+    <w:lsdException w:name="Grid Table 5 Dark Accent 1" w:uiPriority="50"/>
+    <w:lsdException w:name="Grid Table 6 Colorful Accent 1" w:uiPriority="51"/>
+    <w:lsdException w:name="Grid Table 7 Colorful Accent 1" w:uiPriority="52"/>
+    <w:lsdException w:name="Grid Table 1 Light Accent 2" w:uiPriority="46"/>
+    <w:lsdException w:name="Grid Table 2 Accent 2" w:uiPriority="47"/>
+    <w:lsdException w:name="Grid Table 3 Accent 2" w:uiPriority="48"/>
+    <w:lsdException w:name="Grid Table 4 Accent 2" w:uiPriority="49"/>
+    <w:lsdException w:name="Grid Table 5 Dark Accent 2" w:uiPriority="50"/>
+    <w:lsdException w:name="Grid Table 6 Colorful Accent 2" w:uiPriority="51"/>
+    <w:lsdException w:name="Grid Table 7 Colorful Accent 2" w:uiPriority="52"/>
+    <w:lsdException w:name="Grid Table 1 Light Accent 3" w:uiPriority="46"/>
+    <w:lsdException w:name="Grid Table 2 Accent 3" w:uiPriority="47"/>
+    <w:lsdException w:name="Grid Table 3 Accent 3" w:uiPriority="48"/>
+    <w:lsdException w:name="Grid Table 4 Accent 3" w:uiPriority="49"/>
+    <w:lsdException w:name="Grid Table 5 Dark Accent 3" w:uiPriority="50"/>
+    <w:lsdException w:name="Grid Table 6 Colorful Accent 3" w:uiPriority="51"/>
+    <w:lsdException w:name="Grid Table 7 Colorful Accent 3" w:uiPriority="52"/>
+    <w:lsdException w:name="Grid Table 1 Light Accent 4" w:uiPriority="46"/>
+    <w:lsdException w:name="Grid Table 2 Accent 4" w:uiPriority="47"/>
+    <w:lsdException w:name="Grid Table 3 Accent 4" w:uiPriority="48"/>
+    <w:lsdException w:name="Grid Table 4 Accent 4" w:uiPriority="49"/>
+    <w:lsdException w:name="Grid Table 5 Dark Accent 4" w:uiPriority="50"/>
+    <w:lsdException w:name="Grid Table 6 Colorful Accent 4" w:uiPriority="51"/>
+    <w:lsdException w:name="Grid Table 7 Colorful Accent 4" w:uiPriority="52"/>
+    <w:lsdException w:name="Grid Table 1 Light Accent 5" w:uiPriority="46"/>
+    <w:lsdException w:name="Grid Table 2 Accent 5" w:uiPriority="47"/>
+    <w:lsdException w:name="Grid Table 3 Accent 5" w:uiPriority="48"/>
+    <w:lsdException w:name="Grid Table 4 Accent 5" w:uiPriority="49"/>
+    <w:lsdException w:name="Grid Table 5 Dark Accent 5" w:uiPriority="50"/>
+    <w:lsdException w:name="Grid Table 6 Colorful Accent 5" w:uiPriority="51"/>
+    <w:lsdException w:name="Grid Table 7 Colorful Accent 5" w:uiPriority="52"/>
+    <w:lsdException w:name="Grid Table 1 Light Accent 6" w:uiPriority="46"/>
+    <w:lsdException w:name="Grid Table 2 Accent 6" w:uiPriority="47"/>
+    <w:lsdException w:name="Grid Table 3 Accent 6" w:uiPriority="48"/>
+    <w:lsdException w:name="Grid Table 4 Accent 6" w:uiPriority="49"/>
+    <w:lsdException w:name="Grid Table 5 Dark Accent 6" w:uiPriority="50"/>
+    <w:lsdException w:name="Grid Table 6 Colorful Accent 6" w:uiPriority="51"/>
+    <w:lsdException w:name="Grid Table 7 Colorful Accent 6" w:uiPriority="52"/>
+    <w:lsdException w:name="List Table 1 Light" w:uiPriority="46"/>
+    <w:lsdException w:name="List Table 2" w:uiPriority="47"/>
+    <w:lsdException w:name="List Table 3" w:uiPriority="48"/>
+    <w:lsdException w:name="List Table 4" w:uiPriority="49"/>
+    <w:lsdException w:name="List Table 5 Dark" w:uiPriority="50"/>
+    <w:lsdException w:name="List Table 6 Colorful" w:uiPriority="51"/>
+    <w:lsdException w:name="List Table 7 Colorful" w:uiPriority="52"/>
+    <w:lsdException w:name="List Table 1 Light Accent 1" w:uiPriority="46"/>
+    <w:lsdException w:name="List Table 2 Accent 1" w:uiPriority="47"/>
+    <w:lsdException w:name="List Table 3 Accent 1" w:uiPriority="48"/>
+    <w:lsdException w:name="List Table 4 Accent 1" w:uiPriority="49"/>
+    <w:lsdException w:name="List Table 5 Dark Accent 1" w:uiPriority="50"/>
+    <w:lsdException w:name="List Table 6 Colorful Accent 1" w:uiPriority="51"/>
+    <w:lsdException w:name="List Table 7 Colorful Accent 1" w:uiPriority="52"/>
+    <w:lsdException w:name="List Table 1 Light Accent 2" w:uiPriority="46"/>
+    <w:lsdException w:name="List Table 2 Accent 2" w:uiPriority="47"/>
+    <w:lsdException w:name="List Table 3 Accent 2" w:uiPriority="48"/>
+    <w:lsdException w:name="List Table 4 Accent 2" w:uiPriority="49"/>
+    <w:lsdException w:name="List Table 5 Dark Accent 2" w:uiPriority="50"/>
+    <w:lsdException w:name="List Table 6 Colorful Accent 2" w:uiPriority="51"/>
+    <w:lsdException w:name="List Table 7 Colorful Accent 2" w:uiPriority="52"/>
+    <w:lsdException w:name="List Table 1 Light Accent 3" w:uiPriority="46"/>
+    <w:lsdException w:name="List Table 2 Accent 3" w:uiPriority="47"/>
+    <w:lsdException w:name="List Table 3 Accent 3" w:uiPriority="48"/>
+    <w:lsdException w:name="List Table 4 Accent 3" w:uiPriority="49"/>
+    <w:lsdException w:name="List Table 5 Dark Accent 3" w:uiPriority="50"/>
+    <w:lsdException w:name="List Table 6 Colorful Accent 3" w:uiPriority="51"/>
+    <w:lsdException w:name="List Table 7 Colorful Accent 3" w:uiPriority="52"/>
+    <w:lsdException w:name="List Table 1 Light Accent 4" w:uiPriority="46"/>
+    <w:lsdException w:name="List Table 2 Accent 4" w:uiPriority="47"/>
+    <w:lsdException w:name="List Table 3 Accent 4" w:uiPriority="48"/>
+    <w:lsdException w:name="List Table 4 Accent 4" w:uiPriority="49"/>
+    <w:lsdException w:name="List Table 5 Dark Accent 4" w:uiPriority="50"/>
+    <w:lsdException w:name="List Table 6 Colorful Accent 4" w:uiPriority="51"/>
+    <w:lsdException w:name="List Table 7 Colorful Accent 4" w:uiPriority="52"/>
+    <w:lsdException w:name="List Table 1 Light Accent 5" w:uiPriority="46"/>
+    <w:lsdException w:name="List Table 2 Accent 5" w:uiPriority="47"/>
+    <w:lsdException w:name="List Table 3 Accent 5" w:uiPriority="48"/>
+    <w:lsdException w:name="List Table 4 Accent 5" w:uiPriority="49"/>
+    <w:lsdException w:name="List Table 5 Dark Accent 5" w:uiPriority="50"/>
+    <w:lsdException w:name="List Table 6 Colorful Accent 5" w:uiPriority="51"/>
+    <w:lsdException w:name="List Table 7 Colorful Accent 5" w:uiPriority="52"/>
+    <w:lsdException w:name="List Table 1 Light Accent 6" w:uiPriority="46"/>
+    <w:lsdException w:name="List Table 2 Accent 6" w:uiPriority="47"/>
+    <w:lsdException w:name="List Table 3 Accent 6" w:uiPriority="48"/>
+    <w:lsdException w:name="List Table 4 Accent 6" w:uiPriority="49"/>
+    <w:lsdException w:name="List Table 5 Dark Accent 6" w:uiPriority="50"/>
+    <w:lsdException w:name="List Table 6 Colorful Accent 6" w:uiPriority="51"/>
+    <w:lsdException w:name="List Table 7 Colorful Accent 6" w:uiPriority="52"/>
+    <w:lsdException w:name="Mention" w:semiHidden="1" w:unhideWhenUsed="1"/>
+    <w:lsdException w:name="Smart Hyperlink" w:semiHidden="1" w:unhideWhenUsed="1"/>
+    <w:lsdException w:name="Hashtag" w:semiHidden="1" w:unhideWhenUsed="1"/>
+    <w:lsdException w:name="Unresolved Mention" w:semiHidden="1" w:unhideWhenUsed="1"/>
   </w:latentStyles>
   <w:style w:type="paragraph" w:default="1" w:styleId="Normal">
     <w:name w:val="Normal"/>
@@ -7478,9 +7313,8 @@
 </file>
 
 <file path=word/glossary/webSettings.xml><?xml version="1.0" encoding="utf-8"?>
-<w:webSettings xmlns:mc="http://schemas.openxmlformats.org/markup-compatibility/2006" xmlns:r="http://schemas.openxmlformats.org/officeDocument/2006/relationships" xmlns:w="http://schemas.openxmlformats.org/wordprocessingml/2006/main" xmlns:w14="http://schemas.microsoft.com/office/word/2010/wordml" mc:Ignorable="w14">
+<w:webSettings xmlns:mc="http://schemas.openxmlformats.org/markup-compatibility/2006" xmlns:r="http://schemas.openxmlformats.org/officeDocument/2006/relationships" xmlns:w="http://schemas.openxmlformats.org/wordprocessingml/2006/main" xmlns:w14="http://schemas.microsoft.com/office/word/2010/wordml" xmlns:w15="http://schemas.microsoft.com/office/word/2012/wordml" xmlns:w16cid="http://schemas.microsoft.com/office/word/2016/wordml/cid" xmlns:w16se="http://schemas.microsoft.com/office/word/2015/wordml/symex" mc:Ignorable="w14 w15 w16se w16cid">
   <w:allowPNG/>
-  <w:doNotSaveAsSingleFile/>
 </w:webSettings>
 </file>
 
@@ -7809,7 +7643,7 @@
 </file>
 
 <file path=customXml/itemProps1.xml><?xml version="1.0" encoding="utf-8"?>
-<ds:datastoreItem xmlns:ds="http://schemas.openxmlformats.org/officeDocument/2006/customXml" ds:itemID="{82117280-F0C1-D649-8DEB-0C68D4BEA62D}">
+<ds:datastoreItem xmlns:ds="http://schemas.openxmlformats.org/officeDocument/2006/customXml" ds:itemID="{FB41C612-55C8-42CC-80D8-9792E8F3E440}">
   <ds:schemaRefs>
     <ds:schemaRef ds:uri="http://schemas.openxmlformats.org/officeDocument/2006/bibliography"/>
   </ds:schemaRefs>

</xml_diff>

<commit_message>
Fixed a broken link in the instructions
</commit_message>
<xml_diff>
--- a/Trimble Monitor Instructions v1.1.docx
+++ b/Trimble Monitor Instructions v1.1.docx
@@ -190,7 +190,7 @@
                     </a:effectLst>
                     <a:extLst>
                       <a:ext uri="{FAA26D3D-D897-4be2-8F04-BA451C77F1D7}">
-                        <ma14:placeholderFlag xmlns="" xmlns:mo="http://schemas.microsoft.com/office/mac/office/2008/main" xmlns:mv="urn:schemas-microsoft-com:mac:vml" xmlns:o="urn:schemas-microsoft-com:office:office" xmlns:v="urn:schemas-microsoft-com:vml" xmlns:w10="urn:schemas-microsoft-com:office:word" xmlns:w="http://schemas.openxmlformats.org/wordprocessingml/2006/main" xmlns:ma14="http://schemas.microsoft.com/office/mac/drawingml/2011/main"/>
+                        <ma14:placeholderFlag xmlns:ma14="http://schemas.microsoft.com/office/mac/drawingml/2011/main" xmlns:w="http://schemas.openxmlformats.org/wordprocessingml/2006/main" xmlns:w10="urn:schemas-microsoft-com:office:word" xmlns:v="urn:schemas-microsoft-com:vml" xmlns:o="urn:schemas-microsoft-com:office:office" xmlns:mv="urn:schemas-microsoft-com:mac:vml" xmlns:mo="http://schemas.microsoft.com/office/mac/office/2008/main" xmlns=""/>
                       </a:ext>
                     </a:extLst>
                   </pic:spPr>
@@ -315,13 +315,8 @@
         <w:t xml:space="preserve">Shield for use </w:t>
       </w:r>
       <w:r>
-        <w:t xml:space="preserve">with </w:t>
-      </w:r>
-      <w:proofErr w:type="spellStart"/>
-      <w:r>
-        <w:t>Netduino</w:t>
-      </w:r>
-      <w:proofErr w:type="spellEnd"/>
+        <w:t>with Netduino</w:t>
+      </w:r>
       <w:r>
         <w:t xml:space="preserve"> or Arduino</w:t>
       </w:r>
@@ -3679,7 +3674,7 @@
                     </a:ln>
                     <a:extLst>
                       <a:ext uri="{FAA26D3D-D897-4be2-8F04-BA451C77F1D7}">
-                        <ma14:placeholderFlag xmlns="" xmlns:mo="http://schemas.microsoft.com/office/mac/office/2008/main" xmlns:mv="urn:schemas-microsoft-com:mac:vml" xmlns:o="urn:schemas-microsoft-com:office:office" xmlns:v="urn:schemas-microsoft-com:vml" xmlns:w10="urn:schemas-microsoft-com:office:word" xmlns:w="http://schemas.openxmlformats.org/wordprocessingml/2006/main" xmlns:ma14="http://schemas.microsoft.com/office/mac/drawingml/2011/main"/>
+                        <ma14:placeholderFlag xmlns:ma14="http://schemas.microsoft.com/office/mac/drawingml/2011/main" xmlns:w="http://schemas.openxmlformats.org/wordprocessingml/2006/main" xmlns:w10="urn:schemas-microsoft-com:office:word" xmlns:v="urn:schemas-microsoft-com:vml" xmlns:o="urn:schemas-microsoft-com:office:office" xmlns:mv="urn:schemas-microsoft-com:mac:vml" xmlns:mo="http://schemas.microsoft.com/office/mac/office/2008/main" xmlns=""/>
                       </a:ext>
                     </a:extLst>
                   </pic:spPr>
@@ -3966,15 +3961,7 @@
           </w:tcPr>
           <w:p>
             <w:r>
-              <w:t xml:space="preserve">Forces the </w:t>
-            </w:r>
-            <w:proofErr w:type="spellStart"/>
-            <w:r>
-              <w:t>Netduino</w:t>
-            </w:r>
-            <w:proofErr w:type="spellEnd"/>
-            <w:r>
-              <w:t xml:space="preserve"> to reboot.  You may need this is your unit locks up.</w:t>
+              <w:t>Forces the Netduino to reboot.  You may need this is your unit locks up.</w:t>
             </w:r>
           </w:p>
         </w:tc>
@@ -4048,13 +4035,8 @@
       <w:r>
         <w:t xml:space="preserve">This project has </w:t>
       </w:r>
-      <w:proofErr w:type="gramStart"/>
-      <w:r>
-        <w:t>was</w:t>
-      </w:r>
-      <w:proofErr w:type="gramEnd"/>
-      <w:r>
-        <w:t xml:space="preserve"> originally</w:t>
+      <w:r>
+        <w:t>was originally</w:t>
       </w:r>
       <w:r>
         <w:t xml:space="preserve"> designed </w:t>
@@ -4063,59 +4045,25 @@
         <w:t>for the</w:t>
       </w:r>
       <w:r>
+        <w:t xml:space="preserve"> Netduino Plus 2.  The </w:t>
+      </w:r>
+      <w:r>
+        <w:t>Netduino</w:t>
+      </w:r>
+      <w:r>
+        <w:t xml:space="preserve"> is </w:t>
+      </w:r>
+      <w:r>
+        <w:t>an open</w:t>
+      </w:r>
+      <w:r>
         <w:t xml:space="preserve"> </w:t>
       </w:r>
-      <w:proofErr w:type="spellStart"/>
-      <w:r>
-        <w:t>Netduino</w:t>
-      </w:r>
-      <w:proofErr w:type="spellEnd"/>
-      <w:r>
-        <w:t xml:space="preserve"> Plus 2.  The </w:t>
-      </w:r>
-      <w:proofErr w:type="spellStart"/>
-      <w:r>
-        <w:t>Netduino</w:t>
-      </w:r>
-      <w:proofErr w:type="spellEnd"/>
-      <w:r>
-        <w:t xml:space="preserve"> is </w:t>
-      </w:r>
-      <w:r>
-        <w:t>an open</w:t>
-      </w:r>
-      <w:r>
-        <w:t xml:space="preserve"> </w:t>
-      </w:r>
       <w:r>
         <w:t>source electronics platform using the .NET Micro Framework.</w:t>
       </w:r>
       <w:r>
-        <w:t xml:space="preserve">  Since then I have created a version without the NTP functionality for the original </w:t>
-      </w:r>
-      <w:proofErr w:type="spellStart"/>
-      <w:r>
-        <w:t>Netduino</w:t>
-      </w:r>
-      <w:proofErr w:type="spellEnd"/>
-      <w:r>
-        <w:t xml:space="preserve">, </w:t>
-      </w:r>
-      <w:proofErr w:type="spellStart"/>
-      <w:r>
-        <w:t>Netduino</w:t>
-      </w:r>
-      <w:proofErr w:type="spellEnd"/>
-      <w:r>
-        <w:t xml:space="preserve"> 2, and GHI FEZ Lemur.  If you have a </w:t>
-      </w:r>
-      <w:proofErr w:type="spellStart"/>
-      <w:r>
-        <w:t>Netduino</w:t>
-      </w:r>
-      <w:proofErr w:type="spellEnd"/>
-      <w:r>
-        <w:t xml:space="preserve"> 3 then you should also be fine.</w:t>
+        <w:t xml:space="preserve">  Since then I have created a version without the NTP functionality for the original Netduino, Netduino 2, and GHI FEZ Lemur.  If you have a Netduino 3 then you should also be fine.</w:t>
       </w:r>
     </w:p>
     <w:p/>
@@ -4148,24 +4096,34 @@
     <w:p/>
     <w:p>
       <w:r>
-        <w:t xml:space="preserve">If you are installing on a </w:t>
-      </w:r>
-      <w:proofErr w:type="spellStart"/>
-      <w:r>
-        <w:t>Netduino</w:t>
-      </w:r>
-      <w:proofErr w:type="spellEnd"/>
-      <w:r>
-        <w:t xml:space="preserve">, follow the instructions at </w:t>
-      </w:r>
-      <w:hyperlink r:id="rId11" w:history="1">
-        <w:r>
-          <w:rPr>
-            <w:rStyle w:val="Hyperlink"/>
-          </w:rPr>
-          <w:t>http://developer.wildernesslaps.co/Netduino/About/Downloads</w:t>
-        </w:r>
-      </w:hyperlink>
+        <w:t xml:space="preserve">If you are installing on a Netduino, follow the instructions at </w:t>
+      </w:r>
+      <w:bookmarkStart w:id="0" w:name="_GoBack"/>
+      <w:bookmarkEnd w:id="0"/>
+      <w:r>
+        <w:fldChar w:fldCharType="begin"/>
+      </w:r>
+      <w:r>
+        <w:instrText xml:space="preserve"> HYPERLINK "</w:instrText>
+      </w:r>
+      <w:r>
+        <w:instrText>http://developer.wildernesslabs.co/Netduino/About/Downloads</w:instrText>
+      </w:r>
+      <w:r>
+        <w:instrText xml:space="preserve">" </w:instrText>
+      </w:r>
+      <w:r>
+        <w:fldChar w:fldCharType="separate"/>
+      </w:r>
+      <w:r>
+        <w:rPr>
+          <w:rStyle w:val="Hyperlink"/>
+        </w:rPr>
+        <w:t>http://developer.wildernesslabs.co/Netduino/About/Downloads</w:t>
+      </w:r>
+      <w:r>
+        <w:fldChar w:fldCharType="end"/>
+      </w:r>
       <w:r>
         <w:t xml:space="preserve"> to ensure you have all the prerequisites.</w:t>
       </w:r>
@@ -4173,17 +4131,9 @@
     <w:p/>
     <w:p>
       <w:r>
-        <w:t xml:space="preserve">If you are installing on a GHI </w:t>
-      </w:r>
-      <w:proofErr w:type="spellStart"/>
-      <w:r>
-        <w:t>FEZLemur</w:t>
-      </w:r>
-      <w:proofErr w:type="spellEnd"/>
-      <w:r>
-        <w:t xml:space="preserve">, follow the instructions at </w:t>
-      </w:r>
-      <w:hyperlink r:id="rId12" w:history="1">
+        <w:t xml:space="preserve">If you are installing on a GHI FEZLemur, follow the instructions at </w:t>
+      </w:r>
+      <w:hyperlink r:id="rId11" w:history="1">
         <w:r>
           <w:rPr>
             <w:rStyle w:val="Hyperlink"/>
@@ -4222,13 +4172,8 @@
           <w:numId w:val="11"/>
         </w:numPr>
       </w:pPr>
-      <w:proofErr w:type="spellStart"/>
-      <w:r>
-        <w:t>TrimbleMonitor</w:t>
-      </w:r>
-      <w:proofErr w:type="spellEnd"/>
-      <w:r>
-        <w:t xml:space="preserve"> (Fez Lemur)</w:t>
+      <w:r>
+        <w:t>TrimbleMonitor (Fez Lemur)</w:t>
       </w:r>
       <w:r>
         <w:t xml:space="preserve"> – Basic monitor for the GHI FEZ Lemur (No NTP)</w:t>
@@ -4242,32 +4187,11 @@
           <w:numId w:val="11"/>
         </w:numPr>
       </w:pPr>
-      <w:proofErr w:type="spellStart"/>
-      <w:r>
-        <w:t>TrimbleMonitor</w:t>
-      </w:r>
-      <w:proofErr w:type="spellEnd"/>
-      <w:r>
-        <w:t xml:space="preserve"> (</w:t>
-      </w:r>
-      <w:proofErr w:type="spellStart"/>
-      <w:r>
-        <w:t>Netduino</w:t>
-      </w:r>
-      <w:proofErr w:type="spellEnd"/>
-      <w:r>
-        <w:t>)</w:t>
-      </w:r>
-      <w:r>
-        <w:t xml:space="preserve"> – Basic monitor for any </w:t>
-      </w:r>
-      <w:proofErr w:type="spellStart"/>
-      <w:r>
-        <w:t>Netduino</w:t>
-      </w:r>
-      <w:proofErr w:type="spellEnd"/>
-      <w:r>
-        <w:t xml:space="preserve"> 1,2,3 (No NTP)</w:t>
+      <w:r>
+        <w:t>TrimbleMonitor (Netduino)</w:t>
+      </w:r>
+      <w:r>
+        <w:t xml:space="preserve"> – Basic monitor for any Netduino 1,2,3 (No NTP)</w:t>
       </w:r>
     </w:p>
     <w:p>
@@ -4278,46 +4202,17 @@
           <w:numId w:val="11"/>
         </w:numPr>
       </w:pPr>
-      <w:proofErr w:type="spellStart"/>
-      <w:r>
-        <w:t>TrimbleMonitor</w:t>
-      </w:r>
-      <w:proofErr w:type="spellEnd"/>
-      <w:r>
-        <w:t xml:space="preserve"> (</w:t>
-      </w:r>
-      <w:proofErr w:type="spellStart"/>
-      <w:r>
-        <w:t>Netduno</w:t>
-      </w:r>
-      <w:proofErr w:type="spellEnd"/>
-      <w:r>
-        <w:t xml:space="preserve"> Plus)</w:t>
-      </w:r>
-      <w:r>
-        <w:t xml:space="preserve"> – Monitor with NTP support for a </w:t>
-      </w:r>
-      <w:proofErr w:type="spellStart"/>
-      <w:r>
-        <w:t>Netduino</w:t>
-      </w:r>
-      <w:proofErr w:type="spellEnd"/>
-      <w:r>
-        <w:t xml:space="preserve"> 2+/3+</w:t>
+      <w:r>
+        <w:t>TrimbleMonitor (Netduno Plus)</w:t>
+      </w:r>
+      <w:r>
+        <w:t xml:space="preserve"> – Monitor with NTP support for a Netduino 2+/3+</w:t>
       </w:r>
     </w:p>
     <w:p/>
     <w:p>
       <w:r>
-        <w:t xml:space="preserve">You should right click the project which fits your hardware and click “Set as </w:t>
-      </w:r>
-      <w:proofErr w:type="spellStart"/>
-      <w:r>
-        <w:t>StartUp</w:t>
-      </w:r>
-      <w:proofErr w:type="spellEnd"/>
-      <w:r>
-        <w:t xml:space="preserve"> project” within the solution explorer.</w:t>
+        <w:t>You should right click the project which fits your hardware and click “Set as StartUp project” within the solution explorer.</w:t>
       </w:r>
     </w:p>
     <w:p/>
@@ -4335,13 +4230,8 @@
     <w:p/>
     <w:p>
       <w:r>
-        <w:t xml:space="preserve">Now we will change our deployment target from the Emulator to the </w:t>
-      </w:r>
-      <w:proofErr w:type="spellStart"/>
-      <w:r>
-        <w:t>Netduino</w:t>
-      </w:r>
-      <w:proofErr w:type="spellEnd"/>
+        <w:t>Now we will change our deployment target from the Emulator to the Netduino</w:t>
+      </w:r>
       <w:r>
         <w:t>/Lemur</w:t>
       </w:r>
@@ -4427,8 +4317,6 @@
       <w:r>
         <w:t xml:space="preserve">microcontroller </w:t>
       </w:r>
-      <w:bookmarkStart w:id="0" w:name="_GoBack"/>
-      <w:bookmarkEnd w:id="0"/>
       <w:r>
         <w:t>so all you have to do to run the pro</w:t>
       </w:r>
@@ -4474,7 +4362,7 @@
       <w:r>
         <w:t xml:space="preserve"> and I will display them at </w:t>
       </w:r>
-      <w:hyperlink r:id="rId13" w:history="1">
+      <w:hyperlink r:id="rId12" w:history="1">
         <w:r>
           <w:rPr>
             <w:rStyle w:val="Hyperlink"/>
@@ -4485,7 +4373,7 @@
       <w:r>
         <w:t xml:space="preserve">.  My email address is </w:t>
       </w:r>
-      <w:hyperlink r:id="rId14" w:history="1">
+      <w:hyperlink r:id="rId13" w:history="1">
         <w:r>
           <w:rPr>
             <w:rStyle w:val="Hyperlink"/>
@@ -4510,8 +4398,8 @@
       </w:r>
     </w:p>
     <w:sectPr>
-      <w:footerReference w:type="even" r:id="rId15"/>
-      <w:footerReference w:type="default" r:id="rId16"/>
+      <w:footerReference w:type="even" r:id="rId14"/>
+      <w:footerReference w:type="default" r:id="rId15"/>
       <w:pgSz w:w="11900" w:h="16840"/>
       <w:pgMar w:top="1440" w:right="1800" w:bottom="1440" w:left="1800" w:header="708" w:footer="708" w:gutter="0"/>
       <w:cols w:space="708"/>
@@ -6841,11 +6729,13 @@
     <w:compatSetting w:name="overrideTableStyleFontSizeAndJustification" w:uri="http://schemas.microsoft.com/office/word" w:val="1"/>
     <w:compatSetting w:name="enableOpenTypeFeatures" w:uri="http://schemas.microsoft.com/office/word" w:val="1"/>
     <w:compatSetting w:name="doNotFlipMirrorIndents" w:uri="http://schemas.microsoft.com/office/word" w:val="1"/>
+    <w:compatSetting w:name="useWord2013TrackBottomHyphenation" w:uri="http://schemas.microsoft.com/office/word" w:val="1"/>
   </w:compat>
   <w:rsids>
     <w:rsidRoot w:val="00500238"/>
     <w:rsid w:val="004B7D2D"/>
     <w:rsid w:val="00500238"/>
+    <w:rsid w:val="00706C5C"/>
     <w:rsid w:val="00AC60A0"/>
     <w:rsid w:val="00BB1A5B"/>
     <w:rsid w:val="00F83D67"/>
@@ -7643,7 +7533,7 @@
 </file>
 
 <file path=customXml/itemProps1.xml><?xml version="1.0" encoding="utf-8"?>
-<ds:datastoreItem xmlns:ds="http://schemas.openxmlformats.org/officeDocument/2006/customXml" ds:itemID="{FB41C612-55C8-42CC-80D8-9792E8F3E440}">
+<ds:datastoreItem xmlns:ds="http://schemas.openxmlformats.org/officeDocument/2006/customXml" ds:itemID="{9F65760E-CA8F-4D67-AA4B-03E5160B10FF}">
   <ds:schemaRefs>
     <ds:schemaRef ds:uri="http://schemas.openxmlformats.org/officeDocument/2006/bibliography"/>
   </ds:schemaRefs>

</xml_diff>

<commit_message>
No longer show the survey as 0% complete when no survey is in progress.
Bumped to v1.0.5
</commit_message>
<xml_diff>
--- a/Trimble Monitor Instructions v1.1.docx
+++ b/Trimble Monitor Instructions v1.1.docx
@@ -110,15 +110,7 @@
         <w:t>olt Display sh</w:t>
       </w:r>
       <w:r>
-        <w:t xml:space="preserve">ows Time </w:t>
-      </w:r>
-      <w:proofErr w:type="gramStart"/>
-      <w:r>
-        <w:t>Of</w:t>
-      </w:r>
-      <w:proofErr w:type="gramEnd"/>
-      <w:r>
-        <w:t xml:space="preserve"> Day (UTC</w:t>
+        <w:t>ows Time Of Day (UTC</w:t>
       </w:r>
       <w:r>
         <w:t>) to assist with</w:t>
@@ -198,7 +190,7 @@
                     </a:effectLst>
                     <a:extLst>
                       <a:ext uri="{FAA26D3D-D897-4be2-8F04-BA451C77F1D7}">
-                        <ma14:placeholderFlag xmlns:ma14="http://schemas.microsoft.com/office/mac/drawingml/2011/main" xmlns:w="http://schemas.openxmlformats.org/wordprocessingml/2006/main" xmlns:w10="urn:schemas-microsoft-com:office:word" xmlns:v="urn:schemas-microsoft-com:vml" xmlns:o="urn:schemas-microsoft-com:office:office" xmlns:mv="urn:schemas-microsoft-com:mac:vml" xmlns:mo="http://schemas.microsoft.com/office/mac/office/2008/main" xmlns=""/>
+                        <ma14:placeholderFlag xmlns="" xmlns:mo="http://schemas.microsoft.com/office/mac/office/2008/main" xmlns:mv="urn:schemas-microsoft-com:mac:vml" xmlns:o="urn:schemas-microsoft-com:office:office" xmlns:v="urn:schemas-microsoft-com:vml" xmlns:w10="urn:schemas-microsoft-com:office:word" xmlns:w="http://schemas.openxmlformats.org/wordprocessingml/2006/main" xmlns:ma14="http://schemas.microsoft.com/office/mac/drawingml/2011/main"/>
                       </a:ext>
                     </a:extLst>
                   </pic:spPr>
@@ -226,13 +218,8 @@
           <w:numId w:val="3"/>
         </w:numPr>
       </w:pPr>
-      <w:proofErr w:type="gramStart"/>
-      <w:r>
-        <w:t>4 line</w:t>
-      </w:r>
-      <w:proofErr w:type="gramEnd"/>
-      <w:r>
-        <w:t xml:space="preserve"> x 20 character backlit LCD</w:t>
+      <w:r>
+        <w:t>4 line x 20 character backlit LCD</w:t>
       </w:r>
     </w:p>
     <w:p>
@@ -328,13 +315,8 @@
         <w:t xml:space="preserve">Shield for use </w:t>
       </w:r>
       <w:r>
-        <w:t xml:space="preserve">with </w:t>
-      </w:r>
-      <w:proofErr w:type="spellStart"/>
-      <w:r>
-        <w:t>Netduino</w:t>
-      </w:r>
-      <w:proofErr w:type="spellEnd"/>
+        <w:t>with Netduino</w:t>
+      </w:r>
       <w:r>
         <w:t xml:space="preserve"> or Arduino</w:t>
       </w:r>
@@ -3523,21 +3505,7 @@
         <w:rPr>
           <w:szCs w:val="20"/>
         </w:rPr>
-        <w:t xml:space="preserve"> or JP4 unless you are going to use external LEDs and/or buttons.  If you are installing external </w:t>
-      </w:r>
-      <w:proofErr w:type="gramStart"/>
-      <w:r>
-        <w:rPr>
-          <w:szCs w:val="20"/>
-        </w:rPr>
-        <w:t>LEDs</w:t>
-      </w:r>
-      <w:proofErr w:type="gramEnd"/>
-      <w:r>
-        <w:rPr>
-          <w:szCs w:val="20"/>
-        </w:rPr>
-        <w:t xml:space="preserve"> then you shouldn’t install the on-board ones.  You may install on-board and external buttons if you wish.</w:t>
+        <w:t xml:space="preserve"> or JP4 unless you are going to use external LEDs and/or buttons.  If you are installing external LEDs then you shouldn’t install the on-board ones.  You may install on-board and external buttons if you wish.</w:t>
       </w:r>
     </w:p>
     <w:p>
@@ -3706,7 +3674,7 @@
                     </a:ln>
                     <a:extLst>
                       <a:ext uri="{FAA26D3D-D897-4be2-8F04-BA451C77F1D7}">
-                        <ma14:placeholderFlag xmlns:ma14="http://schemas.microsoft.com/office/mac/drawingml/2011/main" xmlns:w="http://schemas.openxmlformats.org/wordprocessingml/2006/main" xmlns:w10="urn:schemas-microsoft-com:office:word" xmlns:v="urn:schemas-microsoft-com:vml" xmlns:o="urn:schemas-microsoft-com:office:office" xmlns:mv="urn:schemas-microsoft-com:mac:vml" xmlns:mo="http://schemas.microsoft.com/office/mac/office/2008/main" xmlns=""/>
+                        <ma14:placeholderFlag xmlns="" xmlns:mo="http://schemas.microsoft.com/office/mac/office/2008/main" xmlns:mv="urn:schemas-microsoft-com:mac:vml" xmlns:o="urn:schemas-microsoft-com:office:office" xmlns:v="urn:schemas-microsoft-com:vml" xmlns:w10="urn:schemas-microsoft-com:office:word" xmlns:w="http://schemas.openxmlformats.org/wordprocessingml/2006/main" xmlns:ma14="http://schemas.microsoft.com/office/mac/drawingml/2011/main"/>
                       </a:ext>
                     </a:extLst>
                   </pic:spPr>
@@ -3849,7 +3817,15 @@
               </w:rPr>
             </w:pPr>
             <w:r>
-              <w:t>Navigates forwards through the Monitor’s screens</w:t>
+              <w:t xml:space="preserve">Navigates </w:t>
+            </w:r>
+            <w:r>
+              <w:t>backwards</w:t>
+            </w:r>
+            <w:bookmarkStart w:id="0" w:name="_GoBack"/>
+            <w:bookmarkEnd w:id="0"/>
+            <w:r>
+              <w:t xml:space="preserve"> through the Monitor’s screens</w:t>
             </w:r>
           </w:p>
         </w:tc>
@@ -3993,15 +3969,7 @@
           </w:tcPr>
           <w:p>
             <w:r>
-              <w:t xml:space="preserve">Forces the </w:t>
-            </w:r>
-            <w:proofErr w:type="spellStart"/>
-            <w:r>
-              <w:t>Netduino</w:t>
-            </w:r>
-            <w:proofErr w:type="spellEnd"/>
-            <w:r>
-              <w:t xml:space="preserve"> to reboot.  You may need this is your unit locks up.</w:t>
+              <w:t>Forces the Netduino to reboot.  You may need this is your unit locks up.</w:t>
             </w:r>
           </w:p>
         </w:tc>
@@ -4083,19 +4051,11 @@
         </w:rPr>
         <w:t xml:space="preserve">This project has </w:t>
       </w:r>
-      <w:proofErr w:type="gramStart"/>
       <w:r>
         <w:rPr>
           <w:szCs w:val="20"/>
         </w:rPr>
-        <w:t>was</w:t>
-      </w:r>
-      <w:proofErr w:type="gramEnd"/>
-      <w:r>
-        <w:rPr>
-          <w:szCs w:val="20"/>
-        </w:rPr>
-        <w:t xml:space="preserve"> originally</w:t>
+        <w:t>was originally</w:t>
       </w:r>
       <w:r>
         <w:rPr>
@@ -4113,83 +4073,13 @@
         <w:rPr>
           <w:szCs w:val="20"/>
         </w:rPr>
-        <w:t xml:space="preserve"> </w:t>
-      </w:r>
-      <w:proofErr w:type="spellStart"/>
+        <w:t xml:space="preserve"> Netduino Plus 2.  The Netduino is an open source electronics platform using the .NET Micro Framework.</w:t>
+      </w:r>
       <w:r>
         <w:rPr>
           <w:szCs w:val="20"/>
         </w:rPr>
-        <w:t>Netduino</w:t>
-      </w:r>
-      <w:proofErr w:type="spellEnd"/>
-      <w:r>
-        <w:rPr>
-          <w:szCs w:val="20"/>
-        </w:rPr>
-        <w:t xml:space="preserve"> Plus 2.  The </w:t>
-      </w:r>
-      <w:proofErr w:type="spellStart"/>
-      <w:r>
-        <w:rPr>
-          <w:szCs w:val="20"/>
-        </w:rPr>
-        <w:t>Netduino</w:t>
-      </w:r>
-      <w:proofErr w:type="spellEnd"/>
-      <w:r>
-        <w:rPr>
-          <w:szCs w:val="20"/>
-        </w:rPr>
-        <w:t xml:space="preserve"> is an open source electronics platform using the .NET Micro Framework.</w:t>
-      </w:r>
-      <w:r>
-        <w:rPr>
-          <w:szCs w:val="20"/>
-        </w:rPr>
-        <w:t xml:space="preserve">  Since then I have created a version without the NTP functionality for the original </w:t>
-      </w:r>
-      <w:proofErr w:type="spellStart"/>
-      <w:r>
-        <w:rPr>
-          <w:szCs w:val="20"/>
-        </w:rPr>
-        <w:t>Netduino</w:t>
-      </w:r>
-      <w:proofErr w:type="spellEnd"/>
-      <w:r>
-        <w:rPr>
-          <w:szCs w:val="20"/>
-        </w:rPr>
-        <w:t xml:space="preserve">, </w:t>
-      </w:r>
-      <w:proofErr w:type="spellStart"/>
-      <w:r>
-        <w:rPr>
-          <w:szCs w:val="20"/>
-        </w:rPr>
-        <w:t>Netduino</w:t>
-      </w:r>
-      <w:proofErr w:type="spellEnd"/>
-      <w:r>
-        <w:rPr>
-          <w:szCs w:val="20"/>
-        </w:rPr>
-        <w:t xml:space="preserve"> 2, and GHI FEZ Lemur.  If you have a </w:t>
-      </w:r>
-      <w:proofErr w:type="spellStart"/>
-      <w:r>
-        <w:rPr>
-          <w:szCs w:val="20"/>
-        </w:rPr>
-        <w:t>Netduino</w:t>
-      </w:r>
-      <w:proofErr w:type="spellEnd"/>
-      <w:r>
-        <w:rPr>
-          <w:szCs w:val="20"/>
-        </w:rPr>
-        <w:t xml:space="preserve"> 3 then you should also be fine.</w:t>
+        <w:t xml:space="preserve">  Since then I have created a version without the NTP functionality for the original Netduino, Netduino 2, and GHI FEZ Lemur.  If you have a Netduino 3 then you should also be fine.</w:t>
       </w:r>
     </w:p>
     <w:p>
@@ -4314,21 +4204,7 @@
         <w:rPr>
           <w:szCs w:val="20"/>
         </w:rPr>
-        <w:t xml:space="preserve">If you are installing on a </w:t>
-      </w:r>
-      <w:proofErr w:type="spellStart"/>
-      <w:r>
-        <w:rPr>
-          <w:szCs w:val="20"/>
-        </w:rPr>
-        <w:t>Netduino</w:t>
-      </w:r>
-      <w:proofErr w:type="spellEnd"/>
-      <w:r>
-        <w:rPr>
-          <w:szCs w:val="20"/>
-        </w:rPr>
-        <w:t xml:space="preserve">, follow the instructions at </w:t>
+        <w:t xml:space="preserve">If you are installing on a Netduino, follow the instructions at </w:t>
       </w:r>
       <w:hyperlink r:id="rId12" w:history="1">
         <w:r>
@@ -4363,21 +4239,7 @@
         <w:rPr>
           <w:szCs w:val="20"/>
         </w:rPr>
-        <w:t xml:space="preserve">If you are installing on a GHI </w:t>
-      </w:r>
-      <w:proofErr w:type="spellStart"/>
-      <w:r>
-        <w:rPr>
-          <w:szCs w:val="20"/>
-        </w:rPr>
-        <w:t>FEZLemur</w:t>
-      </w:r>
-      <w:proofErr w:type="spellEnd"/>
-      <w:r>
-        <w:rPr>
-          <w:szCs w:val="20"/>
-        </w:rPr>
-        <w:t xml:space="preserve">, follow the instructions at </w:t>
+        <w:t xml:space="preserve">If you are installing on a GHI FEZLemur, follow the instructions at </w:t>
       </w:r>
       <w:hyperlink r:id="rId13" w:history="1">
         <w:r>
@@ -4453,19 +4315,11 @@
           <w:szCs w:val="20"/>
         </w:rPr>
       </w:pPr>
-      <w:proofErr w:type="spellStart"/>
       <w:r>
         <w:rPr>
           <w:szCs w:val="20"/>
         </w:rPr>
-        <w:t>TrimbleMonitor</w:t>
-      </w:r>
-      <w:proofErr w:type="spellEnd"/>
-      <w:r>
-        <w:rPr>
-          <w:szCs w:val="20"/>
-        </w:rPr>
-        <w:t xml:space="preserve"> (Fez Lemur) – Basic monitor for the GHI FEZ Lemur (No NTP)</w:t>
+        <w:t>TrimbleMonitor (Fez Lemur) – Basic monitor for the GHI FEZ Lemur (No NTP)</w:t>
       </w:r>
     </w:p>
     <w:p>
@@ -4479,47 +4333,11 @@
           <w:szCs w:val="20"/>
         </w:rPr>
       </w:pPr>
-      <w:proofErr w:type="spellStart"/>
       <w:r>
         <w:rPr>
           <w:szCs w:val="20"/>
         </w:rPr>
-        <w:t>TrimbleMonitor</w:t>
-      </w:r>
-      <w:proofErr w:type="spellEnd"/>
-      <w:r>
-        <w:rPr>
-          <w:szCs w:val="20"/>
-        </w:rPr>
-        <w:t xml:space="preserve"> (</w:t>
-      </w:r>
-      <w:proofErr w:type="spellStart"/>
-      <w:r>
-        <w:rPr>
-          <w:szCs w:val="20"/>
-        </w:rPr>
-        <w:t>Netduino</w:t>
-      </w:r>
-      <w:proofErr w:type="spellEnd"/>
-      <w:r>
-        <w:rPr>
-          <w:szCs w:val="20"/>
-        </w:rPr>
-        <w:t xml:space="preserve">) – Basic monitor for any </w:t>
-      </w:r>
-      <w:proofErr w:type="spellStart"/>
-      <w:r>
-        <w:rPr>
-          <w:szCs w:val="20"/>
-        </w:rPr>
-        <w:t>Netduino</w:t>
-      </w:r>
-      <w:proofErr w:type="spellEnd"/>
-      <w:r>
-        <w:rPr>
-          <w:szCs w:val="20"/>
-        </w:rPr>
-        <w:t xml:space="preserve"> 1,2,3 (No NTP)</w:t>
+        <w:t>TrimbleMonitor (Netduino) – Basic monitor for any Netduino 1,2,3 (No NTP)</w:t>
       </w:r>
     </w:p>
     <w:p>
@@ -4533,95 +4351,37 @@
           <w:szCs w:val="20"/>
         </w:rPr>
       </w:pPr>
-      <w:proofErr w:type="spellStart"/>
       <w:r>
         <w:rPr>
           <w:szCs w:val="20"/>
         </w:rPr>
-        <w:t>TrimbleMonitor</w:t>
-      </w:r>
-      <w:proofErr w:type="spellEnd"/>
+        <w:t>TrimbleMonitor (Netduno Plus) – Monitor with NTP support for a Netduino 2+/3</w:t>
+      </w:r>
       <w:r>
         <w:rPr>
           <w:szCs w:val="20"/>
         </w:rPr>
-        <w:t xml:space="preserve"> (</w:t>
-      </w:r>
-      <w:proofErr w:type="spellStart"/>
-      <w:r>
+        <w:t xml:space="preserve"> Ethernet/Wifi</w:t>
+      </w:r>
+    </w:p>
+    <w:p>
+      <w:pPr>
         <w:rPr>
           <w:szCs w:val="20"/>
         </w:rPr>
-        <w:t>Netduno</w:t>
-      </w:r>
-      <w:proofErr w:type="spellEnd"/>
-      <w:r>
+      </w:pPr>
+    </w:p>
+    <w:p>
+      <w:pPr>
         <w:rPr>
           <w:szCs w:val="20"/>
         </w:rPr>
-        <w:t xml:space="preserve"> Plus) – Monitor with NTP support for a </w:t>
-      </w:r>
-      <w:proofErr w:type="spellStart"/>
+      </w:pPr>
       <w:r>
         <w:rPr>
           <w:szCs w:val="20"/>
         </w:rPr>
-        <w:t>Netduino</w:t>
-      </w:r>
-      <w:proofErr w:type="spellEnd"/>
-      <w:r>
-        <w:rPr>
-          <w:szCs w:val="20"/>
-        </w:rPr>
-        <w:t xml:space="preserve"> 2+/3</w:t>
-      </w:r>
-      <w:r>
-        <w:rPr>
-          <w:szCs w:val="20"/>
-        </w:rPr>
-        <w:t xml:space="preserve"> Ethernet/</w:t>
-      </w:r>
-      <w:proofErr w:type="spellStart"/>
-      <w:r>
-        <w:rPr>
-          <w:szCs w:val="20"/>
-        </w:rPr>
-        <w:t>Wifi</w:t>
-      </w:r>
-      <w:proofErr w:type="spellEnd"/>
-    </w:p>
-    <w:p>
-      <w:pPr>
-        <w:rPr>
-          <w:szCs w:val="20"/>
-        </w:rPr>
-      </w:pPr>
-    </w:p>
-    <w:p>
-      <w:pPr>
-        <w:rPr>
-          <w:szCs w:val="20"/>
-        </w:rPr>
-      </w:pPr>
-      <w:r>
-        <w:rPr>
-          <w:szCs w:val="20"/>
-        </w:rPr>
-        <w:t xml:space="preserve">You should right click the project which fits your hardware and click “Set as </w:t>
-      </w:r>
-      <w:proofErr w:type="spellStart"/>
-      <w:r>
-        <w:rPr>
-          <w:szCs w:val="20"/>
-        </w:rPr>
-        <w:t>StartUp</w:t>
-      </w:r>
-      <w:proofErr w:type="spellEnd"/>
-      <w:r>
-        <w:rPr>
-          <w:szCs w:val="20"/>
-        </w:rPr>
-        <w:t xml:space="preserve"> project” within the solution explorer.</w:t>
+        <w:t>You should right click the project which fits your hardware and click “Set as StartUp project” within the solution explorer.</w:t>
       </w:r>
     </w:p>
     <w:p>
@@ -4651,13 +4411,8 @@
     <w:p/>
     <w:p>
       <w:r>
-        <w:t xml:space="preserve">Now we will change our deployment target from the Emulator to the </w:t>
-      </w:r>
-      <w:proofErr w:type="spellStart"/>
-      <w:r>
-        <w:t>Netduino</w:t>
-      </w:r>
-      <w:proofErr w:type="spellEnd"/>
+        <w:t>Now we will change our deployment target from the Emulator to the Netduino</w:t>
+      </w:r>
       <w:r>
         <w:t>/Lemur</w:t>
       </w:r>
@@ -4745,15 +4500,7 @@
         <w:t xml:space="preserve">microcontroller </w:t>
       </w:r>
       <w:r>
-        <w:t xml:space="preserve">so all you </w:t>
-      </w:r>
-      <w:proofErr w:type="gramStart"/>
-      <w:r>
-        <w:t>have to</w:t>
-      </w:r>
-      <w:proofErr w:type="gramEnd"/>
-      <w:r>
-        <w:t xml:space="preserve"> do to run the pro</w:t>
+        <w:t>so all you have to do to run the pro</w:t>
       </w:r>
       <w:r>
         <w:t>gram again is plug it in via a m</w:t>
@@ -4792,15 +4539,7 @@
     <w:p/>
     <w:p>
       <w:r>
-        <w:t xml:space="preserve">I am compiling photos from fellow builders which I plan to display on my website.  If you would like to see your project shown on my </w:t>
-      </w:r>
-      <w:proofErr w:type="gramStart"/>
-      <w:r>
-        <w:t>site</w:t>
-      </w:r>
-      <w:proofErr w:type="gramEnd"/>
-      <w:r>
-        <w:t xml:space="preserve"> then please email me your photos and I will display them at </w:t>
+        <w:t xml:space="preserve">I am compiling photos from fellow builders which I plan to display on my website.  If you would like to see your project shown on my site then please email me your photos and I will display them at </w:t>
       </w:r>
       <w:hyperlink r:id="rId14" w:history="1">
         <w:r>
@@ -4864,66 +4603,13 @@
     <w:p/>
     <w:p>
       <w:r>
-        <w:t xml:space="preserve">Many network settings, such as which </w:t>
-      </w:r>
-      <w:proofErr w:type="spellStart"/>
-      <w:r>
-        <w:t>WiFi</w:t>
-      </w:r>
-      <w:proofErr w:type="spellEnd"/>
-      <w:r>
-        <w:t xml:space="preserve"> network to connect to, or </w:t>
-      </w:r>
-      <w:proofErr w:type="gramStart"/>
-      <w:r>
-        <w:t>whether or not</w:t>
-      </w:r>
-      <w:proofErr w:type="gramEnd"/>
-      <w:r>
-        <w:t xml:space="preserve"> to use DHCP (or a static IP), are configured at deploy time via </w:t>
-      </w:r>
-      <w:proofErr w:type="spellStart"/>
-      <w:r>
-        <w:t>MFDeploy</w:t>
-      </w:r>
-      <w:proofErr w:type="spellEnd"/>
-      <w:r>
-        <w:t xml:space="preserve"> on Windows (Mac network configuration support is in progress).</w:t>
+        <w:t>Many network settings, such as which WiFi network to connect to, or whether or not to use DHCP (or a static IP), are configured at deploy time via MFDeploy on Windows (Mac network configuration support is in progress).</w:t>
       </w:r>
     </w:p>
     <w:p/>
     <w:p>
-      <w:proofErr w:type="spellStart"/>
-      <w:r>
-        <w:t>MFDeploy</w:t>
-      </w:r>
-      <w:proofErr w:type="spellEnd"/>
-      <w:r>
-        <w:t xml:space="preserve"> is included in the .NET </w:t>
-      </w:r>
-      <w:proofErr w:type="spellStart"/>
-      <w:r>
-        <w:t>MicroFramework</w:t>
-      </w:r>
-      <w:proofErr w:type="spellEnd"/>
-      <w:r>
-        <w:t xml:space="preserve"> installation. To configure network settings on </w:t>
-      </w:r>
-      <w:proofErr w:type="spellStart"/>
-      <w:r>
-        <w:t>Netduino</w:t>
-      </w:r>
-      <w:proofErr w:type="spellEnd"/>
-      <w:r>
-        <w:t xml:space="preserve">, launch </w:t>
-      </w:r>
-      <w:proofErr w:type="spellStart"/>
-      <w:r>
-        <w:t>MFDeploy</w:t>
-      </w:r>
-      <w:proofErr w:type="spellEnd"/>
-      <w:r>
-        <w:t xml:space="preserve"> from the start menu and then access the settings via the Target &gt; Configuration &gt; Network menu:</w:t>
+      <w:r>
+        <w:t>MFDeploy is included in the .NET MicroFramework installation. To configure network settings on Netduino, launch MFDeploy from the start menu and then access the settings via the Target &gt; Configuration &gt; Network menu:</w:t>
       </w:r>
     </w:p>
     <w:p/>
@@ -4988,23 +4674,7 @@
     <w:p/>
     <w:p>
       <w:r>
-        <w:t xml:space="preserve">From there, Network settings are configured in the popup. For example, the following settings will configure a </w:t>
-      </w:r>
-      <w:proofErr w:type="spellStart"/>
-      <w:r>
-        <w:t>WiFi</w:t>
-      </w:r>
-      <w:proofErr w:type="spellEnd"/>
-      <w:r>
-        <w:t xml:space="preserve"> enabled </w:t>
-      </w:r>
-      <w:proofErr w:type="spellStart"/>
-      <w:r>
-        <w:t>Netduino</w:t>
-      </w:r>
-      <w:proofErr w:type="spellEnd"/>
-      <w:r>
-        <w:t xml:space="preserve"> 3 to connect to the open wireless network </w:t>
+        <w:t xml:space="preserve">From there, Network settings are configured in the popup. For example, the following settings will configure a WiFi enabled Netduino 3 to connect to the open wireless network </w:t>
       </w:r>
       <w:r>
         <w:t>“</w:t>
@@ -5077,8 +4747,6 @@
           </wp:inline>
         </w:drawing>
       </w:r>
-      <w:bookmarkStart w:id="0" w:name="_GoBack"/>
-      <w:bookmarkEnd w:id="0"/>
     </w:p>
     <w:p/>
     <w:p>
@@ -7435,6 +7103,7 @@
     <w:rsid w:val="00706C5C"/>
     <w:rsid w:val="00AC60A0"/>
     <w:rsid w:val="00BB1A5B"/>
+    <w:rsid w:val="00C31A40"/>
     <w:rsid w:val="00E22141"/>
     <w:rsid w:val="00F83D67"/>
     <w:rsid w:val="00F95BD5"/>
@@ -8231,7 +7900,7 @@
 </file>
 
 <file path=customXml/itemProps1.xml><?xml version="1.0" encoding="utf-8"?>
-<ds:datastoreItem xmlns:ds="http://schemas.openxmlformats.org/officeDocument/2006/customXml" ds:itemID="{B4749C23-9F54-4548-9A54-E532D52B3583}">
+<ds:datastoreItem xmlns:ds="http://schemas.openxmlformats.org/officeDocument/2006/customXml" ds:itemID="{212891D0-4A4D-4C6E-85D8-A15D7825A655}">
   <ds:schemaRefs>
     <ds:schemaRef ds:uri="http://schemas.openxmlformats.org/officeDocument/2006/bibliography"/>
   </ds:schemaRefs>

</xml_diff>